<commit_message>
Fixing the carousel images. Adding another project for the portfolio.
</commit_message>
<xml_diff>
--- a/public/Resume.docx
+++ b/public/Resume.docx
@@ -4,26 +4,98 @@
   <w:body>
     <w:p>
       <w:pPr>
-        <w:pStyle w:val="Name"/>
+        <w:pStyle w:val="SenderInfo"/>
         <w:jc w:val="center"/>
         <w:rPr>
-          <w:rFonts w:ascii="Georgia" w:hAnsi="Georgia" w:cs="Courier New"/>
-          <w:b/>
-          <w:color w:val="16355D"/>
-          <w:sz w:val="48"/>
-          <w:szCs w:val="48"/>
-          <w:lang w:eastAsia="zh-TW"/>
-        </w:rPr>
-      </w:pPr>
-      <w:r>
-        <w:rPr>
-          <w:rFonts w:ascii="Georgia" w:hAnsi="Georgia" w:cs="Courier New"/>
-          <w:b/>
-          <w:color w:val="16355D"/>
-          <w:sz w:val="48"/>
-          <w:szCs w:val="48"/>
-        </w:rPr>
-        <w:t>Backend Software Developer</w:t>
+          <w:rFonts w:asciiTheme="majorHAnsi" w:hAnsiTheme="majorHAnsi" w:cstheme="majorHAnsi"/>
+          <w:color w:val="auto"/>
+          <w:sz w:val="24"/>
+          <w:szCs w:val="24"/>
+        </w:rPr>
+      </w:pPr>
+    </w:p>
+    <w:p>
+      <w:pPr>
+        <w:pStyle w:val="SenderInfo"/>
+        <w:jc w:val="center"/>
+        <w:rPr>
+          <w:rFonts w:asciiTheme="majorHAnsi" w:hAnsiTheme="majorHAnsi" w:cstheme="majorHAnsi"/>
+          <w:color w:val="auto"/>
+          <w:sz w:val="28"/>
+          <w:szCs w:val="28"/>
+        </w:rPr>
+      </w:pPr>
+      <w:r>
+        <w:rPr>
+          <w:rFonts w:asciiTheme="majorHAnsi" w:hAnsiTheme="majorHAnsi" w:cstheme="majorHAnsi"/>
+          <w:color w:val="auto"/>
+          <w:sz w:val="28"/>
+          <w:szCs w:val="28"/>
+        </w:rPr>
+        <w:t>Marcos Eduardo Marangoni</w:t>
+      </w:r>
+    </w:p>
+    <w:p>
+      <w:pPr>
+        <w:pStyle w:val="SenderInfo"/>
+        <w:jc w:val="center"/>
+        <w:rPr>
+          <w:rFonts w:asciiTheme="majorHAnsi" w:hAnsiTheme="majorHAnsi" w:cstheme="majorHAnsi"/>
+          <w:color w:val="auto"/>
+          <w:sz w:val="24"/>
+          <w:szCs w:val="24"/>
+        </w:rPr>
+      </w:pPr>
+      <w:r>
+        <w:rPr>
+          <w:rFonts w:asciiTheme="majorHAnsi" w:hAnsiTheme="majorHAnsi" w:cstheme="majorHAnsi"/>
+          <w:color w:val="auto"/>
+          <w:sz w:val="24"/>
+          <w:szCs w:val="24"/>
+        </w:rPr>
+        <w:t xml:space="preserve">  New Westminster, BC </w:t>
+      </w:r>
+    </w:p>
+    <w:p>
+      <w:pPr>
+        <w:pStyle w:val="SenderInfo"/>
+        <w:jc w:val="center"/>
+        <w:rPr>
+          <w:rFonts w:asciiTheme="majorHAnsi" w:hAnsiTheme="majorHAnsi" w:cstheme="majorHAnsi"/>
+          <w:color w:val="auto"/>
+          <w:sz w:val="24"/>
+          <w:szCs w:val="24"/>
+        </w:rPr>
+      </w:pPr>
+      <w:r>
+        <w:rPr>
+          <w:rFonts w:asciiTheme="majorHAnsi" w:hAnsiTheme="majorHAnsi" w:cstheme="majorHAnsi"/>
+          <w:color w:val="auto"/>
+          <w:sz w:val="24"/>
+          <w:szCs w:val="24"/>
+        </w:rPr>
+        <w:t>(236)-991-8915</w:t>
+      </w:r>
+    </w:p>
+    <w:p>
+      <w:pPr>
+        <w:pStyle w:val="SenderInfo"/>
+        <w:jc w:val="center"/>
+        <w:rPr>
+          <w:rFonts w:asciiTheme="majorHAnsi" w:hAnsiTheme="majorHAnsi" w:cstheme="majorHAnsi"/>
+          <w:color w:val="auto"/>
+          <w:sz w:val="24"/>
+          <w:szCs w:val="24"/>
+        </w:rPr>
+      </w:pPr>
+      <w:r>
+        <w:rPr>
+          <w:rFonts w:asciiTheme="majorHAnsi" w:hAnsiTheme="majorHAnsi" w:cstheme="majorHAnsi"/>
+          <w:color w:val="auto"/>
+          <w:sz w:val="24"/>
+          <w:szCs w:val="24"/>
+        </w:rPr>
+        <w:t>marcosmarangoni2@gmail.com</w:t>
       </w:r>
     </w:p>
     <w:p>
@@ -31,269 +103,94 @@
         <w:pStyle w:val="Name"/>
         <w:jc w:val="left"/>
         <w:rPr>
-          <w:rFonts w:ascii="Georgia" w:hAnsi="Georgia" w:cs="Courier New"/>
-          <w:b/>
-          <w:sz w:val="18"/>
-          <w:szCs w:val="18"/>
-        </w:rPr>
-      </w:pPr>
-    </w:p>
-    <w:p>
-      <w:pPr>
-        <w:pStyle w:val="SenderInfo"/>
-        <w:jc w:val="center"/>
-        <w:rPr>
-          <w:rFonts w:ascii="Georgia" w:hAnsi="Georgia" w:cs="Courier New"/>
-          <w:sz w:val="16"/>
-          <w:szCs w:val="16"/>
-        </w:rPr>
-      </w:pPr>
-      <w:r>
-        <w:rPr>
-          <w:rFonts w:ascii="Georgia" w:hAnsi="Georgia" w:cs="Courier New"/>
-          <w:sz w:val="16"/>
-          <w:szCs w:val="16"/>
-        </w:rPr>
-        <w:t xml:space="preserve">  </w:t>
-      </w:r>
-      <w:r>
-        <w:rPr>
-          <w:rFonts w:ascii="Georgia" w:hAnsi="Georgia" w:cs="Courier New"/>
-          <w:sz w:val="16"/>
-          <w:szCs w:val="16"/>
-        </w:rPr>
-        <w:t>New Westminster</w:t>
-      </w:r>
-      <w:r>
-        <w:rPr>
-          <w:rFonts w:ascii="Georgia" w:hAnsi="Georgia" w:cs="Courier New"/>
-          <w:sz w:val="16"/>
-          <w:szCs w:val="16"/>
-        </w:rPr>
-        <w:t xml:space="preserve">, </w:t>
-      </w:r>
-      <w:r>
-        <w:rPr>
-          <w:rFonts w:ascii="Georgia" w:hAnsi="Georgia" w:cs="Courier New"/>
-          <w:sz w:val="16"/>
-          <w:szCs w:val="16"/>
-        </w:rPr>
-        <w:t>BC</w:t>
-      </w:r>
-      <w:r>
-        <w:rPr>
-          <w:rFonts w:ascii="Georgia" w:hAnsi="Georgia" w:cs="Courier New"/>
-          <w:sz w:val="16"/>
-          <w:szCs w:val="16"/>
+          <w:rFonts w:asciiTheme="majorHAnsi" w:hAnsiTheme="majorHAnsi" w:cstheme="majorHAnsi"/>
+          <w:color w:val="auto"/>
+          <w:sz w:val="24"/>
+          <w:szCs w:val="24"/>
+        </w:rPr>
+      </w:pPr>
+    </w:p>
+    <w:p>
+      <w:pPr>
+        <w:pStyle w:val="Name"/>
+        <w:jc w:val="left"/>
+        <w:rPr>
+          <w:rFonts w:asciiTheme="majorHAnsi" w:hAnsiTheme="majorHAnsi" w:cstheme="majorHAnsi"/>
+          <w:color w:val="auto"/>
+          <w:sz w:val="24"/>
+          <w:szCs w:val="24"/>
+          <w:lang w:eastAsia="zh-TW"/>
+        </w:rPr>
+      </w:pPr>
+      <w:r>
+        <w:rPr>
+          <w:rFonts w:asciiTheme="majorHAnsi" w:hAnsiTheme="majorHAnsi" w:cstheme="majorHAnsi"/>
+          <w:color w:val="auto"/>
+          <w:sz w:val="24"/>
+          <w:szCs w:val="24"/>
+        </w:rPr>
+        <w:t>CAREER OBJECTIVE</w:t>
+      </w:r>
+      <w:r>
+        <w:rPr>
+          <w:rFonts w:asciiTheme="majorHAnsi" w:hAnsiTheme="majorHAnsi" w:cstheme="majorHAnsi"/>
+          <w:color w:val="auto"/>
+          <w:sz w:val="24"/>
+          <w:szCs w:val="24"/>
+        </w:rPr>
+        <w:t xml:space="preserve">: </w:t>
+      </w:r>
+      <w:r>
+        <w:rPr>
+          <w:rFonts w:asciiTheme="majorHAnsi" w:hAnsiTheme="majorHAnsi" w:cstheme="majorHAnsi"/>
+          <w:color w:val="auto"/>
+          <w:sz w:val="24"/>
+          <w:szCs w:val="24"/>
+        </w:rPr>
+        <w:t>Full</w:t>
+      </w:r>
+      <w:r>
+        <w:rPr>
+          <w:rFonts w:asciiTheme="majorHAnsi" w:hAnsiTheme="majorHAnsi" w:cstheme="majorHAnsi"/>
+          <w:color w:val="auto"/>
+          <w:sz w:val="24"/>
+          <w:szCs w:val="24"/>
         </w:rPr>
         <w:t xml:space="preserve"> </w:t>
       </w:r>
-    </w:p>
-    <w:p>
-      <w:pPr>
-        <w:pStyle w:val="SenderInfo"/>
-        <w:jc w:val="center"/>
-        <w:rPr>
-          <w:rFonts w:ascii="Georgia" w:hAnsi="Georgia" w:cs="Courier New"/>
-          <w:sz w:val="16"/>
-          <w:szCs w:val="16"/>
-        </w:rPr>
-      </w:pPr>
-      <w:r>
-        <w:rPr>
-          <w:rFonts w:ascii="Georgia" w:hAnsi="Georgia" w:cs="Courier New"/>
-          <w:sz w:val="16"/>
-          <w:szCs w:val="16"/>
-        </w:rPr>
-        <w:t>(</w:t>
-      </w:r>
-      <w:r>
-        <w:rPr>
-          <w:rFonts w:ascii="Georgia" w:hAnsi="Georgia" w:cs="Courier New"/>
-          <w:sz w:val="16"/>
-          <w:szCs w:val="16"/>
-        </w:rPr>
-        <w:t>236</w:t>
-      </w:r>
-      <w:r>
-        <w:rPr>
-          <w:rFonts w:ascii="Georgia" w:hAnsi="Georgia" w:cs="Courier New"/>
-          <w:sz w:val="16"/>
-          <w:szCs w:val="16"/>
-        </w:rPr>
-        <w:t>)-</w:t>
-      </w:r>
-      <w:r>
-        <w:rPr>
-          <w:rFonts w:ascii="Georgia" w:hAnsi="Georgia" w:cs="Courier New"/>
-          <w:sz w:val="16"/>
-          <w:szCs w:val="16"/>
-        </w:rPr>
-        <w:t>991</w:t>
-      </w:r>
-      <w:r>
-        <w:rPr>
-          <w:rFonts w:ascii="Georgia" w:hAnsi="Georgia" w:cs="Courier New"/>
-          <w:sz w:val="16"/>
-          <w:szCs w:val="16"/>
-        </w:rPr>
-        <w:t>-</w:t>
-      </w:r>
-      <w:r>
-        <w:rPr>
-          <w:rFonts w:ascii="Georgia" w:hAnsi="Georgia" w:cs="Courier New"/>
-          <w:sz w:val="16"/>
-          <w:szCs w:val="16"/>
-        </w:rPr>
-        <w:t>8915</w:t>
-      </w:r>
-    </w:p>
-    <w:p>
-      <w:pPr>
-        <w:pStyle w:val="SenderInfo"/>
-        <w:jc w:val="center"/>
-        <w:rPr>
-          <w:rFonts w:ascii="Georgia" w:hAnsi="Georgia" w:cs="Courier New"/>
-          <w:sz w:val="16"/>
-          <w:szCs w:val="16"/>
-        </w:rPr>
-      </w:pPr>
-      <w:r>
-        <w:rPr>
-          <w:rFonts w:ascii="Georgia" w:hAnsi="Georgia" w:cs="Courier New"/>
-          <w:sz w:val="16"/>
-          <w:szCs w:val="16"/>
-        </w:rPr>
-        <w:t>marcosmarangoni2</w:t>
-      </w:r>
-      <w:r>
-        <w:rPr>
-          <w:rFonts w:ascii="Georgia" w:hAnsi="Georgia" w:cs="Courier New"/>
-          <w:sz w:val="16"/>
-          <w:szCs w:val="16"/>
-        </w:rPr>
-        <w:t>@gmail.com</w:t>
-      </w:r>
-    </w:p>
-    <w:p>
-      <w:pPr>
-        <w:pStyle w:val="SenderInfo"/>
-        <w:jc w:val="center"/>
-        <w:rPr>
-          <w:rFonts w:ascii="Georgia" w:hAnsi="Georgia" w:cs="Courier New"/>
-          <w:sz w:val="16"/>
-          <w:szCs w:val="16"/>
-        </w:rPr>
-      </w:pPr>
-    </w:p>
-    <w:p>
-      <w:pPr>
-        <w:jc w:val="center"/>
-        <w:rPr>
-          <w:i/>
-          <w:iCs/>
-          <w:sz w:val="22"/>
-          <w:szCs w:val="22"/>
-          <w:lang w:eastAsia="zh-TW"/>
-        </w:rPr>
-      </w:pPr>
-      <w:r>
-        <w:rPr>
-          <w:i/>
-          <w:iCs/>
-          <w:sz w:val="22"/>
-          <w:szCs w:val="22"/>
-          <w:lang w:eastAsia="zh-TW"/>
-        </w:rPr>
-        <w:t>Full Stack developer</w:t>
-      </w:r>
-      <w:r>
-        <w:rPr>
-          <w:i/>
-          <w:iCs/>
-          <w:sz w:val="22"/>
-          <w:szCs w:val="22"/>
-          <w:lang w:eastAsia="zh-TW"/>
-        </w:rPr>
-        <w:t xml:space="preserve"> 2+ years of </w:t>
-      </w:r>
-      <w:r>
-        <w:rPr>
-          <w:i/>
-          <w:iCs/>
-          <w:sz w:val="22"/>
-          <w:szCs w:val="22"/>
-          <w:lang w:eastAsia="zh-TW"/>
-        </w:rPr>
-        <w:t>hands-on</w:t>
-      </w:r>
-      <w:r>
-        <w:rPr>
-          <w:i/>
-          <w:iCs/>
-          <w:sz w:val="22"/>
-          <w:szCs w:val="22"/>
-          <w:lang w:eastAsia="zh-TW"/>
-        </w:rPr>
-        <w:t xml:space="preserve"> experience designing, developing and implementing applications</w:t>
-      </w:r>
-      <w:r>
-        <w:rPr>
-          <w:i/>
-          <w:iCs/>
-          <w:sz w:val="22"/>
-          <w:szCs w:val="22"/>
-          <w:lang w:eastAsia="zh-TW"/>
-        </w:rPr>
-        <w:t xml:space="preserve"> using C# ASP.NET, Ruby and Rails, Node.js, Spring and consuming these </w:t>
-      </w:r>
-      <w:proofErr w:type="spellStart"/>
-      <w:r>
-        <w:rPr>
-          <w:i/>
-          <w:iCs/>
-          <w:sz w:val="22"/>
-          <w:szCs w:val="22"/>
-          <w:lang w:eastAsia="zh-TW"/>
-        </w:rPr>
-        <w:t>api</w:t>
-      </w:r>
-      <w:proofErr w:type="spellEnd"/>
-      <w:r>
-        <w:rPr>
-          <w:i/>
-          <w:iCs/>
-          <w:sz w:val="22"/>
-          <w:szCs w:val="22"/>
-          <w:lang w:eastAsia="zh-TW"/>
-        </w:rPr>
-        <w:t xml:space="preserve"> with React.js, Vue.js. Have a huge interest in learning about Cloud based services </w:t>
-      </w:r>
-      <w:r>
-        <w:rPr>
-          <w:i/>
-          <w:iCs/>
-          <w:sz w:val="22"/>
-          <w:szCs w:val="22"/>
-          <w:lang w:eastAsia="zh-TW"/>
-        </w:rPr>
-        <w:t>together with</w:t>
-      </w:r>
-      <w:r>
-        <w:rPr>
-          <w:i/>
-          <w:iCs/>
-          <w:sz w:val="22"/>
-          <w:szCs w:val="22"/>
-          <w:lang w:eastAsia="zh-TW"/>
-        </w:rPr>
-        <w:t xml:space="preserve"> Kubernetes.</w:t>
-      </w:r>
-    </w:p>
-    <w:p>
-      <w:r>
-        <w:rPr>
+      <w:r>
+        <w:rPr>
+          <w:rFonts w:asciiTheme="majorHAnsi" w:hAnsiTheme="majorHAnsi" w:cstheme="majorHAnsi"/>
+          <w:color w:val="auto"/>
+          <w:sz w:val="24"/>
+          <w:szCs w:val="24"/>
+        </w:rPr>
+        <w:t xml:space="preserve">Stack </w:t>
+      </w:r>
+      <w:r>
+        <w:rPr>
+          <w:rFonts w:asciiTheme="majorHAnsi" w:hAnsiTheme="majorHAnsi" w:cstheme="majorHAnsi"/>
+          <w:color w:val="auto"/>
+          <w:sz w:val="24"/>
+          <w:szCs w:val="24"/>
+        </w:rPr>
+        <w:t>Developer</w:t>
+      </w:r>
+    </w:p>
+    <w:p>
+      <w:pPr>
+        <w:rPr>
+          <w:rFonts w:asciiTheme="majorHAnsi" w:hAnsiTheme="majorHAnsi" w:cstheme="majorHAnsi"/>
+          <w:sz w:val="24"/>
+          <w:szCs w:val="24"/>
+        </w:rPr>
+      </w:pPr>
+      <w:r>
+        <w:rPr>
+          <w:rFonts w:asciiTheme="majorHAnsi" w:hAnsiTheme="majorHAnsi" w:cstheme="majorHAnsi"/>
           <w:noProof/>
+          <w:sz w:val="24"/>
+          <w:szCs w:val="24"/>
           <w:lang w:eastAsia="en-US"/>
         </w:rPr>
         <mc:AlternateContent>
@@ -339,7 +236,7 @@
                         </a:ln>
                         <a:extLst>
                           <a:ext uri="{909E8E84-426E-40dd-AFC4-6F175D3DCCD1}">
-                            <a14:hiddenFill xmlns="" xmlns:mo="http://schemas.microsoft.com/office/mac/office/2008/main" xmlns:mv="urn:schemas-microsoft-com:mac:vml" xmlns:o="urn:schemas-microsoft-com:office:office" xmlns:v="urn:schemas-microsoft-com:vml" xmlns:w10="urn:schemas-microsoft-com:office:word" xmlns:w="http://schemas.openxmlformats.org/wordprocessingml/2006/main" xmlns:a14="http://schemas.microsoft.com/office/drawing/2010/main">
+                            <a14:hiddenFill xmlns:a14="http://schemas.microsoft.com/office/drawing/2010/main" xmlns:w="http://schemas.openxmlformats.org/wordprocessingml/2006/main" xmlns:w10="urn:schemas-microsoft-com:office:word" xmlns:v="urn:schemas-microsoft-com:vml" xmlns:o="urn:schemas-microsoft-com:office:office" xmlns:mv="urn:schemas-microsoft-com:mac:vml" xmlns:mo="http://schemas.microsoft.com/office/mac/office/2008/main" xmlns="">
                               <a:noFill/>
                             </a14:hiddenFill>
                           </a:ext>
@@ -369,8 +266,55 @@
     <w:p>
       <w:pPr>
         <w:rPr>
-          <w:rFonts w:ascii="Georgia" w:hAnsi="Georgia" w:cs="Courier New"/>
-          <w:color w:val="632323"/>
+          <w:rFonts w:asciiTheme="majorHAnsi" w:hAnsiTheme="majorHAnsi" w:cstheme="majorHAnsi"/>
+          <w:sz w:val="24"/>
+          <w:szCs w:val="24"/>
+          <w:lang w:eastAsia="zh-TW"/>
+        </w:rPr>
+      </w:pPr>
+      <w:r>
+        <w:rPr>
+          <w:rFonts w:asciiTheme="majorHAnsi" w:hAnsiTheme="majorHAnsi" w:cstheme="majorHAnsi"/>
+          <w:sz w:val="24"/>
+          <w:szCs w:val="24"/>
+          <w:lang w:eastAsia="zh-TW"/>
+        </w:rPr>
+        <w:t>OVERVIEW</w:t>
+      </w:r>
+      <w:r>
+        <w:rPr>
+          <w:rFonts w:asciiTheme="majorHAnsi" w:hAnsiTheme="majorHAnsi" w:cstheme="majorHAnsi"/>
+          <w:sz w:val="24"/>
+          <w:szCs w:val="24"/>
+          <w:lang w:eastAsia="zh-TW"/>
+        </w:rPr>
+        <w:t xml:space="preserve">:  Excellent hands-on experience in Full Stack developer </w:t>
+      </w:r>
+      <w:r>
+        <w:rPr>
+          <w:rFonts w:asciiTheme="majorHAnsi" w:hAnsiTheme="majorHAnsi" w:cstheme="majorHAnsi"/>
+          <w:sz w:val="24"/>
+          <w:szCs w:val="24"/>
+          <w:lang w:eastAsia="zh-TW"/>
+        </w:rPr>
+        <w:t>creating and</w:t>
+      </w:r>
+      <w:r>
+        <w:rPr>
+          <w:rFonts w:asciiTheme="majorHAnsi" w:hAnsiTheme="majorHAnsi" w:cstheme="majorHAnsi"/>
+          <w:sz w:val="24"/>
+          <w:szCs w:val="24"/>
+          <w:lang w:eastAsia="zh-TW"/>
+        </w:rPr>
+        <w:t xml:space="preserve"> implementing applications using C# ASP.NET, Ruby &amp; Rails, Node.js, Spring, consuming the API endpoints with React.js and Vue.js</w:t>
+      </w:r>
+    </w:p>
+    <w:p>
+      <w:pPr>
+        <w:rPr>
+          <w:rFonts w:asciiTheme="majorHAnsi" w:hAnsiTheme="majorHAnsi" w:cstheme="majorHAnsi"/>
+          <w:sz w:val="24"/>
+          <w:szCs w:val="24"/>
         </w:rPr>
       </w:pPr>
     </w:p>
@@ -379,18 +323,20 @@
         <w:pStyle w:val="Heading1"/>
         <w:spacing w:before="0" w:after="120"/>
         <w:rPr>
-          <w:rFonts w:ascii="Georgia" w:hAnsi="Georgia" w:cs="Courier New"/>
-          <w:color w:val="16355D"/>
-          <w:sz w:val="26"/>
-          <w:szCs w:val="26"/>
-        </w:rPr>
-      </w:pPr>
-      <w:r>
-        <w:rPr>
-          <w:rFonts w:ascii="Georgia" w:hAnsi="Georgia" w:cs="Courier New"/>
-          <w:color w:val="16355D"/>
-          <w:sz w:val="26"/>
-          <w:szCs w:val="26"/>
+          <w:rFonts w:asciiTheme="majorHAnsi" w:hAnsiTheme="majorHAnsi" w:cstheme="majorHAnsi"/>
+          <w:b w:val="0"/>
+          <w:color w:val="auto"/>
+          <w:sz w:val="24"/>
+          <w:szCs w:val="24"/>
+        </w:rPr>
+      </w:pPr>
+      <w:r>
+        <w:rPr>
+          <w:rFonts w:asciiTheme="majorHAnsi" w:hAnsiTheme="majorHAnsi" w:cstheme="majorHAnsi"/>
+          <w:b w:val="0"/>
+          <w:color w:val="auto"/>
+          <w:sz w:val="24"/>
+          <w:szCs w:val="24"/>
         </w:rPr>
         <w:t>Professional Experience</w:t>
       </w:r>
@@ -399,52 +345,56 @@
       <w:pPr>
         <w:pStyle w:val="Heading2"/>
         <w:rPr>
+          <w:rFonts w:asciiTheme="majorHAnsi" w:hAnsiTheme="majorHAnsi" w:cstheme="majorHAnsi"/>
+          <w:b w:val="0"/>
+          <w:sz w:val="24"/>
+          <w:szCs w:val="24"/>
           <w:lang w:eastAsia="zh-TW"/>
         </w:rPr>
       </w:pPr>
       <w:r>
         <w:rPr>
-          <w:rFonts w:ascii="Georgia" w:hAnsi="Georgia"/>
+          <w:rFonts w:asciiTheme="majorHAnsi" w:hAnsiTheme="majorHAnsi" w:cstheme="majorHAnsi"/>
+          <w:b w:val="0"/>
           <w:smallCaps/>
-          <w:color w:val="000000"/>
-          <w:sz w:val="22"/>
-          <w:szCs w:val="22"/>
+          <w:sz w:val="24"/>
+          <w:szCs w:val="24"/>
         </w:rPr>
         <w:t>HIMARKET</w:t>
       </w:r>
       <w:r>
         <w:rPr>
-          <w:rFonts w:ascii="Georgia" w:hAnsi="Georgia"/>
-          <w:color w:val="000000"/>
-          <w:sz w:val="22"/>
-          <w:szCs w:val="22"/>
+          <w:rFonts w:asciiTheme="majorHAnsi" w:hAnsiTheme="majorHAnsi" w:cstheme="majorHAnsi"/>
+          <w:b w:val="0"/>
+          <w:sz w:val="24"/>
+          <w:szCs w:val="24"/>
         </w:rPr>
         <w:t xml:space="preserve">, </w:t>
       </w:r>
       <w:r>
         <w:rPr>
-          <w:rFonts w:ascii="Georgia" w:hAnsi="Georgia"/>
-          <w:color w:val="000000"/>
-          <w:sz w:val="22"/>
-          <w:szCs w:val="22"/>
+          <w:rFonts w:asciiTheme="majorHAnsi" w:hAnsiTheme="majorHAnsi" w:cstheme="majorHAnsi"/>
+          <w:b w:val="0"/>
+          <w:sz w:val="24"/>
+          <w:szCs w:val="24"/>
         </w:rPr>
         <w:t>Curitiba-Parana</w:t>
       </w:r>
       <w:r>
         <w:rPr>
-          <w:rFonts w:ascii="Georgia" w:hAnsi="Georgia"/>
-          <w:color w:val="000000"/>
-          <w:sz w:val="22"/>
-          <w:szCs w:val="22"/>
+          <w:rFonts w:asciiTheme="majorHAnsi" w:hAnsiTheme="majorHAnsi" w:cstheme="majorHAnsi"/>
+          <w:b w:val="0"/>
+          <w:sz w:val="24"/>
+          <w:szCs w:val="24"/>
         </w:rPr>
         <w:t xml:space="preserve">, </w:t>
       </w:r>
       <w:r>
         <w:rPr>
-          <w:rFonts w:ascii="Georgia" w:hAnsi="Georgia"/>
-          <w:color w:val="000000"/>
-          <w:sz w:val="22"/>
-          <w:szCs w:val="22"/>
+          <w:rFonts w:asciiTheme="majorHAnsi" w:hAnsiTheme="majorHAnsi" w:cstheme="majorHAnsi"/>
+          <w:b w:val="0"/>
+          <w:sz w:val="24"/>
+          <w:szCs w:val="24"/>
         </w:rPr>
         <w:t>Brazil</w:t>
       </w:r>
@@ -452,42 +402,68 @@
     <w:p>
       <w:pPr>
         <w:pStyle w:val="Heading2"/>
-      </w:pPr>
-      <w:r>
-        <w:rPr>
-          <w:rFonts w:ascii="Georgia" w:hAnsi="Georgia"/>
+        <w:rPr>
+          <w:rFonts w:asciiTheme="majorHAnsi" w:hAnsiTheme="majorHAnsi" w:cstheme="majorHAnsi"/>
           <w:b w:val="0"/>
-          <w:bCs/>
-          <w:color w:val="000000"/>
-          <w:sz w:val="22"/>
-          <w:szCs w:val="22"/>
+          <w:sz w:val="24"/>
+          <w:szCs w:val="24"/>
+        </w:rPr>
+      </w:pPr>
+      <w:r>
+        <w:rPr>
+          <w:rFonts w:asciiTheme="majorHAnsi" w:hAnsiTheme="majorHAnsi" w:cstheme="majorHAnsi"/>
+          <w:b w:val="0"/>
+          <w:sz w:val="24"/>
+          <w:szCs w:val="24"/>
         </w:rPr>
         <w:t xml:space="preserve">Programmer, September </w:t>
       </w:r>
       <w:r>
         <w:rPr>
-          <w:rFonts w:ascii="Georgia" w:hAnsi="Georgia"/>
+          <w:rFonts w:asciiTheme="majorHAnsi" w:hAnsiTheme="majorHAnsi" w:cstheme="majorHAnsi"/>
           <w:b w:val="0"/>
-          <w:bCs/>
-          <w:color w:val="000000"/>
-          <w:sz w:val="22"/>
-          <w:szCs w:val="22"/>
-        </w:rPr>
-        <w:t>2016</w:t>
-      </w:r>
-      <w:r>
-        <w:rPr>
-          <w:rFonts w:ascii="Georgia" w:hAnsi="Georgia"/>
+          <w:sz w:val="24"/>
+          <w:szCs w:val="24"/>
+        </w:rPr>
+        <w:t>201</w:t>
+      </w:r>
+      <w:r>
+        <w:rPr>
+          <w:rFonts w:asciiTheme="majorHAnsi" w:hAnsiTheme="majorHAnsi" w:cstheme="majorHAnsi"/>
           <w:b w:val="0"/>
-          <w:bCs/>
-          <w:color w:val="000000"/>
-          <w:sz w:val="22"/>
-          <w:szCs w:val="22"/>
-        </w:rPr>
-        <w:t xml:space="preserve"> – Present</w:t>
-      </w:r>
-    </w:p>
-    <w:p/>
+          <w:sz w:val="24"/>
+          <w:szCs w:val="24"/>
+        </w:rPr>
+        <w:t>8</w:t>
+      </w:r>
+      <w:r>
+        <w:rPr>
+          <w:rFonts w:asciiTheme="majorHAnsi" w:hAnsiTheme="majorHAnsi" w:cstheme="majorHAnsi"/>
+          <w:b w:val="0"/>
+          <w:sz w:val="24"/>
+          <w:szCs w:val="24"/>
+        </w:rPr>
+        <w:t xml:space="preserve"> – </w:t>
+      </w:r>
+      <w:r>
+        <w:rPr>
+          <w:rFonts w:asciiTheme="majorHAnsi" w:hAnsiTheme="majorHAnsi" w:cstheme="majorHAnsi"/>
+          <w:b w:val="0"/>
+          <w:sz w:val="24"/>
+          <w:szCs w:val="24"/>
+        </w:rPr>
+        <w:t>April 2021</w:t>
+      </w:r>
+    </w:p>
+    <w:p>
+      <w:pPr>
+        <w:rPr>
+          <w:rFonts w:asciiTheme="majorHAnsi" w:hAnsiTheme="majorHAnsi" w:cstheme="majorHAnsi"/>
+          <w:sz w:val="24"/>
+          <w:szCs w:val="24"/>
+        </w:rPr>
+      </w:pPr>
+    </w:p>
     <w:p>
       <w:pPr>
         <w:pStyle w:val="NormalWeb"/>
@@ -498,47 +474,44 @@
         <w:spacing w:before="0" w:beforeAutospacing="0" w:after="0" w:afterAutospacing="0" w:line="276" w:lineRule="auto"/>
         <w:textAlignment w:val="baseline"/>
         <w:rPr>
-          <w:rFonts w:ascii="Noto Sans Symbols" w:hAnsi="Noto Sans Symbols"/>
-          <w:color w:val="000000"/>
-          <w:sz w:val="22"/>
-          <w:szCs w:val="22"/>
-        </w:rPr>
-      </w:pPr>
-      <w:r>
-        <w:rPr>
-          <w:rFonts w:ascii="Georgia" w:hAnsi="Georgia"/>
-          <w:color w:val="000000"/>
-          <w:sz w:val="22"/>
-          <w:szCs w:val="22"/>
-        </w:rPr>
-        <w:t xml:space="preserve">Solved more than 10 issues regarding the </w:t>
-      </w:r>
-      <w:r>
-        <w:rPr>
-          <w:rFonts w:ascii="Georgia" w:hAnsi="Georgia"/>
-          <w:color w:val="000000"/>
-          <w:sz w:val="22"/>
-          <w:szCs w:val="22"/>
+          <w:rFonts w:asciiTheme="majorHAnsi" w:hAnsiTheme="majorHAnsi" w:cstheme="majorHAnsi"/>
+        </w:rPr>
+      </w:pPr>
+      <w:r>
+        <w:rPr>
+          <w:rFonts w:asciiTheme="majorHAnsi" w:hAnsiTheme="majorHAnsi" w:cstheme="majorHAnsi"/>
+        </w:rPr>
+        <w:t>Successfully s</w:t>
+      </w:r>
+      <w:r>
+        <w:rPr>
+          <w:rFonts w:asciiTheme="majorHAnsi" w:hAnsiTheme="majorHAnsi" w:cstheme="majorHAnsi"/>
+        </w:rPr>
+        <w:t xml:space="preserve">olved </w:t>
+      </w:r>
+      <w:r>
+        <w:rPr>
+          <w:rFonts w:asciiTheme="majorHAnsi" w:hAnsiTheme="majorHAnsi" w:cstheme="majorHAnsi"/>
+        </w:rPr>
+        <w:t xml:space="preserve">day to day </w:t>
+      </w:r>
+      <w:r>
+        <w:rPr>
+          <w:rFonts w:asciiTheme="majorHAnsi" w:hAnsiTheme="majorHAnsi" w:cstheme="majorHAnsi"/>
+        </w:rPr>
+        <w:t xml:space="preserve">issues regarding the </w:t>
+      </w:r>
+      <w:r>
+        <w:rPr>
+          <w:rFonts w:asciiTheme="majorHAnsi" w:hAnsiTheme="majorHAnsi" w:cstheme="majorHAnsi"/>
         </w:rPr>
         <w:t>DB’s</w:t>
       </w:r>
       <w:r>
         <w:rPr>
-          <w:rFonts w:ascii="Georgia" w:hAnsi="Georgia"/>
-          <w:color w:val="000000"/>
-          <w:sz w:val="22"/>
-          <w:szCs w:val="22"/>
+          <w:rFonts w:asciiTheme="majorHAnsi" w:hAnsiTheme="majorHAnsi" w:cstheme="majorHAnsi"/>
         </w:rPr>
         <w:t xml:space="preserve"> queries</w:t>
-      </w:r>
-      <w:r>
-        <w:rPr>
-          <w:rFonts w:ascii="Georgia" w:hAnsi="Georgia"/>
-          <w:color w:val="000000"/>
-          <w:sz w:val="22"/>
-          <w:szCs w:val="22"/>
-        </w:rPr>
-        <w:t>.</w:t>
       </w:r>
     </w:p>
     <w:p>
@@ -551,67 +524,38 @@
         <w:spacing w:before="0" w:beforeAutospacing="0" w:after="0" w:afterAutospacing="0" w:line="276" w:lineRule="auto"/>
         <w:textAlignment w:val="baseline"/>
         <w:rPr>
-          <w:rFonts w:ascii="Noto Sans Symbols" w:hAnsi="Noto Sans Symbols"/>
-          <w:color w:val="000000"/>
-          <w:sz w:val="22"/>
-          <w:szCs w:val="22"/>
-        </w:rPr>
-      </w:pPr>
-      <w:r>
-        <w:rPr>
-          <w:rFonts w:ascii="Georgia" w:hAnsi="Georgia"/>
-          <w:color w:val="000000"/>
-          <w:sz w:val="22"/>
-          <w:szCs w:val="22"/>
+          <w:rFonts w:asciiTheme="majorHAnsi" w:hAnsiTheme="majorHAnsi" w:cstheme="majorHAnsi"/>
+        </w:rPr>
+      </w:pPr>
+      <w:r>
+        <w:rPr>
+          <w:rFonts w:asciiTheme="majorHAnsi" w:hAnsiTheme="majorHAnsi" w:cstheme="majorHAnsi"/>
         </w:rPr>
         <w:t>I</w:t>
       </w:r>
       <w:r>
         <w:rPr>
-          <w:rFonts w:ascii="Georgia" w:hAnsi="Georgia"/>
-          <w:color w:val="000000"/>
-          <w:sz w:val="22"/>
-          <w:szCs w:val="22"/>
+          <w:rFonts w:asciiTheme="majorHAnsi" w:hAnsiTheme="majorHAnsi" w:cstheme="majorHAnsi"/>
         </w:rPr>
         <w:t>mprov</w:t>
       </w:r>
       <w:r>
         <w:rPr>
-          <w:rFonts w:ascii="Georgia" w:hAnsi="Georgia"/>
-          <w:color w:val="000000"/>
-          <w:sz w:val="22"/>
-          <w:szCs w:val="22"/>
+          <w:rFonts w:asciiTheme="majorHAnsi" w:hAnsiTheme="majorHAnsi" w:cstheme="majorHAnsi"/>
         </w:rPr>
         <w:t>ed</w:t>
       </w:r>
       <w:r>
         <w:rPr>
-          <w:rFonts w:ascii="Georgia" w:hAnsi="Georgia"/>
-          <w:color w:val="000000"/>
-          <w:sz w:val="22"/>
-          <w:szCs w:val="22"/>
-        </w:rPr>
-        <w:t xml:space="preserve"> the speed by 10% in some </w:t>
-      </w:r>
-      <w:r>
-        <w:rPr>
-          <w:rFonts w:ascii="Georgia" w:hAnsi="Georgia"/>
-          <w:b/>
-          <w:bCs/>
-          <w:color w:val="000000"/>
-          <w:sz w:val="22"/>
-          <w:szCs w:val="22"/>
-        </w:rPr>
-        <w:t>LINQ</w:t>
-      </w:r>
-      <w:r>
-        <w:rPr>
-          <w:rFonts w:ascii="Georgia" w:hAnsi="Georgia"/>
-          <w:color w:val="000000"/>
-          <w:sz w:val="22"/>
-          <w:szCs w:val="22"/>
-        </w:rPr>
-        <w:t xml:space="preserve"> queries.</w:t>
+          <w:rFonts w:asciiTheme="majorHAnsi" w:hAnsiTheme="majorHAnsi" w:cstheme="majorHAnsi"/>
+        </w:rPr>
+        <w:t xml:space="preserve"> the speed by 10% in </w:t>
+      </w:r>
+      <w:r>
+        <w:rPr>
+          <w:rFonts w:asciiTheme="majorHAnsi" w:hAnsiTheme="majorHAnsi" w:cstheme="majorHAnsi"/>
+        </w:rPr>
+        <w:t>LINQ queries</w:t>
       </w:r>
     </w:p>
     <w:p>
@@ -624,123 +568,56 @@
         <w:spacing w:before="0" w:beforeAutospacing="0" w:after="0" w:afterAutospacing="0" w:line="276" w:lineRule="auto"/>
         <w:textAlignment w:val="baseline"/>
         <w:rPr>
-          <w:rFonts w:ascii="Noto Sans Symbols" w:hAnsi="Noto Sans Symbols"/>
-          <w:color w:val="000000"/>
-          <w:sz w:val="22"/>
-          <w:szCs w:val="22"/>
-        </w:rPr>
-      </w:pPr>
-      <w:r>
-        <w:rPr>
-          <w:rFonts w:ascii="Georgia" w:hAnsi="Georgia"/>
-          <w:color w:val="000000"/>
-          <w:sz w:val="22"/>
-          <w:szCs w:val="22"/>
+          <w:rFonts w:asciiTheme="majorHAnsi" w:hAnsiTheme="majorHAnsi" w:cstheme="majorHAnsi"/>
+        </w:rPr>
+      </w:pPr>
+      <w:r>
+        <w:rPr>
+          <w:rFonts w:asciiTheme="majorHAnsi" w:hAnsiTheme="majorHAnsi" w:cstheme="majorHAnsi"/>
         </w:rPr>
         <w:t>I</w:t>
       </w:r>
       <w:r>
         <w:rPr>
-          <w:rFonts w:ascii="Georgia" w:hAnsi="Georgia"/>
-          <w:color w:val="000000"/>
-          <w:sz w:val="22"/>
-          <w:szCs w:val="22"/>
+          <w:rFonts w:asciiTheme="majorHAnsi" w:hAnsiTheme="majorHAnsi" w:cstheme="majorHAnsi"/>
         </w:rPr>
         <w:t>mprove</w:t>
       </w:r>
       <w:r>
         <w:rPr>
-          <w:rFonts w:ascii="Georgia" w:hAnsi="Georgia"/>
-          <w:color w:val="000000"/>
-          <w:sz w:val="22"/>
-          <w:szCs w:val="22"/>
+          <w:rFonts w:asciiTheme="majorHAnsi" w:hAnsiTheme="majorHAnsi" w:cstheme="majorHAnsi"/>
         </w:rPr>
         <w:t>d</w:t>
       </w:r>
       <w:r>
         <w:rPr>
-          <w:rFonts w:ascii="Georgia" w:hAnsi="Georgia"/>
-          <w:color w:val="000000"/>
-          <w:sz w:val="22"/>
-          <w:szCs w:val="22"/>
+          <w:rFonts w:asciiTheme="majorHAnsi" w:hAnsiTheme="majorHAnsi" w:cstheme="majorHAnsi"/>
         </w:rPr>
         <w:t xml:space="preserve"> </w:t>
       </w:r>
       <w:r>
         <w:rPr>
-          <w:rFonts w:ascii="Georgia" w:hAnsi="Georgia"/>
-          <w:color w:val="000000"/>
-          <w:sz w:val="22"/>
-          <w:szCs w:val="22"/>
-        </w:rPr>
-        <w:t>by</w:t>
-      </w:r>
-      <w:r>
-        <w:rPr>
-          <w:rFonts w:ascii="Georgia" w:hAnsi="Georgia"/>
-          <w:color w:val="000000"/>
-          <w:sz w:val="22"/>
-          <w:szCs w:val="22"/>
-        </w:rPr>
-        <w:t xml:space="preserve"> 60%</w:t>
-      </w:r>
-      <w:r>
-        <w:rPr>
-          <w:rFonts w:ascii="Georgia" w:hAnsi="Georgia"/>
-          <w:color w:val="000000"/>
-          <w:sz w:val="22"/>
-          <w:szCs w:val="22"/>
+          <w:rFonts w:asciiTheme="majorHAnsi" w:hAnsiTheme="majorHAnsi" w:cstheme="majorHAnsi"/>
+        </w:rPr>
+        <w:t xml:space="preserve">by </w:t>
+      </w:r>
+      <w:r>
+        <w:rPr>
+          <w:rFonts w:asciiTheme="majorHAnsi" w:hAnsiTheme="majorHAnsi" w:cstheme="majorHAnsi"/>
+        </w:rPr>
+        <w:t>60%</w:t>
+      </w:r>
+      <w:r>
+        <w:rPr>
+          <w:rFonts w:asciiTheme="majorHAnsi" w:hAnsiTheme="majorHAnsi" w:cstheme="majorHAnsi"/>
         </w:rPr>
         <w:t xml:space="preserve"> queries speed</w:t>
       </w:r>
       <w:r>
         <w:rPr>
-          <w:rFonts w:ascii="Georgia" w:hAnsi="Georgia"/>
-          <w:color w:val="000000"/>
-          <w:sz w:val="22"/>
-          <w:szCs w:val="22"/>
-        </w:rPr>
-        <w:t xml:space="preserve"> by changing some </w:t>
-      </w:r>
-      <w:r>
-        <w:rPr>
-          <w:rFonts w:ascii="Georgia" w:hAnsi="Georgia"/>
-          <w:b/>
-          <w:bCs/>
-          <w:color w:val="000000"/>
-          <w:sz w:val="22"/>
-          <w:szCs w:val="22"/>
-        </w:rPr>
-        <w:t>LINQ</w:t>
-      </w:r>
-      <w:r>
-        <w:rPr>
-          <w:rFonts w:ascii="Georgia" w:hAnsi="Georgia"/>
-          <w:color w:val="000000"/>
-          <w:sz w:val="22"/>
-          <w:szCs w:val="22"/>
-        </w:rPr>
-        <w:t xml:space="preserve"> operations to </w:t>
-      </w:r>
-      <w:r>
-        <w:rPr>
-          <w:rFonts w:ascii="Georgia" w:hAnsi="Georgia"/>
-          <w:b/>
-          <w:bCs/>
-          <w:color w:val="000000"/>
-          <w:sz w:val="22"/>
-          <w:szCs w:val="22"/>
-        </w:rPr>
-        <w:t>raw SQL</w:t>
-      </w:r>
-      <w:r>
-        <w:rPr>
-          <w:rFonts w:ascii="Georgia" w:hAnsi="Georgia"/>
-          <w:color w:val="000000"/>
-          <w:sz w:val="22"/>
-          <w:szCs w:val="22"/>
-        </w:rPr>
-        <w:t>.</w:t>
+          <w:rFonts w:asciiTheme="majorHAnsi" w:hAnsiTheme="majorHAnsi" w:cstheme="majorHAnsi"/>
+        </w:rPr>
+        <w:t xml:space="preserve"> by changing some LINQ operations to raw SQL</w:t>
       </w:r>
     </w:p>
     <w:p>
@@ -753,69 +630,20 @@
         <w:spacing w:before="0" w:beforeAutospacing="0" w:after="0" w:afterAutospacing="0" w:line="276" w:lineRule="auto"/>
         <w:textAlignment w:val="baseline"/>
         <w:rPr>
-          <w:rFonts w:ascii="Noto Sans Symbols" w:hAnsi="Noto Sans Symbols"/>
-          <w:color w:val="000000"/>
-          <w:sz w:val="22"/>
-          <w:szCs w:val="22"/>
-        </w:rPr>
-      </w:pPr>
-      <w:r>
-        <w:rPr>
-          <w:rFonts w:ascii="Georgia" w:hAnsi="Georgia"/>
-          <w:color w:val="000000"/>
-          <w:sz w:val="22"/>
-          <w:szCs w:val="22"/>
+          <w:rFonts w:asciiTheme="majorHAnsi" w:hAnsiTheme="majorHAnsi" w:cstheme="majorHAnsi"/>
+        </w:rPr>
+      </w:pPr>
+      <w:r>
+        <w:rPr>
+          <w:rFonts w:asciiTheme="majorHAnsi" w:hAnsiTheme="majorHAnsi" w:cstheme="majorHAnsi"/>
         </w:rPr>
         <w:t>Created</w:t>
       </w:r>
       <w:r>
         <w:rPr>
-          <w:rFonts w:ascii="Georgia" w:hAnsi="Georgia"/>
-          <w:color w:val="000000"/>
-          <w:sz w:val="22"/>
-          <w:szCs w:val="22"/>
-        </w:rPr>
-        <w:t xml:space="preserve"> </w:t>
-      </w:r>
-      <w:r>
-        <w:rPr>
-          <w:rFonts w:ascii="Georgia" w:hAnsi="Georgia"/>
-          <w:b/>
-          <w:bCs/>
-          <w:color w:val="000000"/>
-          <w:sz w:val="22"/>
-          <w:szCs w:val="22"/>
-        </w:rPr>
-        <w:t>Elastic Search</w:t>
-      </w:r>
-      <w:r>
-        <w:rPr>
-          <w:rFonts w:ascii="Georgia" w:hAnsi="Georgia"/>
-          <w:color w:val="000000"/>
-          <w:sz w:val="22"/>
-          <w:szCs w:val="22"/>
-        </w:rPr>
-        <w:t xml:space="preserve"> queries using </w:t>
-      </w:r>
-      <w:r>
-        <w:rPr>
-          <w:rFonts w:ascii="Georgia" w:hAnsi="Georgia"/>
-          <w:b/>
-          <w:bCs/>
-          <w:color w:val="000000"/>
-          <w:sz w:val="22"/>
-          <w:szCs w:val="22"/>
-        </w:rPr>
-        <w:t>NEST</w:t>
-      </w:r>
-      <w:r>
-        <w:rPr>
-          <w:rFonts w:ascii="Georgia" w:hAnsi="Georgia"/>
-          <w:color w:val="000000"/>
-          <w:sz w:val="22"/>
-          <w:szCs w:val="22"/>
-        </w:rPr>
-        <w:t>, fixing issues with indexing.</w:t>
+          <w:rFonts w:asciiTheme="majorHAnsi" w:hAnsiTheme="majorHAnsi" w:cstheme="majorHAnsi"/>
+        </w:rPr>
+        <w:t xml:space="preserve"> Elastic Search queries using NEST, fixing issues with indexing</w:t>
       </w:r>
     </w:p>
     <w:p>
@@ -828,36 +656,30 @@
         <w:spacing w:before="0" w:beforeAutospacing="0" w:after="0" w:afterAutospacing="0" w:line="276" w:lineRule="auto"/>
         <w:textAlignment w:val="baseline"/>
         <w:rPr>
-          <w:rFonts w:ascii="Noto Sans Symbols" w:hAnsi="Noto Sans Symbols"/>
-          <w:color w:val="000000"/>
-          <w:sz w:val="22"/>
-          <w:szCs w:val="22"/>
-        </w:rPr>
-      </w:pPr>
-      <w:r>
-        <w:rPr>
-          <w:rFonts w:ascii="Georgia" w:hAnsi="Georgia"/>
-          <w:color w:val="000000"/>
-          <w:sz w:val="22"/>
-          <w:szCs w:val="22"/>
-        </w:rPr>
-        <w:t xml:space="preserve">Made some improvements on the </w:t>
-      </w:r>
-      <w:r>
-        <w:rPr>
-          <w:rFonts w:ascii="Georgia" w:hAnsi="Georgia"/>
-          <w:color w:val="000000"/>
-          <w:sz w:val="22"/>
-          <w:szCs w:val="22"/>
+          <w:rFonts w:asciiTheme="majorHAnsi" w:hAnsiTheme="majorHAnsi" w:cstheme="majorHAnsi"/>
+        </w:rPr>
+      </w:pPr>
+      <w:r>
+        <w:rPr>
+          <w:rFonts w:asciiTheme="majorHAnsi" w:hAnsiTheme="majorHAnsi" w:cstheme="majorHAnsi"/>
+        </w:rPr>
+        <w:t>Improved</w:t>
+      </w:r>
+      <w:r>
+        <w:rPr>
+          <w:rFonts w:asciiTheme="majorHAnsi" w:hAnsiTheme="majorHAnsi" w:cstheme="majorHAnsi"/>
+        </w:rPr>
+        <w:t xml:space="preserve"> the </w:t>
+      </w:r>
+      <w:r>
+        <w:rPr>
+          <w:rFonts w:asciiTheme="majorHAnsi" w:hAnsiTheme="majorHAnsi" w:cstheme="majorHAnsi"/>
         </w:rPr>
         <w:t>front-end</w:t>
       </w:r>
       <w:r>
         <w:rPr>
-          <w:rFonts w:ascii="Georgia" w:hAnsi="Georgia"/>
-          <w:color w:val="000000"/>
-          <w:sz w:val="22"/>
-          <w:szCs w:val="22"/>
+          <w:rFonts w:asciiTheme="majorHAnsi" w:hAnsiTheme="majorHAnsi" w:cstheme="majorHAnsi"/>
         </w:rPr>
         <w:t xml:space="preserve"> using Razor allied with jQuery</w:t>
       </w:r>
@@ -872,69 +694,38 @@
         <w:spacing w:before="0" w:beforeAutospacing="0" w:after="0" w:afterAutospacing="0" w:line="276" w:lineRule="auto"/>
         <w:textAlignment w:val="baseline"/>
         <w:rPr>
-          <w:rFonts w:ascii="Noto Sans Symbols" w:hAnsi="Noto Sans Symbols"/>
-          <w:color w:val="000000"/>
-          <w:sz w:val="22"/>
-          <w:szCs w:val="22"/>
-        </w:rPr>
-      </w:pPr>
-      <w:r>
-        <w:rPr>
-          <w:rFonts w:ascii="Georgia" w:hAnsi="Georgia"/>
-          <w:color w:val="000000"/>
-          <w:sz w:val="22"/>
-          <w:szCs w:val="22"/>
+          <w:rFonts w:asciiTheme="majorHAnsi" w:hAnsiTheme="majorHAnsi" w:cstheme="majorHAnsi"/>
+        </w:rPr>
+      </w:pPr>
+      <w:r>
+        <w:rPr>
+          <w:rFonts w:asciiTheme="majorHAnsi" w:hAnsiTheme="majorHAnsi" w:cstheme="majorHAnsi"/>
         </w:rPr>
         <w:t>Used</w:t>
       </w:r>
       <w:r>
         <w:rPr>
-          <w:rFonts w:ascii="Georgia" w:hAnsi="Georgia"/>
-          <w:color w:val="000000"/>
-          <w:sz w:val="22"/>
-          <w:szCs w:val="22"/>
+          <w:rFonts w:asciiTheme="majorHAnsi" w:hAnsiTheme="majorHAnsi" w:cstheme="majorHAnsi"/>
         </w:rPr>
         <w:t xml:space="preserve"> </w:t>
       </w:r>
       <w:r>
         <w:rPr>
-          <w:rFonts w:ascii="Georgia" w:hAnsi="Georgia"/>
-          <w:b/>
-          <w:bCs/>
-          <w:color w:val="000000"/>
-          <w:sz w:val="22"/>
-          <w:szCs w:val="22"/>
+          <w:rFonts w:asciiTheme="majorHAnsi" w:hAnsiTheme="majorHAnsi" w:cstheme="majorHAnsi"/>
         </w:rPr>
         <w:t>b</w:t>
       </w:r>
       <w:r>
         <w:rPr>
-          <w:rFonts w:ascii="Georgia" w:hAnsi="Georgia"/>
-          <w:b/>
-          <w:bCs/>
-          <w:color w:val="000000"/>
-          <w:sz w:val="22"/>
-          <w:szCs w:val="22"/>
-        </w:rPr>
-        <w:t>ootstrap</w:t>
-      </w:r>
-      <w:r>
-        <w:rPr>
-          <w:rFonts w:ascii="Georgia" w:hAnsi="Georgia"/>
-          <w:color w:val="000000"/>
-          <w:sz w:val="22"/>
-          <w:szCs w:val="22"/>
-        </w:rPr>
-        <w:t xml:space="preserve"> </w:t>
-      </w:r>
-      <w:r>
-        <w:rPr>
-          <w:rFonts w:ascii="Georgia" w:hAnsi="Georgia"/>
-          <w:color w:val="000000"/>
-          <w:sz w:val="22"/>
-          <w:szCs w:val="22"/>
-        </w:rPr>
-        <w:t>to facilitate design.</w:t>
+          <w:rFonts w:asciiTheme="majorHAnsi" w:hAnsiTheme="majorHAnsi" w:cstheme="majorHAnsi"/>
+        </w:rPr>
+        <w:t xml:space="preserve">ootstrap </w:t>
+      </w:r>
+      <w:r>
+        <w:rPr>
+          <w:rFonts w:asciiTheme="majorHAnsi" w:hAnsiTheme="majorHAnsi" w:cstheme="majorHAnsi"/>
+        </w:rPr>
+        <w:t>to facilitate design</w:t>
       </w:r>
     </w:p>
     <w:p>
@@ -947,98 +738,44 @@
         <w:spacing w:before="0" w:beforeAutospacing="0" w:after="0" w:afterAutospacing="0" w:line="276" w:lineRule="auto"/>
         <w:textAlignment w:val="baseline"/>
         <w:rPr>
-          <w:rFonts w:ascii="Noto Sans Symbols" w:hAnsi="Noto Sans Symbols"/>
-          <w:color w:val="000000"/>
-          <w:sz w:val="22"/>
-          <w:szCs w:val="22"/>
-        </w:rPr>
-      </w:pPr>
-      <w:r>
-        <w:rPr>
-          <w:rFonts w:ascii="Georgia" w:hAnsi="Georgia"/>
-          <w:color w:val="000000"/>
-          <w:sz w:val="22"/>
-          <w:szCs w:val="22"/>
-        </w:rPr>
-        <w:t xml:space="preserve">Used </w:t>
-      </w:r>
-      <w:proofErr w:type="spellStart"/>
-      <w:r>
-        <w:rPr>
-          <w:rFonts w:ascii="Georgia" w:hAnsi="Georgia"/>
-          <w:b/>
-          <w:bCs/>
-          <w:color w:val="000000"/>
-          <w:sz w:val="22"/>
-          <w:szCs w:val="22"/>
-        </w:rPr>
-        <w:t>DataTable</w:t>
-      </w:r>
-      <w:proofErr w:type="spellEnd"/>
-      <w:r>
-        <w:rPr>
-          <w:rFonts w:ascii="Georgia" w:hAnsi="Georgia"/>
-          <w:color w:val="000000"/>
-          <w:sz w:val="22"/>
-          <w:szCs w:val="22"/>
-        </w:rPr>
-        <w:t xml:space="preserve"> library for </w:t>
-      </w:r>
-      <w:r>
-        <w:rPr>
-          <w:rFonts w:ascii="Georgia" w:hAnsi="Georgia"/>
-          <w:b/>
-          <w:bCs/>
-          <w:color w:val="000000"/>
-          <w:sz w:val="22"/>
-          <w:szCs w:val="22"/>
-        </w:rPr>
-        <w:t>jQuery</w:t>
-      </w:r>
-      <w:r>
-        <w:rPr>
-          <w:rFonts w:ascii="Georgia" w:hAnsi="Georgia"/>
-          <w:color w:val="000000"/>
-          <w:sz w:val="22"/>
-          <w:szCs w:val="22"/>
+          <w:rFonts w:asciiTheme="majorHAnsi" w:hAnsiTheme="majorHAnsi" w:cstheme="majorHAnsi"/>
+        </w:rPr>
+      </w:pPr>
+      <w:r>
+        <w:rPr>
+          <w:rFonts w:asciiTheme="majorHAnsi" w:hAnsiTheme="majorHAnsi" w:cstheme="majorHAnsi"/>
+        </w:rPr>
+        <w:t xml:space="preserve">Used DataTable library </w:t>
+      </w:r>
+      <w:r>
+        <w:rPr>
+          <w:rFonts w:asciiTheme="majorHAnsi" w:hAnsiTheme="majorHAnsi" w:cstheme="majorHAnsi"/>
+        </w:rPr>
+        <w:t>alighted jQuery</w:t>
+      </w:r>
+      <w:r>
+        <w:rPr>
+          <w:rFonts w:asciiTheme="majorHAnsi" w:hAnsiTheme="majorHAnsi" w:cstheme="majorHAnsi"/>
         </w:rPr>
         <w:t xml:space="preserve"> for creation o</w:t>
       </w:r>
       <w:r>
         <w:rPr>
-          <w:rFonts w:ascii="Georgia" w:hAnsi="Georgia"/>
-          <w:color w:val="000000"/>
-          <w:sz w:val="22"/>
-          <w:szCs w:val="22"/>
+          <w:rFonts w:asciiTheme="majorHAnsi" w:hAnsiTheme="majorHAnsi" w:cstheme="majorHAnsi"/>
         </w:rPr>
         <w:t>f</w:t>
       </w:r>
       <w:r>
         <w:rPr>
-          <w:rFonts w:ascii="Georgia" w:hAnsi="Georgia"/>
-          <w:color w:val="000000"/>
-          <w:sz w:val="22"/>
-          <w:szCs w:val="22"/>
+          <w:rFonts w:asciiTheme="majorHAnsi" w:hAnsiTheme="majorHAnsi" w:cstheme="majorHAnsi"/>
         </w:rPr>
         <w:t xml:space="preserve"> table</w:t>
       </w:r>
       <w:r>
         <w:rPr>
-          <w:rFonts w:ascii="Georgia" w:hAnsi="Georgia"/>
-          <w:color w:val="000000"/>
-          <w:sz w:val="22"/>
-          <w:szCs w:val="22"/>
+          <w:rFonts w:asciiTheme="majorHAnsi" w:hAnsiTheme="majorHAnsi" w:cstheme="majorHAnsi"/>
         </w:rPr>
         <w:t>s</w:t>
-      </w:r>
-      <w:r>
-        <w:rPr>
-          <w:rFonts w:ascii="Georgia" w:hAnsi="Georgia"/>
-          <w:color w:val="000000"/>
-          <w:sz w:val="22"/>
-          <w:szCs w:val="22"/>
-        </w:rPr>
-        <w:t>.</w:t>
       </w:r>
     </w:p>
     <w:p>
@@ -1051,60 +788,14 @@
         <w:spacing w:before="0" w:beforeAutospacing="0" w:after="0" w:afterAutospacing="0" w:line="276" w:lineRule="auto"/>
         <w:textAlignment w:val="baseline"/>
         <w:rPr>
-          <w:rFonts w:ascii="Noto Sans Symbols" w:hAnsi="Noto Sans Symbols"/>
-          <w:color w:val="000000"/>
-          <w:sz w:val="22"/>
-          <w:szCs w:val="22"/>
-        </w:rPr>
-      </w:pPr>
-      <w:r>
-        <w:rPr>
-          <w:rFonts w:ascii="Georgia" w:hAnsi="Georgia"/>
-          <w:color w:val="000000"/>
-          <w:sz w:val="22"/>
-          <w:szCs w:val="22"/>
-        </w:rPr>
-        <w:t xml:space="preserve">Developed from the ground zero an application with </w:t>
-      </w:r>
-      <w:r>
-        <w:rPr>
-          <w:rFonts w:ascii="Georgia" w:hAnsi="Georgia"/>
-          <w:b/>
-          <w:bCs/>
-          <w:color w:val="000000"/>
-          <w:sz w:val="22"/>
-          <w:szCs w:val="22"/>
-        </w:rPr>
-        <w:t xml:space="preserve">Ruby on Rails </w:t>
-      </w:r>
-      <w:r>
-        <w:rPr>
-          <w:rFonts w:ascii="Georgia" w:hAnsi="Georgia"/>
-          <w:color w:val="000000"/>
-          <w:sz w:val="22"/>
-          <w:szCs w:val="22"/>
-        </w:rPr>
-        <w:t>and</w:t>
-      </w:r>
-      <w:r>
-        <w:rPr>
-          <w:rFonts w:ascii="Georgia" w:hAnsi="Georgia"/>
-          <w:b/>
-          <w:bCs/>
-          <w:color w:val="000000"/>
-          <w:sz w:val="22"/>
-          <w:szCs w:val="22"/>
-        </w:rPr>
-        <w:t xml:space="preserve"> Vue</w:t>
-      </w:r>
-      <w:r>
-        <w:rPr>
-          <w:rFonts w:ascii="Georgia" w:hAnsi="Georgia"/>
-          <w:color w:val="000000"/>
-          <w:sz w:val="22"/>
-          <w:szCs w:val="22"/>
-        </w:rPr>
-        <w:t>.</w:t>
+          <w:rFonts w:asciiTheme="majorHAnsi" w:hAnsiTheme="majorHAnsi" w:cstheme="majorHAnsi"/>
+        </w:rPr>
+      </w:pPr>
+      <w:r>
+        <w:rPr>
+          <w:rFonts w:asciiTheme="majorHAnsi" w:hAnsiTheme="majorHAnsi" w:cstheme="majorHAnsi"/>
+        </w:rPr>
+        <w:t>Developed from the ground zero an application with Ruby on Rails and Vue</w:t>
       </w:r>
     </w:p>
     <w:p>
@@ -1117,67 +808,32 @@
         <w:spacing w:before="0" w:beforeAutospacing="0" w:after="0" w:afterAutospacing="0" w:line="276" w:lineRule="auto"/>
         <w:textAlignment w:val="baseline"/>
         <w:rPr>
-          <w:rFonts w:ascii="Noto Sans Symbols" w:hAnsi="Noto Sans Symbols"/>
-          <w:color w:val="000000"/>
-          <w:sz w:val="22"/>
-          <w:szCs w:val="22"/>
-        </w:rPr>
-      </w:pPr>
-      <w:r>
-        <w:rPr>
-          <w:rFonts w:ascii="Georgia" w:hAnsi="Georgia"/>
-          <w:color w:val="000000"/>
-          <w:sz w:val="22"/>
-          <w:szCs w:val="22"/>
+          <w:rFonts w:asciiTheme="majorHAnsi" w:hAnsiTheme="majorHAnsi" w:cstheme="majorHAnsi"/>
+        </w:rPr>
+      </w:pPr>
+      <w:r>
+        <w:rPr>
+          <w:rFonts w:asciiTheme="majorHAnsi" w:hAnsiTheme="majorHAnsi" w:cstheme="majorHAnsi"/>
         </w:rPr>
         <w:t>Used</w:t>
       </w:r>
       <w:r>
         <w:rPr>
-          <w:rFonts w:ascii="Georgia" w:hAnsi="Georgia"/>
-          <w:color w:val="000000"/>
-          <w:sz w:val="22"/>
-          <w:szCs w:val="22"/>
-        </w:rPr>
-        <w:t xml:space="preserve"> </w:t>
-      </w:r>
-      <w:r>
-        <w:rPr>
-          <w:rFonts w:ascii="Georgia" w:hAnsi="Georgia"/>
-          <w:b/>
-          <w:bCs/>
-          <w:color w:val="000000"/>
-          <w:sz w:val="22"/>
-          <w:szCs w:val="22"/>
-        </w:rPr>
-        <w:t>Webpack</w:t>
-      </w:r>
-      <w:r>
-        <w:rPr>
-          <w:rFonts w:ascii="Georgia" w:hAnsi="Georgia"/>
-          <w:color w:val="000000"/>
-          <w:sz w:val="22"/>
-          <w:szCs w:val="22"/>
-        </w:rPr>
-        <w:t xml:space="preserve"> to compile </w:t>
-      </w:r>
-      <w:r>
-        <w:rPr>
-          <w:rFonts w:ascii="Georgia" w:hAnsi="Georgia"/>
-          <w:color w:val="000000"/>
-          <w:sz w:val="22"/>
-          <w:szCs w:val="22"/>
+          <w:rFonts w:asciiTheme="majorHAnsi" w:hAnsiTheme="majorHAnsi" w:cstheme="majorHAnsi"/>
+        </w:rPr>
+        <w:t xml:space="preserve"> Webpack to compile </w:t>
+      </w:r>
+      <w:r>
+        <w:rPr>
+          <w:rFonts w:asciiTheme="majorHAnsi" w:hAnsiTheme="majorHAnsi" w:cstheme="majorHAnsi"/>
         </w:rPr>
         <w:t>th</w:t>
       </w:r>
       <w:r>
         <w:rPr>
-          <w:rFonts w:ascii="Georgia" w:hAnsi="Georgia"/>
-          <w:color w:val="000000"/>
-          <w:sz w:val="22"/>
-          <w:szCs w:val="22"/>
-        </w:rPr>
-        <w:t>e assets to one project.</w:t>
+          <w:rFonts w:asciiTheme="majorHAnsi" w:hAnsiTheme="majorHAnsi" w:cstheme="majorHAnsi"/>
+        </w:rPr>
+        <w:t>e assets to one project</w:t>
       </w:r>
     </w:p>
     <w:p>
@@ -1190,60 +846,26 @@
         <w:spacing w:before="0" w:beforeAutospacing="0" w:after="0" w:afterAutospacing="0" w:line="276" w:lineRule="auto"/>
         <w:textAlignment w:val="baseline"/>
         <w:rPr>
-          <w:rFonts w:ascii="Noto Sans Symbols" w:hAnsi="Noto Sans Symbols"/>
-          <w:color w:val="000000"/>
-          <w:sz w:val="22"/>
-          <w:szCs w:val="22"/>
-        </w:rPr>
-      </w:pPr>
-      <w:r>
-        <w:rPr>
-          <w:rFonts w:ascii="Georgia" w:hAnsi="Georgia"/>
-          <w:color w:val="000000"/>
-          <w:sz w:val="22"/>
-          <w:szCs w:val="22"/>
-        </w:rPr>
-        <w:t xml:space="preserve">Created </w:t>
-      </w:r>
-      <w:r>
-        <w:rPr>
-          <w:rFonts w:ascii="Georgia" w:hAnsi="Georgia"/>
-          <w:b/>
-          <w:bCs/>
-          <w:color w:val="000000"/>
-          <w:sz w:val="22"/>
-          <w:szCs w:val="22"/>
-        </w:rPr>
-        <w:t>scopes</w:t>
-      </w:r>
-      <w:r>
-        <w:rPr>
-          <w:rFonts w:ascii="Georgia" w:hAnsi="Georgia"/>
-          <w:color w:val="000000"/>
-          <w:sz w:val="22"/>
-          <w:szCs w:val="22"/>
-        </w:rPr>
-        <w:t xml:space="preserve"> within </w:t>
-      </w:r>
-      <w:r>
-        <w:rPr>
-          <w:rFonts w:ascii="Georgia" w:hAnsi="Georgia"/>
-          <w:b/>
-          <w:bCs/>
-          <w:color w:val="000000"/>
-          <w:sz w:val="22"/>
-          <w:szCs w:val="22"/>
-        </w:rPr>
-        <w:t>concern</w:t>
-      </w:r>
-      <w:r>
-        <w:rPr>
-          <w:rFonts w:ascii="Georgia" w:hAnsi="Georgia"/>
-          <w:color w:val="000000"/>
-          <w:sz w:val="22"/>
-          <w:szCs w:val="22"/>
-        </w:rPr>
-        <w:t xml:space="preserve"> to add abilities to models.</w:t>
+          <w:rFonts w:asciiTheme="majorHAnsi" w:hAnsiTheme="majorHAnsi" w:cstheme="majorHAnsi"/>
+        </w:rPr>
+      </w:pPr>
+      <w:r>
+        <w:rPr>
+          <w:rFonts w:asciiTheme="majorHAnsi" w:hAnsiTheme="majorHAnsi" w:cstheme="majorHAnsi"/>
+        </w:rPr>
+        <w:t xml:space="preserve">Created scopes within </w:t>
+      </w:r>
+      <w:r>
+        <w:rPr>
+          <w:rFonts w:asciiTheme="majorHAnsi" w:hAnsiTheme="majorHAnsi" w:cstheme="majorHAnsi"/>
+        </w:rPr>
+        <w:t>C</w:t>
+      </w:r>
+      <w:r>
+        <w:rPr>
+          <w:rFonts w:asciiTheme="majorHAnsi" w:hAnsiTheme="majorHAnsi" w:cstheme="majorHAnsi"/>
+        </w:rPr>
+        <w:t>oncern to add abilities to models</w:t>
       </w:r>
     </w:p>
     <w:p>
@@ -1256,98 +878,44 @@
         <w:spacing w:before="0" w:beforeAutospacing="0" w:after="0" w:afterAutospacing="0" w:line="276" w:lineRule="auto"/>
         <w:textAlignment w:val="baseline"/>
         <w:rPr>
-          <w:rFonts w:ascii="Noto Sans Symbols" w:hAnsi="Noto Sans Symbols"/>
-          <w:color w:val="000000"/>
-          <w:sz w:val="22"/>
-          <w:szCs w:val="22"/>
-        </w:rPr>
-      </w:pPr>
-      <w:r>
-        <w:rPr>
-          <w:rFonts w:ascii="Georgia" w:hAnsi="Georgia"/>
-          <w:color w:val="000000"/>
-          <w:sz w:val="22"/>
-          <w:szCs w:val="22"/>
+          <w:rFonts w:asciiTheme="majorHAnsi" w:hAnsiTheme="majorHAnsi" w:cstheme="majorHAnsi"/>
+        </w:rPr>
+      </w:pPr>
+      <w:r>
+        <w:rPr>
+          <w:rFonts w:asciiTheme="majorHAnsi" w:hAnsiTheme="majorHAnsi" w:cstheme="majorHAnsi"/>
         </w:rPr>
         <w:t>Leverage</w:t>
       </w:r>
       <w:r>
         <w:rPr>
-          <w:rFonts w:ascii="Georgia" w:hAnsi="Georgia"/>
-          <w:color w:val="000000"/>
-          <w:sz w:val="22"/>
-          <w:szCs w:val="22"/>
+          <w:rFonts w:asciiTheme="majorHAnsi" w:hAnsiTheme="majorHAnsi" w:cstheme="majorHAnsi"/>
         </w:rPr>
         <w:t xml:space="preserve"> </w:t>
       </w:r>
       <w:r>
         <w:rPr>
-          <w:rFonts w:ascii="Georgia" w:hAnsi="Georgia"/>
-          <w:b/>
-          <w:bCs/>
-          <w:color w:val="000000"/>
-          <w:sz w:val="22"/>
-          <w:szCs w:val="22"/>
+          <w:rFonts w:asciiTheme="majorHAnsi" w:hAnsiTheme="majorHAnsi" w:cstheme="majorHAnsi"/>
         </w:rPr>
         <w:t>r</w:t>
       </w:r>
       <w:r>
         <w:rPr>
-          <w:rFonts w:ascii="Georgia" w:hAnsi="Georgia"/>
-          <w:b/>
-          <w:bCs/>
-          <w:color w:val="000000"/>
-          <w:sz w:val="22"/>
-          <w:szCs w:val="22"/>
-        </w:rPr>
-        <w:t>ails routes</w:t>
-      </w:r>
-      <w:r>
-        <w:rPr>
-          <w:rFonts w:ascii="Georgia" w:hAnsi="Georgia"/>
-          <w:color w:val="000000"/>
-          <w:sz w:val="22"/>
-          <w:szCs w:val="22"/>
-        </w:rPr>
-        <w:t xml:space="preserve"> to </w:t>
-      </w:r>
-      <w:r>
-        <w:rPr>
-          <w:rFonts w:ascii="Georgia" w:hAnsi="Georgia"/>
-          <w:b/>
-          <w:bCs/>
-          <w:color w:val="000000"/>
-          <w:sz w:val="22"/>
-          <w:szCs w:val="22"/>
-        </w:rPr>
-        <w:t>Vue</w:t>
-      </w:r>
-      <w:r>
-        <w:rPr>
-          <w:rFonts w:ascii="Georgia" w:hAnsi="Georgia"/>
-          <w:color w:val="000000"/>
-          <w:sz w:val="22"/>
-          <w:szCs w:val="22"/>
-        </w:rPr>
-        <w:t xml:space="preserve"> </w:t>
-      </w:r>
-      <w:r>
-        <w:rPr>
-          <w:rFonts w:ascii="Georgia" w:hAnsi="Georgia"/>
-          <w:color w:val="000000"/>
-          <w:sz w:val="22"/>
-          <w:szCs w:val="22"/>
+          <w:rFonts w:asciiTheme="majorHAnsi" w:hAnsiTheme="majorHAnsi" w:cstheme="majorHAnsi"/>
+        </w:rPr>
+        <w:t xml:space="preserve">ails routes to Vue </w:t>
+      </w:r>
+      <w:r>
+        <w:rPr>
+          <w:rFonts w:asciiTheme="majorHAnsi" w:hAnsiTheme="majorHAnsi" w:cstheme="majorHAnsi"/>
         </w:rPr>
         <w:t>c</w:t>
       </w:r>
       <w:r>
         <w:rPr>
-          <w:rFonts w:ascii="Georgia" w:hAnsi="Georgia"/>
-          <w:color w:val="000000"/>
-          <w:sz w:val="22"/>
-          <w:szCs w:val="22"/>
-        </w:rPr>
-        <w:t xml:space="preserve">omponents. </w:t>
+          <w:rFonts w:asciiTheme="majorHAnsi" w:hAnsiTheme="majorHAnsi" w:cstheme="majorHAnsi"/>
+        </w:rPr>
+        <w:t>omponents</w:t>
       </w:r>
     </w:p>
     <w:p>
@@ -1360,42 +928,14 @@
         <w:spacing w:before="0" w:beforeAutospacing="0" w:after="0" w:afterAutospacing="0" w:line="276" w:lineRule="auto"/>
         <w:textAlignment w:val="baseline"/>
         <w:rPr>
-          <w:rFonts w:ascii="Noto Sans Symbols" w:hAnsi="Noto Sans Symbols"/>
-          <w:color w:val="000000"/>
-          <w:sz w:val="22"/>
-          <w:szCs w:val="22"/>
-        </w:rPr>
-      </w:pPr>
-      <w:r>
-        <w:rPr>
-          <w:rFonts w:ascii="Georgia" w:hAnsi="Georgia"/>
-          <w:color w:val="000000"/>
-          <w:sz w:val="22"/>
-          <w:szCs w:val="22"/>
-        </w:rPr>
-        <w:t xml:space="preserve">Created dashboards using </w:t>
-      </w:r>
-      <w:proofErr w:type="spellStart"/>
-      <w:r>
-        <w:rPr>
-          <w:rFonts w:ascii="Georgia" w:hAnsi="Georgia"/>
-          <w:b/>
-          <w:bCs/>
-          <w:color w:val="000000"/>
-          <w:sz w:val="22"/>
-          <w:szCs w:val="22"/>
-        </w:rPr>
-        <w:t>Metabase</w:t>
-      </w:r>
-      <w:proofErr w:type="spellEnd"/>
-      <w:r>
-        <w:rPr>
-          <w:rFonts w:ascii="Georgia" w:hAnsi="Georgia"/>
-          <w:color w:val="000000"/>
-          <w:sz w:val="22"/>
-          <w:szCs w:val="22"/>
-        </w:rPr>
-        <w:t>.</w:t>
+          <w:rFonts w:asciiTheme="majorHAnsi" w:hAnsiTheme="majorHAnsi" w:cstheme="majorHAnsi"/>
+        </w:rPr>
+      </w:pPr>
+      <w:r>
+        <w:rPr>
+          <w:rFonts w:asciiTheme="majorHAnsi" w:hAnsiTheme="majorHAnsi" w:cstheme="majorHAnsi"/>
+        </w:rPr>
+        <w:t>Created dashboards using Metabase</w:t>
       </w:r>
     </w:p>
     <w:p>
@@ -1408,42 +948,14 @@
         <w:spacing w:before="0" w:beforeAutospacing="0" w:after="0" w:afterAutospacing="0" w:line="276" w:lineRule="auto"/>
         <w:textAlignment w:val="baseline"/>
         <w:rPr>
-          <w:rFonts w:ascii="Noto Sans Symbols" w:hAnsi="Noto Sans Symbols"/>
-          <w:color w:val="000000"/>
-          <w:sz w:val="22"/>
-          <w:szCs w:val="22"/>
-        </w:rPr>
-      </w:pPr>
-      <w:r>
-        <w:rPr>
-          <w:rFonts w:ascii="Georgia" w:hAnsi="Georgia"/>
-          <w:color w:val="000000"/>
-          <w:sz w:val="22"/>
-          <w:szCs w:val="22"/>
-        </w:rPr>
-        <w:t xml:space="preserve">Linked dashboards to our portal using an </w:t>
-      </w:r>
-      <w:proofErr w:type="spellStart"/>
-      <w:r>
-        <w:rPr>
-          <w:rFonts w:ascii="Georgia" w:hAnsi="Georgia"/>
-          <w:b/>
-          <w:bCs/>
-          <w:color w:val="000000"/>
-          <w:sz w:val="22"/>
-          <w:szCs w:val="22"/>
-        </w:rPr>
-        <w:t>iFrame</w:t>
-      </w:r>
-      <w:proofErr w:type="spellEnd"/>
-      <w:r>
-        <w:rPr>
-          <w:rFonts w:ascii="Georgia" w:hAnsi="Georgia"/>
-          <w:color w:val="000000"/>
-          <w:sz w:val="22"/>
-          <w:szCs w:val="22"/>
-        </w:rPr>
-        <w:t>.</w:t>
+          <w:rFonts w:asciiTheme="majorHAnsi" w:hAnsiTheme="majorHAnsi" w:cstheme="majorHAnsi"/>
+        </w:rPr>
+      </w:pPr>
+      <w:r>
+        <w:rPr>
+          <w:rFonts w:asciiTheme="majorHAnsi" w:hAnsiTheme="majorHAnsi" w:cstheme="majorHAnsi"/>
+        </w:rPr>
+        <w:t>Linked dashboards to our portal using an iFrame</w:t>
       </w:r>
     </w:p>
     <w:p>
@@ -1456,49 +968,20 @@
         <w:spacing w:before="0" w:beforeAutospacing="0" w:after="0" w:afterAutospacing="0" w:line="276" w:lineRule="auto"/>
         <w:textAlignment w:val="baseline"/>
         <w:rPr>
-          <w:rFonts w:ascii="Noto Sans Symbols" w:hAnsi="Noto Sans Symbols"/>
-          <w:color w:val="000000"/>
-          <w:sz w:val="22"/>
-          <w:szCs w:val="22"/>
-        </w:rPr>
-      </w:pPr>
-      <w:r>
-        <w:rPr>
-          <w:rFonts w:ascii="Georgia" w:hAnsi="Georgia"/>
-          <w:color w:val="000000"/>
-          <w:sz w:val="22"/>
-          <w:szCs w:val="22"/>
+          <w:rFonts w:asciiTheme="majorHAnsi" w:hAnsiTheme="majorHAnsi" w:cstheme="majorHAnsi"/>
+        </w:rPr>
+      </w:pPr>
+      <w:r>
+        <w:rPr>
+          <w:rFonts w:asciiTheme="majorHAnsi" w:hAnsiTheme="majorHAnsi" w:cstheme="majorHAnsi"/>
         </w:rPr>
         <w:t>Created</w:t>
       </w:r>
       <w:r>
         <w:rPr>
-          <w:rFonts w:ascii="Georgia" w:hAnsi="Georgia"/>
-          <w:color w:val="000000"/>
-          <w:sz w:val="22"/>
-          <w:szCs w:val="22"/>
-        </w:rPr>
-        <w:t xml:space="preserve"> </w:t>
-      </w:r>
-      <w:r>
-        <w:rPr>
-          <w:rFonts w:ascii="Georgia" w:hAnsi="Georgia"/>
-          <w:b/>
-          <w:bCs/>
-          <w:color w:val="000000"/>
-          <w:sz w:val="22"/>
-          <w:szCs w:val="22"/>
-        </w:rPr>
-        <w:t>dynamic filters</w:t>
-      </w:r>
-      <w:r>
-        <w:rPr>
-          <w:rFonts w:ascii="Georgia" w:hAnsi="Georgia"/>
-          <w:color w:val="000000"/>
-          <w:sz w:val="22"/>
-          <w:szCs w:val="22"/>
-        </w:rPr>
-        <w:t xml:space="preserve"> that were logically linked between each other.</w:t>
+          <w:rFonts w:asciiTheme="majorHAnsi" w:hAnsiTheme="majorHAnsi" w:cstheme="majorHAnsi"/>
+        </w:rPr>
+        <w:t xml:space="preserve"> dynamic filters that were logically linked between each other</w:t>
       </w:r>
     </w:p>
     <w:p>
@@ -1511,78 +994,38 @@
         <w:spacing w:before="0" w:beforeAutospacing="0" w:after="0" w:afterAutospacing="0" w:line="276" w:lineRule="auto"/>
         <w:textAlignment w:val="baseline"/>
         <w:rPr>
-          <w:rFonts w:ascii="Noto Sans Symbols" w:hAnsi="Noto Sans Symbols"/>
-          <w:color w:val="000000"/>
-          <w:sz w:val="22"/>
-          <w:szCs w:val="22"/>
-        </w:rPr>
-      </w:pPr>
-      <w:r>
-        <w:rPr>
-          <w:rFonts w:ascii="Georgia" w:hAnsi="Georgia"/>
-          <w:color w:val="000000"/>
-          <w:sz w:val="22"/>
-          <w:szCs w:val="22"/>
+          <w:rFonts w:asciiTheme="majorHAnsi" w:hAnsiTheme="majorHAnsi" w:cstheme="majorHAnsi"/>
+        </w:rPr>
+      </w:pPr>
+      <w:r>
+        <w:rPr>
+          <w:rFonts w:asciiTheme="majorHAnsi" w:hAnsiTheme="majorHAnsi" w:cstheme="majorHAnsi"/>
         </w:rPr>
         <w:t>Created tests</w:t>
       </w:r>
       <w:r>
         <w:rPr>
-          <w:rFonts w:ascii="Georgia" w:hAnsi="Georgia"/>
-          <w:color w:val="000000"/>
-          <w:sz w:val="22"/>
-          <w:szCs w:val="22"/>
-        </w:rPr>
-        <w:t>,</w:t>
-      </w:r>
-      <w:r>
-        <w:rPr>
-          <w:rFonts w:ascii="Georgia" w:hAnsi="Georgia"/>
-          <w:color w:val="000000"/>
-          <w:sz w:val="22"/>
-          <w:szCs w:val="22"/>
-        </w:rPr>
-        <w:t xml:space="preserve"> using </w:t>
-      </w:r>
-      <w:proofErr w:type="spellStart"/>
-      <w:r>
-        <w:rPr>
-          <w:rFonts w:ascii="Georgia" w:hAnsi="Georgia"/>
-          <w:b/>
-          <w:bCs/>
-          <w:color w:val="000000"/>
-          <w:sz w:val="22"/>
-          <w:szCs w:val="22"/>
-        </w:rPr>
-        <w:t>RSpec</w:t>
-      </w:r>
-      <w:proofErr w:type="spellEnd"/>
-      <w:r>
-        <w:rPr>
-          <w:rFonts w:ascii="Georgia" w:hAnsi="Georgia"/>
-          <w:color w:val="000000"/>
-          <w:sz w:val="22"/>
-          <w:szCs w:val="22"/>
-        </w:rPr>
-        <w:t>, for</w:t>
-      </w:r>
-      <w:r>
-        <w:rPr>
-          <w:rFonts w:ascii="Georgia" w:hAnsi="Georgia"/>
-          <w:color w:val="000000"/>
-          <w:sz w:val="22"/>
-          <w:szCs w:val="22"/>
+          <w:rFonts w:asciiTheme="majorHAnsi" w:hAnsiTheme="majorHAnsi" w:cstheme="majorHAnsi"/>
+        </w:rPr>
+        <w:t xml:space="preserve"> </w:t>
+      </w:r>
+      <w:r>
+        <w:rPr>
+          <w:rFonts w:asciiTheme="majorHAnsi" w:hAnsiTheme="majorHAnsi" w:cstheme="majorHAnsi"/>
+        </w:rPr>
+        <w:t xml:space="preserve">using </w:t>
+      </w:r>
+      <w:r>
+        <w:rPr>
+          <w:rFonts w:asciiTheme="majorHAnsi" w:hAnsiTheme="majorHAnsi" w:cstheme="majorHAnsi"/>
+        </w:rPr>
+        <w:t>RSpec, for</w:t>
+      </w:r>
+      <w:r>
+        <w:rPr>
+          <w:rFonts w:asciiTheme="majorHAnsi" w:hAnsiTheme="majorHAnsi" w:cstheme="majorHAnsi"/>
         </w:rPr>
         <w:t xml:space="preserve"> our endpoints</w:t>
-      </w:r>
-      <w:r>
-        <w:rPr>
-          <w:rFonts w:ascii="Georgia" w:hAnsi="Georgia"/>
-          <w:color w:val="000000"/>
-          <w:sz w:val="22"/>
-          <w:szCs w:val="22"/>
-        </w:rPr>
-        <w:t>.</w:t>
       </w:r>
     </w:p>
     <w:p>
@@ -1595,40 +1038,14 @@
         <w:spacing w:before="0" w:beforeAutospacing="0" w:after="0" w:afterAutospacing="0" w:line="276" w:lineRule="auto"/>
         <w:textAlignment w:val="baseline"/>
         <w:rPr>
-          <w:rFonts w:ascii="Noto Sans Symbols" w:hAnsi="Noto Sans Symbols"/>
-          <w:color w:val="000000"/>
-          <w:sz w:val="22"/>
-          <w:szCs w:val="22"/>
-        </w:rPr>
-      </w:pPr>
-      <w:r>
-        <w:rPr>
-          <w:rFonts w:ascii="Georgia" w:hAnsi="Georgia"/>
-          <w:color w:val="000000"/>
-          <w:sz w:val="22"/>
-          <w:szCs w:val="22"/>
-        </w:rPr>
-        <w:t xml:space="preserve">Embedded the tests within </w:t>
-      </w:r>
-      <w:r>
-        <w:rPr>
-          <w:rFonts w:ascii="Georgia" w:hAnsi="Georgia"/>
-          <w:b/>
-          <w:bCs/>
-          <w:color w:val="000000"/>
-          <w:sz w:val="22"/>
-          <w:szCs w:val="22"/>
-        </w:rPr>
-        <w:t>GitHub</w:t>
-      </w:r>
-      <w:r>
-        <w:rPr>
-          <w:rFonts w:ascii="Georgia" w:hAnsi="Georgia"/>
-          <w:color w:val="000000"/>
-          <w:sz w:val="22"/>
-          <w:szCs w:val="22"/>
-        </w:rPr>
-        <w:t>.</w:t>
+          <w:rFonts w:asciiTheme="majorHAnsi" w:hAnsiTheme="majorHAnsi" w:cstheme="majorHAnsi"/>
+        </w:rPr>
+      </w:pPr>
+      <w:r>
+        <w:rPr>
+          <w:rFonts w:asciiTheme="majorHAnsi" w:hAnsiTheme="majorHAnsi" w:cstheme="majorHAnsi"/>
+        </w:rPr>
+        <w:t>Embedded the tests within GitHub</w:t>
       </w:r>
     </w:p>
     <w:p>
@@ -1641,80 +1058,14 @@
         <w:spacing w:before="0" w:beforeAutospacing="0" w:after="0" w:afterAutospacing="0" w:line="276" w:lineRule="auto"/>
         <w:textAlignment w:val="baseline"/>
         <w:rPr>
-          <w:rFonts w:ascii="Noto Sans Symbols" w:hAnsi="Noto Sans Symbols"/>
-          <w:color w:val="000000"/>
-          <w:sz w:val="22"/>
-          <w:szCs w:val="22"/>
-        </w:rPr>
-      </w:pPr>
-      <w:r>
-        <w:rPr>
-          <w:rFonts w:ascii="Georgia" w:hAnsi="Georgia"/>
-          <w:color w:val="000000"/>
-          <w:sz w:val="22"/>
-          <w:szCs w:val="22"/>
-        </w:rPr>
-        <w:t xml:space="preserve">Used GitHub to create </w:t>
-      </w:r>
-      <w:r>
-        <w:rPr>
-          <w:rFonts w:ascii="Georgia" w:hAnsi="Georgia"/>
-          <w:b/>
-          <w:bCs/>
-          <w:color w:val="000000"/>
-          <w:sz w:val="22"/>
-          <w:szCs w:val="22"/>
-        </w:rPr>
-        <w:t>pull requests</w:t>
-      </w:r>
-      <w:r>
-        <w:rPr>
-          <w:rFonts w:ascii="Georgia" w:hAnsi="Georgia"/>
-          <w:color w:val="000000"/>
-          <w:sz w:val="22"/>
-          <w:szCs w:val="22"/>
-        </w:rPr>
-        <w:t xml:space="preserve">, </w:t>
-      </w:r>
-      <w:r>
-        <w:rPr>
-          <w:rFonts w:ascii="Georgia" w:hAnsi="Georgia"/>
-          <w:b/>
-          <w:bCs/>
-          <w:color w:val="000000"/>
-          <w:sz w:val="22"/>
-          <w:szCs w:val="22"/>
-        </w:rPr>
-        <w:t>branches</w:t>
-      </w:r>
-      <w:r>
-        <w:rPr>
-          <w:rFonts w:ascii="Georgia" w:hAnsi="Georgia"/>
-          <w:color w:val="000000"/>
-          <w:sz w:val="22"/>
-          <w:szCs w:val="22"/>
-        </w:rPr>
-        <w:t xml:space="preserve"> and </w:t>
-      </w:r>
-      <w:r>
-        <w:rPr>
-          <w:rFonts w:ascii="Georgia" w:hAnsi="Georgia"/>
-          <w:b/>
-          <w:bCs/>
-          <w:color w:val="000000"/>
-          <w:sz w:val="22"/>
-          <w:szCs w:val="22"/>
-        </w:rPr>
-        <w:t>review code</w:t>
-      </w:r>
-      <w:r>
-        <w:rPr>
-          <w:rFonts w:ascii="Georgia" w:hAnsi="Georgia"/>
-          <w:color w:val="000000"/>
-          <w:sz w:val="22"/>
-          <w:szCs w:val="22"/>
-        </w:rPr>
-        <w:t>.</w:t>
+          <w:rFonts w:asciiTheme="majorHAnsi" w:hAnsiTheme="majorHAnsi" w:cstheme="majorHAnsi"/>
+        </w:rPr>
+      </w:pPr>
+      <w:r>
+        <w:rPr>
+          <w:rFonts w:asciiTheme="majorHAnsi" w:hAnsiTheme="majorHAnsi" w:cstheme="majorHAnsi"/>
+        </w:rPr>
+        <w:t>Used GitHub to create pull requests, branches and review code</w:t>
       </w:r>
     </w:p>
     <w:p>
@@ -1727,80 +1078,14 @@
         <w:spacing w:before="0" w:beforeAutospacing="0" w:after="0" w:afterAutospacing="0" w:line="276" w:lineRule="auto"/>
         <w:textAlignment w:val="baseline"/>
         <w:rPr>
-          <w:rFonts w:ascii="Noto Sans Symbols" w:hAnsi="Noto Sans Symbols"/>
-          <w:color w:val="000000"/>
-          <w:sz w:val="22"/>
-          <w:szCs w:val="22"/>
-        </w:rPr>
-      </w:pPr>
-      <w:r>
-        <w:rPr>
-          <w:rFonts w:ascii="Georgia" w:hAnsi="Georgia"/>
-          <w:color w:val="000000"/>
-          <w:sz w:val="22"/>
-          <w:szCs w:val="22"/>
-        </w:rPr>
-        <w:t xml:space="preserve">Build workers in </w:t>
-      </w:r>
-      <w:r>
-        <w:rPr>
-          <w:rFonts w:ascii="Georgia" w:hAnsi="Georgia"/>
-          <w:b/>
-          <w:bCs/>
-          <w:color w:val="000000"/>
-          <w:sz w:val="22"/>
-          <w:szCs w:val="22"/>
-        </w:rPr>
-        <w:t>Python</w:t>
-      </w:r>
-      <w:r>
-        <w:rPr>
-          <w:rFonts w:ascii="Georgia" w:hAnsi="Georgia"/>
-          <w:color w:val="000000"/>
-          <w:sz w:val="22"/>
-          <w:szCs w:val="22"/>
-        </w:rPr>
-        <w:t xml:space="preserve"> to read an </w:t>
-      </w:r>
-      <w:r>
-        <w:rPr>
-          <w:rFonts w:ascii="Georgia" w:hAnsi="Georgia"/>
-          <w:b/>
-          <w:bCs/>
-          <w:color w:val="000000"/>
-          <w:sz w:val="22"/>
-          <w:szCs w:val="22"/>
-        </w:rPr>
-        <w:t>external API</w:t>
-      </w:r>
-      <w:r>
-        <w:rPr>
-          <w:rFonts w:ascii="Georgia" w:hAnsi="Georgia"/>
-          <w:color w:val="000000"/>
-          <w:sz w:val="22"/>
-          <w:szCs w:val="22"/>
-        </w:rPr>
-        <w:t xml:space="preserve"> and </w:t>
-      </w:r>
-      <w:r>
-        <w:rPr>
-          <w:rFonts w:ascii="Georgia" w:hAnsi="Georgia"/>
-          <w:b/>
-          <w:bCs/>
-          <w:color w:val="000000"/>
-          <w:sz w:val="22"/>
-          <w:szCs w:val="22"/>
-        </w:rPr>
-        <w:t>feed our DB</w:t>
-      </w:r>
-      <w:r>
-        <w:rPr>
-          <w:rFonts w:ascii="Georgia" w:hAnsi="Georgia"/>
-          <w:color w:val="000000"/>
-          <w:sz w:val="22"/>
-          <w:szCs w:val="22"/>
-        </w:rPr>
-        <w:t xml:space="preserve"> with their data.</w:t>
+          <w:rFonts w:asciiTheme="majorHAnsi" w:hAnsiTheme="majorHAnsi" w:cstheme="majorHAnsi"/>
+        </w:rPr>
+      </w:pPr>
+      <w:r>
+        <w:rPr>
+          <w:rFonts w:asciiTheme="majorHAnsi" w:hAnsiTheme="majorHAnsi" w:cstheme="majorHAnsi"/>
+        </w:rPr>
+        <w:t>Build workers in Python to read an external API and feed our DB with their data</w:t>
       </w:r>
     </w:p>
     <w:p>
@@ -1813,60 +1098,14 @@
         <w:spacing w:before="0" w:beforeAutospacing="0" w:after="0" w:afterAutospacing="0" w:line="276" w:lineRule="auto"/>
         <w:textAlignment w:val="baseline"/>
         <w:rPr>
-          <w:rFonts w:ascii="Noto Sans Symbols" w:hAnsi="Noto Sans Symbols"/>
-          <w:color w:val="000000"/>
-          <w:sz w:val="22"/>
-          <w:szCs w:val="22"/>
-        </w:rPr>
-      </w:pPr>
-      <w:r>
-        <w:rPr>
-          <w:rFonts w:ascii="Georgia" w:hAnsi="Georgia"/>
-          <w:color w:val="000000"/>
-          <w:sz w:val="22"/>
-          <w:szCs w:val="22"/>
-        </w:rPr>
-        <w:t xml:space="preserve">Build </w:t>
-      </w:r>
-      <w:r>
-        <w:rPr>
-          <w:rFonts w:ascii="Georgia" w:hAnsi="Georgia"/>
-          <w:b/>
-          <w:bCs/>
-          <w:color w:val="000000"/>
-          <w:sz w:val="22"/>
-          <w:szCs w:val="22"/>
-        </w:rPr>
-        <w:t>Kubernetes clusters</w:t>
-      </w:r>
-      <w:r>
-        <w:rPr>
-          <w:rFonts w:ascii="Georgia" w:hAnsi="Georgia"/>
-          <w:color w:val="000000"/>
-          <w:sz w:val="22"/>
-          <w:szCs w:val="22"/>
-        </w:rPr>
-        <w:t xml:space="preserve"> inside </w:t>
-      </w:r>
-      <w:r>
-        <w:rPr>
-          <w:rFonts w:ascii="Georgia" w:hAnsi="Georgia"/>
-          <w:b/>
-          <w:bCs/>
-          <w:color w:val="000000"/>
-          <w:sz w:val="22"/>
-          <w:szCs w:val="22"/>
-        </w:rPr>
-        <w:t>Google Cloud</w:t>
-      </w:r>
-      <w:r>
-        <w:rPr>
-          <w:rFonts w:ascii="Georgia" w:hAnsi="Georgia"/>
-          <w:color w:val="000000"/>
-          <w:sz w:val="22"/>
-          <w:szCs w:val="22"/>
-        </w:rPr>
-        <w:t>.</w:t>
+          <w:rFonts w:asciiTheme="majorHAnsi" w:hAnsiTheme="majorHAnsi" w:cstheme="majorHAnsi"/>
+        </w:rPr>
+      </w:pPr>
+      <w:r>
+        <w:rPr>
+          <w:rFonts w:asciiTheme="majorHAnsi" w:hAnsiTheme="majorHAnsi" w:cstheme="majorHAnsi"/>
+        </w:rPr>
+        <w:t>Build a small API in Flask to provide the data analytics service to our main backend.</w:t>
       </w:r>
     </w:p>
     <w:p>
@@ -1879,98 +1118,14 @@
         <w:spacing w:before="0" w:beforeAutospacing="0" w:after="0" w:afterAutospacing="0" w:line="276" w:lineRule="auto"/>
         <w:textAlignment w:val="baseline"/>
         <w:rPr>
-          <w:rFonts w:ascii="Noto Sans Symbols" w:hAnsi="Noto Sans Symbols"/>
-          <w:color w:val="000000"/>
-          <w:sz w:val="22"/>
-          <w:szCs w:val="22"/>
-        </w:rPr>
-      </w:pPr>
-      <w:r>
-        <w:rPr>
-          <w:rFonts w:ascii="Georgia" w:hAnsi="Georgia"/>
-          <w:color w:val="000000"/>
-          <w:sz w:val="22"/>
-          <w:szCs w:val="22"/>
-        </w:rPr>
-        <w:t>Used</w:t>
-      </w:r>
-      <w:r>
-        <w:rPr>
-          <w:rFonts w:ascii="Georgia" w:hAnsi="Georgia"/>
-          <w:color w:val="000000"/>
-          <w:sz w:val="22"/>
-          <w:szCs w:val="22"/>
-        </w:rPr>
-        <w:t xml:space="preserve"> </w:t>
-      </w:r>
-      <w:r>
-        <w:rPr>
-          <w:rFonts w:ascii="Georgia" w:hAnsi="Georgia"/>
-          <w:b/>
-          <w:bCs/>
-          <w:color w:val="000000"/>
-          <w:sz w:val="22"/>
-          <w:szCs w:val="22"/>
-        </w:rPr>
-        <w:t>Cert-Manager</w:t>
-      </w:r>
-      <w:r>
-        <w:rPr>
-          <w:rFonts w:ascii="Georgia" w:hAnsi="Georgia"/>
-          <w:color w:val="000000"/>
-          <w:sz w:val="22"/>
-          <w:szCs w:val="22"/>
-        </w:rPr>
-        <w:t xml:space="preserve"> to </w:t>
-      </w:r>
-      <w:r>
-        <w:rPr>
-          <w:rFonts w:ascii="Georgia" w:hAnsi="Georgia"/>
-          <w:b/>
-          <w:bCs/>
-          <w:color w:val="000000"/>
-          <w:sz w:val="22"/>
-          <w:szCs w:val="22"/>
-        </w:rPr>
-        <w:t>automate</w:t>
-      </w:r>
-      <w:r>
-        <w:rPr>
-          <w:rFonts w:ascii="Georgia" w:hAnsi="Georgia"/>
-          <w:color w:val="000000"/>
-          <w:sz w:val="22"/>
-          <w:szCs w:val="22"/>
-        </w:rPr>
-        <w:t xml:space="preserve"> the </w:t>
-      </w:r>
-      <w:r>
-        <w:rPr>
-          <w:rFonts w:ascii="Georgia" w:hAnsi="Georgia"/>
-          <w:b/>
-          <w:bCs/>
-          <w:color w:val="000000"/>
-          <w:sz w:val="22"/>
-          <w:szCs w:val="22"/>
-        </w:rPr>
-        <w:t>creation of certificates</w:t>
-      </w:r>
-      <w:r>
-        <w:rPr>
-          <w:rFonts w:ascii="Georgia" w:hAnsi="Georgia"/>
-          <w:color w:val="000000"/>
-          <w:sz w:val="22"/>
-          <w:szCs w:val="22"/>
-        </w:rPr>
-        <w:t xml:space="preserve"> for our Domain</w:t>
-      </w:r>
-      <w:r>
-        <w:rPr>
-          <w:rFonts w:ascii="Georgia" w:hAnsi="Georgia"/>
-          <w:color w:val="000000"/>
-          <w:sz w:val="22"/>
-          <w:szCs w:val="22"/>
-        </w:rPr>
-        <w:t>s</w:t>
+          <w:rFonts w:asciiTheme="majorHAnsi" w:hAnsiTheme="majorHAnsi" w:cstheme="majorHAnsi"/>
+        </w:rPr>
+      </w:pPr>
+      <w:r>
+        <w:rPr>
+          <w:rFonts w:asciiTheme="majorHAnsi" w:hAnsiTheme="majorHAnsi" w:cstheme="majorHAnsi"/>
+        </w:rPr>
+        <w:t>Build Kubernetes clusters inside Google Cloud</w:t>
       </w:r>
     </w:p>
     <w:p>
@@ -1983,51 +1138,26 @@
         <w:spacing w:before="0" w:beforeAutospacing="0" w:after="0" w:afterAutospacing="0" w:line="276" w:lineRule="auto"/>
         <w:textAlignment w:val="baseline"/>
         <w:rPr>
-          <w:rFonts w:ascii="Noto Sans Symbols" w:hAnsi="Noto Sans Symbols"/>
-          <w:color w:val="000000"/>
-          <w:sz w:val="22"/>
-          <w:szCs w:val="22"/>
-        </w:rPr>
-      </w:pPr>
-      <w:r>
-        <w:rPr>
-          <w:rFonts w:ascii="Georgia" w:hAnsi="Georgia"/>
-          <w:color w:val="000000"/>
-          <w:sz w:val="22"/>
-          <w:szCs w:val="22"/>
-        </w:rPr>
-        <w:t xml:space="preserve">Used </w:t>
-      </w:r>
-      <w:r>
-        <w:rPr>
-          <w:rFonts w:ascii="Georgia" w:hAnsi="Georgia"/>
-          <w:b/>
-          <w:bCs/>
-          <w:color w:val="000000"/>
-          <w:sz w:val="22"/>
-          <w:szCs w:val="22"/>
-        </w:rPr>
-        <w:t>Google</w:t>
-      </w:r>
-      <w:r>
-        <w:rPr>
-          <w:rFonts w:ascii="Georgia" w:hAnsi="Georgia"/>
-          <w:b/>
-          <w:bCs/>
-          <w:color w:val="000000"/>
-          <w:sz w:val="22"/>
-          <w:szCs w:val="22"/>
-        </w:rPr>
-        <w:t xml:space="preserve"> Cloud SQL Proxy</w:t>
-      </w:r>
-      <w:r>
-        <w:rPr>
-          <w:rFonts w:ascii="Georgia" w:hAnsi="Georgia"/>
-          <w:color w:val="000000"/>
-          <w:sz w:val="22"/>
-          <w:szCs w:val="22"/>
-        </w:rPr>
-        <w:t xml:space="preserve"> to connect our Kubernetes Pods to our Cloud SQL DB’s </w:t>
+          <w:rFonts w:asciiTheme="majorHAnsi" w:hAnsiTheme="majorHAnsi" w:cstheme="majorHAnsi"/>
+        </w:rPr>
+      </w:pPr>
+      <w:r>
+        <w:rPr>
+          <w:rFonts w:asciiTheme="majorHAnsi" w:hAnsiTheme="majorHAnsi" w:cstheme="majorHAnsi"/>
+        </w:rPr>
+        <w:t>Used</w:t>
+      </w:r>
+      <w:r>
+        <w:rPr>
+          <w:rFonts w:asciiTheme="majorHAnsi" w:hAnsiTheme="majorHAnsi" w:cstheme="majorHAnsi"/>
+        </w:rPr>
+        <w:t xml:space="preserve"> Cert-Manager to automate the creation of certificates for our Domain</w:t>
+      </w:r>
+      <w:r>
+        <w:rPr>
+          <w:rFonts w:asciiTheme="majorHAnsi" w:hAnsiTheme="majorHAnsi" w:cstheme="majorHAnsi"/>
+        </w:rPr>
+        <w:t>s</w:t>
       </w:r>
     </w:p>
     <w:p>
@@ -2040,40 +1170,20 @@
         <w:spacing w:before="0" w:beforeAutospacing="0" w:after="0" w:afterAutospacing="0" w:line="276" w:lineRule="auto"/>
         <w:textAlignment w:val="baseline"/>
         <w:rPr>
-          <w:rFonts w:ascii="Noto Sans Symbols" w:hAnsi="Noto Sans Symbols"/>
-          <w:color w:val="000000"/>
-          <w:sz w:val="22"/>
-          <w:szCs w:val="22"/>
-        </w:rPr>
-      </w:pPr>
-      <w:r>
-        <w:rPr>
-          <w:rFonts w:ascii="Georgia" w:hAnsi="Georgia"/>
-          <w:color w:val="000000"/>
-          <w:sz w:val="22"/>
-          <w:szCs w:val="22"/>
-        </w:rPr>
-        <w:t xml:space="preserve">Used </w:t>
-      </w:r>
-      <w:r>
-        <w:rPr>
-          <w:rFonts w:ascii="Georgia" w:hAnsi="Georgia"/>
-          <w:b/>
-          <w:bCs/>
-          <w:color w:val="000000"/>
-          <w:sz w:val="22"/>
-          <w:szCs w:val="22"/>
-        </w:rPr>
-        <w:t>NGINX</w:t>
-      </w:r>
-      <w:r>
-        <w:rPr>
-          <w:rFonts w:ascii="Georgia" w:hAnsi="Georgia"/>
-          <w:color w:val="000000"/>
-          <w:sz w:val="22"/>
-          <w:szCs w:val="22"/>
-        </w:rPr>
-        <w:t xml:space="preserve"> to build reverse proxies to direct html requests to our Pod applications.</w:t>
+          <w:rFonts w:asciiTheme="majorHAnsi" w:hAnsiTheme="majorHAnsi" w:cstheme="majorHAnsi"/>
+        </w:rPr>
+      </w:pPr>
+      <w:r>
+        <w:rPr>
+          <w:rFonts w:asciiTheme="majorHAnsi" w:hAnsiTheme="majorHAnsi" w:cstheme="majorHAnsi"/>
+        </w:rPr>
+        <w:t>Used Google</w:t>
+      </w:r>
+      <w:r>
+        <w:rPr>
+          <w:rFonts w:asciiTheme="majorHAnsi" w:hAnsiTheme="majorHAnsi" w:cstheme="majorHAnsi"/>
+        </w:rPr>
+        <w:t xml:space="preserve"> Cloud SQL Proxy to connect our Kubernetes Pods to our Cloud SQL DB’s </w:t>
       </w:r>
     </w:p>
     <w:p>
@@ -2086,29 +1196,20 @@
         <w:spacing w:before="0" w:beforeAutospacing="0" w:after="0" w:afterAutospacing="0" w:line="276" w:lineRule="auto"/>
         <w:textAlignment w:val="baseline"/>
         <w:rPr>
-          <w:rFonts w:ascii="Georgia" w:hAnsi="Georgia"/>
-          <w:color w:val="000000"/>
-          <w:sz w:val="22"/>
-          <w:szCs w:val="22"/>
-        </w:rPr>
-      </w:pPr>
-      <w:r>
-        <w:rPr>
-          <w:rFonts w:ascii="Georgia" w:hAnsi="Georgia"/>
-          <w:color w:val="000000"/>
-          <w:sz w:val="22"/>
-          <w:szCs w:val="22"/>
-        </w:rPr>
-        <w:t>Creation of VM’s for third party frameworks in Google Cloud</w:t>
-      </w:r>
-      <w:r>
-        <w:rPr>
-          <w:rFonts w:ascii="Georgia" w:hAnsi="Georgia"/>
-          <w:color w:val="000000"/>
-          <w:sz w:val="22"/>
-          <w:szCs w:val="22"/>
-        </w:rPr>
-        <w:t>.</w:t>
+          <w:rFonts w:asciiTheme="majorHAnsi" w:hAnsiTheme="majorHAnsi" w:cstheme="majorHAnsi"/>
+        </w:rPr>
+      </w:pPr>
+      <w:r>
+        <w:rPr>
+          <w:rFonts w:asciiTheme="majorHAnsi" w:hAnsiTheme="majorHAnsi" w:cstheme="majorHAnsi"/>
+        </w:rPr>
+        <w:t xml:space="preserve">Used </w:t>
+      </w:r>
+      <w:r>
+        <w:rPr>
+          <w:rFonts w:asciiTheme="majorHAnsi" w:hAnsiTheme="majorHAnsi" w:cstheme="majorHAnsi"/>
+        </w:rPr>
+        <w:t>NGINX to build reverse proxies to direct html requests to our Pod applications.</w:t>
       </w:r>
     </w:p>
     <w:p>
@@ -2121,40 +1222,20 @@
         <w:spacing w:before="0" w:beforeAutospacing="0" w:after="0" w:afterAutospacing="0" w:line="276" w:lineRule="auto"/>
         <w:textAlignment w:val="baseline"/>
         <w:rPr>
-          <w:rFonts w:ascii="Georgia" w:hAnsi="Georgia"/>
-          <w:color w:val="000000"/>
-          <w:sz w:val="22"/>
-          <w:szCs w:val="22"/>
-        </w:rPr>
-      </w:pPr>
-      <w:r>
-        <w:rPr>
-          <w:rFonts w:ascii="Georgia" w:hAnsi="Georgia"/>
-          <w:color w:val="000000"/>
-          <w:sz w:val="22"/>
-          <w:szCs w:val="22"/>
-        </w:rPr>
-        <w:t xml:space="preserve">Created </w:t>
-      </w:r>
-      <w:r>
-        <w:rPr>
-          <w:rFonts w:ascii="Georgia" w:hAnsi="Georgia"/>
-          <w:b/>
-          <w:bCs/>
-          <w:color w:val="000000"/>
-          <w:sz w:val="22"/>
-          <w:szCs w:val="22"/>
-        </w:rPr>
-        <w:t>migration</w:t>
-      </w:r>
-      <w:r>
-        <w:rPr>
-          <w:rFonts w:ascii="Georgia" w:hAnsi="Georgia"/>
-          <w:color w:val="000000"/>
-          <w:sz w:val="22"/>
-          <w:szCs w:val="22"/>
-        </w:rPr>
-        <w:t xml:space="preserve"> using Rails.</w:t>
+          <w:rFonts w:asciiTheme="majorHAnsi" w:hAnsiTheme="majorHAnsi" w:cstheme="majorHAnsi"/>
+        </w:rPr>
+      </w:pPr>
+      <w:r>
+        <w:rPr>
+          <w:rFonts w:asciiTheme="majorHAnsi" w:hAnsiTheme="majorHAnsi" w:cstheme="majorHAnsi"/>
+        </w:rPr>
+        <w:t>Creation of VM’s for third party frameworks in Google Cloud</w:t>
+      </w:r>
+      <w:r>
+        <w:rPr>
+          <w:rFonts w:asciiTheme="majorHAnsi" w:hAnsiTheme="majorHAnsi" w:cstheme="majorHAnsi"/>
+        </w:rPr>
+        <w:t>.</w:t>
       </w:r>
     </w:p>
     <w:p>
@@ -2167,20 +1248,14 @@
         <w:spacing w:before="0" w:beforeAutospacing="0" w:after="0" w:afterAutospacing="0" w:line="276" w:lineRule="auto"/>
         <w:textAlignment w:val="baseline"/>
         <w:rPr>
-          <w:rFonts w:ascii="Georgia" w:hAnsi="Georgia"/>
-          <w:color w:val="000000"/>
-          <w:sz w:val="22"/>
-          <w:szCs w:val="22"/>
-        </w:rPr>
-      </w:pPr>
-      <w:r>
-        <w:rPr>
-          <w:rFonts w:ascii="Georgia" w:hAnsi="Georgia"/>
-          <w:color w:val="000000"/>
-          <w:sz w:val="22"/>
-          <w:szCs w:val="22"/>
-        </w:rPr>
-        <w:t>Created separated contexts for two Databases in Rails.</w:t>
+          <w:rFonts w:asciiTheme="majorHAnsi" w:hAnsiTheme="majorHAnsi" w:cstheme="majorHAnsi"/>
+        </w:rPr>
+      </w:pPr>
+      <w:r>
+        <w:rPr>
+          <w:rFonts w:asciiTheme="majorHAnsi" w:hAnsiTheme="majorHAnsi" w:cstheme="majorHAnsi"/>
+        </w:rPr>
+        <w:t>Created migration using Rails.</w:t>
       </w:r>
     </w:p>
     <w:p>
@@ -2193,60 +1268,14 @@
         <w:spacing w:before="0" w:beforeAutospacing="0" w:after="0" w:afterAutospacing="0" w:line="276" w:lineRule="auto"/>
         <w:textAlignment w:val="baseline"/>
         <w:rPr>
-          <w:rFonts w:ascii="Georgia" w:hAnsi="Georgia"/>
-          <w:color w:val="000000"/>
-          <w:sz w:val="22"/>
-          <w:szCs w:val="22"/>
-        </w:rPr>
-      </w:pPr>
-      <w:r>
-        <w:rPr>
-          <w:rFonts w:ascii="Georgia" w:hAnsi="Georgia"/>
-          <w:color w:val="000000"/>
-          <w:sz w:val="22"/>
-          <w:szCs w:val="22"/>
-        </w:rPr>
-        <w:t xml:space="preserve">Created models for </w:t>
-      </w:r>
-      <w:r>
-        <w:rPr>
-          <w:rFonts w:ascii="Georgia" w:hAnsi="Georgia"/>
-          <w:b/>
-          <w:bCs/>
-          <w:color w:val="000000"/>
-          <w:sz w:val="22"/>
-          <w:szCs w:val="22"/>
-        </w:rPr>
-        <w:t>PostgreSQL</w:t>
-      </w:r>
-      <w:r>
-        <w:rPr>
-          <w:rFonts w:ascii="Georgia" w:hAnsi="Georgia"/>
-          <w:color w:val="000000"/>
-          <w:sz w:val="22"/>
-          <w:szCs w:val="22"/>
-        </w:rPr>
-        <w:t xml:space="preserve"> and </w:t>
-      </w:r>
-      <w:r>
-        <w:rPr>
-          <w:rFonts w:ascii="Georgia" w:hAnsi="Georgia"/>
-          <w:b/>
-          <w:bCs/>
-          <w:color w:val="000000"/>
-          <w:sz w:val="22"/>
-          <w:szCs w:val="22"/>
-        </w:rPr>
-        <w:t>MySQL</w:t>
-      </w:r>
-      <w:r>
-        <w:rPr>
-          <w:rFonts w:ascii="Georgia" w:hAnsi="Georgia"/>
-          <w:color w:val="000000"/>
-          <w:sz w:val="22"/>
-          <w:szCs w:val="22"/>
-        </w:rPr>
-        <w:t>.</w:t>
+          <w:rFonts w:asciiTheme="majorHAnsi" w:hAnsiTheme="majorHAnsi" w:cstheme="majorHAnsi"/>
+        </w:rPr>
+      </w:pPr>
+      <w:r>
+        <w:rPr>
+          <w:rFonts w:asciiTheme="majorHAnsi" w:hAnsiTheme="majorHAnsi" w:cstheme="majorHAnsi"/>
+        </w:rPr>
+        <w:t>Created separated contexts for two Databases in Rails.</w:t>
       </w:r>
     </w:p>
     <w:p>
@@ -2259,40 +1288,15 @@
         <w:spacing w:before="0" w:beforeAutospacing="0" w:after="0" w:afterAutospacing="0" w:line="276" w:lineRule="auto"/>
         <w:textAlignment w:val="baseline"/>
         <w:rPr>
-          <w:rFonts w:ascii="Georgia" w:hAnsi="Georgia"/>
-          <w:color w:val="000000"/>
-          <w:sz w:val="22"/>
-          <w:szCs w:val="22"/>
-        </w:rPr>
-      </w:pPr>
-      <w:r>
-        <w:rPr>
-          <w:rFonts w:ascii="Georgia" w:hAnsi="Georgia"/>
-          <w:color w:val="000000"/>
-          <w:sz w:val="22"/>
-          <w:szCs w:val="22"/>
-        </w:rPr>
-        <w:t xml:space="preserve">Used </w:t>
-      </w:r>
-      <w:r>
-        <w:rPr>
-          <w:rFonts w:ascii="Georgia" w:hAnsi="Georgia"/>
-          <w:b/>
-          <w:bCs/>
-          <w:color w:val="000000"/>
-          <w:sz w:val="22"/>
-          <w:szCs w:val="22"/>
-        </w:rPr>
-        <w:t>Devise</w:t>
-      </w:r>
-      <w:r>
-        <w:rPr>
-          <w:rFonts w:ascii="Georgia" w:hAnsi="Georgia"/>
-          <w:color w:val="000000"/>
-          <w:sz w:val="22"/>
-          <w:szCs w:val="22"/>
-        </w:rPr>
-        <w:t xml:space="preserve"> to create authentication to our portal.</w:t>
+          <w:rFonts w:asciiTheme="majorHAnsi" w:hAnsiTheme="majorHAnsi" w:cstheme="majorHAnsi"/>
+        </w:rPr>
+      </w:pPr>
+      <w:r>
+        <w:rPr>
+          <w:rFonts w:asciiTheme="majorHAnsi" w:hAnsiTheme="majorHAnsi" w:cstheme="majorHAnsi"/>
+        </w:rPr>
+        <w:lastRenderedPageBreak/>
+        <w:t>Created models for PostgreSQL and MySQL.</w:t>
       </w:r>
     </w:p>
     <w:p>
@@ -2305,42 +1309,14 @@
         <w:spacing w:before="0" w:beforeAutospacing="0" w:after="0" w:afterAutospacing="0" w:line="276" w:lineRule="auto"/>
         <w:textAlignment w:val="baseline"/>
         <w:rPr>
-          <w:rFonts w:ascii="Georgia" w:hAnsi="Georgia"/>
-          <w:color w:val="000000"/>
-          <w:sz w:val="22"/>
-          <w:szCs w:val="22"/>
-        </w:rPr>
-      </w:pPr>
-      <w:r>
-        <w:rPr>
-          <w:rFonts w:ascii="Georgia" w:hAnsi="Georgia"/>
-          <w:color w:val="000000"/>
-          <w:sz w:val="22"/>
-          <w:szCs w:val="22"/>
-        </w:rPr>
-        <w:t xml:space="preserve">Used </w:t>
-      </w:r>
-      <w:proofErr w:type="spellStart"/>
-      <w:r>
-        <w:rPr>
-          <w:rFonts w:ascii="Georgia" w:hAnsi="Georgia"/>
-          <w:b/>
-          <w:bCs/>
-          <w:color w:val="000000"/>
-          <w:sz w:val="22"/>
-          <w:szCs w:val="22"/>
-        </w:rPr>
-        <w:t>Kaminari</w:t>
-      </w:r>
-      <w:proofErr w:type="spellEnd"/>
-      <w:r>
-        <w:rPr>
-          <w:rFonts w:ascii="Georgia" w:hAnsi="Georgia"/>
-          <w:color w:val="000000"/>
-          <w:sz w:val="22"/>
-          <w:szCs w:val="22"/>
-        </w:rPr>
-        <w:t xml:space="preserve"> for pagination within our portal.</w:t>
+          <w:rFonts w:asciiTheme="majorHAnsi" w:hAnsiTheme="majorHAnsi" w:cstheme="majorHAnsi"/>
+        </w:rPr>
+      </w:pPr>
+      <w:r>
+        <w:rPr>
+          <w:rFonts w:asciiTheme="majorHAnsi" w:hAnsiTheme="majorHAnsi" w:cstheme="majorHAnsi"/>
+        </w:rPr>
+        <w:t>Used Devise to create authentication to our portal.</w:t>
       </w:r>
     </w:p>
     <w:p>
@@ -2353,60 +1329,14 @@
         <w:spacing w:before="0" w:beforeAutospacing="0" w:after="0" w:afterAutospacing="0" w:line="276" w:lineRule="auto"/>
         <w:textAlignment w:val="baseline"/>
         <w:rPr>
-          <w:rFonts w:ascii="Georgia" w:hAnsi="Georgia"/>
-          <w:color w:val="000000"/>
-          <w:sz w:val="22"/>
-          <w:szCs w:val="22"/>
-        </w:rPr>
-      </w:pPr>
-      <w:r>
-        <w:rPr>
-          <w:rFonts w:ascii="Georgia" w:hAnsi="Georgia"/>
-          <w:color w:val="000000"/>
-          <w:sz w:val="22"/>
-          <w:szCs w:val="22"/>
-        </w:rPr>
-        <w:t xml:space="preserve">Created </w:t>
-      </w:r>
-      <w:r>
-        <w:rPr>
-          <w:rFonts w:ascii="Georgia" w:hAnsi="Georgia"/>
-          <w:b/>
-          <w:bCs/>
-          <w:color w:val="000000"/>
-          <w:sz w:val="22"/>
-          <w:szCs w:val="22"/>
-        </w:rPr>
-        <w:t>a CI/CD</w:t>
-      </w:r>
-      <w:r>
-        <w:rPr>
-          <w:rFonts w:ascii="Georgia" w:hAnsi="Georgia"/>
-          <w:color w:val="000000"/>
-          <w:sz w:val="22"/>
-          <w:szCs w:val="22"/>
-        </w:rPr>
-        <w:t xml:space="preserve"> using </w:t>
-      </w:r>
-      <w:r>
-        <w:rPr>
-          <w:rFonts w:ascii="Georgia" w:hAnsi="Georgia"/>
-          <w:b/>
-          <w:bCs/>
-          <w:color w:val="000000"/>
-          <w:sz w:val="22"/>
-          <w:szCs w:val="22"/>
-        </w:rPr>
-        <w:t>Jenkins</w:t>
-      </w:r>
-      <w:r>
-        <w:rPr>
-          <w:rFonts w:ascii="Georgia" w:hAnsi="Georgia"/>
-          <w:color w:val="000000"/>
-          <w:sz w:val="22"/>
-          <w:szCs w:val="22"/>
-        </w:rPr>
-        <w:t xml:space="preserve"> within our Kubernetes Cluster.</w:t>
+          <w:rFonts w:asciiTheme="majorHAnsi" w:hAnsiTheme="majorHAnsi" w:cstheme="majorHAnsi"/>
+        </w:rPr>
+      </w:pPr>
+      <w:r>
+        <w:rPr>
+          <w:rFonts w:asciiTheme="majorHAnsi" w:hAnsiTheme="majorHAnsi" w:cstheme="majorHAnsi"/>
+        </w:rPr>
+        <w:t>Used Kaminari for pagination within our portal.</w:t>
       </w:r>
     </w:p>
     <w:p>
@@ -2419,200 +1349,16 @@
         <w:spacing w:before="0" w:beforeAutospacing="0" w:after="0" w:afterAutospacing="0" w:line="276" w:lineRule="auto"/>
         <w:textAlignment w:val="baseline"/>
         <w:rPr>
-          <w:rFonts w:ascii="Georgia" w:hAnsi="Georgia"/>
-          <w:color w:val="000000"/>
-          <w:sz w:val="22"/>
-          <w:szCs w:val="22"/>
-        </w:rPr>
-      </w:pPr>
-      <w:r>
-        <w:rPr>
-          <w:rFonts w:ascii="Georgia" w:hAnsi="Georgia"/>
-          <w:color w:val="000000"/>
-          <w:sz w:val="22"/>
-          <w:szCs w:val="22"/>
-        </w:rPr>
-        <w:t xml:space="preserve">Used </w:t>
-      </w:r>
-      <w:r>
-        <w:rPr>
-          <w:rFonts w:ascii="Georgia" w:hAnsi="Georgia"/>
-          <w:b/>
-          <w:bCs/>
-          <w:color w:val="000000"/>
-          <w:sz w:val="22"/>
-          <w:szCs w:val="22"/>
-        </w:rPr>
-        <w:t>docker</w:t>
-      </w:r>
-      <w:r>
-        <w:rPr>
-          <w:rFonts w:ascii="Georgia" w:hAnsi="Georgia"/>
-          <w:color w:val="000000"/>
-          <w:sz w:val="22"/>
-          <w:szCs w:val="22"/>
-        </w:rPr>
-        <w:t xml:space="preserve"> to compose images to our </w:t>
-      </w:r>
-      <w:r>
-        <w:rPr>
-          <w:rFonts w:ascii="Georgia" w:hAnsi="Georgia"/>
-          <w:b/>
-          <w:bCs/>
-          <w:color w:val="000000"/>
-          <w:sz w:val="22"/>
-          <w:szCs w:val="22"/>
-        </w:rPr>
-        <w:t>Rails Application</w:t>
-      </w:r>
-      <w:r>
-        <w:rPr>
-          <w:rFonts w:ascii="Georgia" w:hAnsi="Georgia"/>
-          <w:color w:val="000000"/>
-          <w:sz w:val="22"/>
-          <w:szCs w:val="22"/>
-        </w:rPr>
-        <w:t xml:space="preserve"> and </w:t>
-      </w:r>
-      <w:r>
-        <w:rPr>
-          <w:rFonts w:ascii="Georgia" w:hAnsi="Georgia"/>
-          <w:b/>
-          <w:bCs/>
-          <w:color w:val="000000"/>
-          <w:sz w:val="22"/>
-          <w:szCs w:val="22"/>
-        </w:rPr>
-        <w:t>Jenkins</w:t>
-      </w:r>
-      <w:r>
-        <w:rPr>
-          <w:rFonts w:ascii="Georgia" w:hAnsi="Georgia"/>
-          <w:color w:val="000000"/>
-          <w:sz w:val="22"/>
-          <w:szCs w:val="22"/>
-        </w:rPr>
-        <w:t>.</w:t>
-      </w:r>
-      <w:r>
-        <w:rPr>
-          <w:rFonts w:ascii="Georgia" w:hAnsi="Georgia"/>
-          <w:color w:val="000000"/>
-          <w:sz w:val="22"/>
-          <w:szCs w:val="22"/>
-        </w:rPr>
-        <w:br w:type="page"/>
-      </w:r>
-    </w:p>
-    <w:p>
-      <w:pPr>
-        <w:pStyle w:val="NormalWeb"/>
-        <w:spacing w:before="0" w:beforeAutospacing="0" w:after="0" w:afterAutospacing="0" w:line="276" w:lineRule="auto"/>
-        <w:textAlignment w:val="baseline"/>
-        <w:rPr>
-          <w:rFonts w:ascii="Georgia" w:hAnsi="Georgia"/>
-          <w:color w:val="000000"/>
-          <w:sz w:val="22"/>
-          <w:szCs w:val="22"/>
-        </w:rPr>
-      </w:pPr>
-    </w:p>
-    <w:p>
-      <w:pPr>
-        <w:pStyle w:val="Heading1"/>
-        <w:spacing w:before="0" w:after="120"/>
-        <w:rPr>
-          <w:rFonts w:ascii="Georgia" w:hAnsi="Georgia" w:cs="Courier New"/>
-          <w:color w:val="16355D"/>
-          <w:sz w:val="26"/>
-          <w:szCs w:val="26"/>
-        </w:rPr>
-      </w:pPr>
-      <w:r>
-        <w:rPr>
-          <w:rFonts w:ascii="Georgia" w:hAnsi="Georgia" w:cs="Courier New"/>
-          <w:color w:val="16355D"/>
-          <w:sz w:val="26"/>
-          <w:szCs w:val="26"/>
-        </w:rPr>
-        <w:t>EDUCATIONAL</w:t>
-      </w:r>
-      <w:r>
-        <w:rPr>
-          <w:rFonts w:ascii="Georgia" w:hAnsi="Georgia" w:cs="Courier New"/>
-          <w:color w:val="16355D"/>
-          <w:sz w:val="26"/>
-          <w:szCs w:val="26"/>
-        </w:rPr>
-        <w:t xml:space="preserve"> Experience</w:t>
-      </w:r>
-    </w:p>
-    <w:p>
-      <w:pPr>
-        <w:pStyle w:val="Heading2"/>
-        <w:rPr>
-          <w:lang w:eastAsia="zh-TW"/>
-        </w:rPr>
-      </w:pPr>
-      <w:r>
-        <w:rPr>
-          <w:rFonts w:ascii="Georgia" w:hAnsi="Georgia"/>
-          <w:smallCaps/>
-          <w:color w:val="000000"/>
-          <w:sz w:val="22"/>
-          <w:szCs w:val="22"/>
-        </w:rPr>
-        <w:t>Douglas College</w:t>
-      </w:r>
-      <w:r>
-        <w:rPr>
-          <w:rFonts w:ascii="Georgia" w:hAnsi="Georgia"/>
-          <w:color w:val="000000"/>
-          <w:sz w:val="22"/>
-          <w:szCs w:val="22"/>
-        </w:rPr>
-        <w:t>, New Westminster BC</w:t>
-      </w:r>
-    </w:p>
-    <w:p>
-      <w:pPr>
-        <w:pStyle w:val="Heading2"/>
-      </w:pPr>
-      <w:r>
-        <w:rPr>
-          <w:rFonts w:ascii="Georgia" w:hAnsi="Georgia"/>
-          <w:b w:val="0"/>
-          <w:bCs/>
-          <w:color w:val="000000"/>
-          <w:sz w:val="22"/>
-          <w:szCs w:val="22"/>
-        </w:rPr>
-        <w:t xml:space="preserve">Post </w:t>
-      </w:r>
-      <w:r>
-        <w:rPr>
-          <w:rFonts w:ascii="Georgia" w:hAnsi="Georgia"/>
-          <w:b w:val="0"/>
-          <w:bCs/>
-          <w:color w:val="000000"/>
-          <w:sz w:val="22"/>
-          <w:szCs w:val="22"/>
-        </w:rPr>
-        <w:t>Baccalaureate</w:t>
-      </w:r>
-      <w:r>
-        <w:rPr>
-          <w:rFonts w:ascii="Georgia" w:hAnsi="Georgia"/>
-          <w:b w:val="0"/>
-          <w:bCs/>
-          <w:color w:val="000000"/>
-          <w:sz w:val="22"/>
-          <w:szCs w:val="22"/>
-        </w:rPr>
-        <w:t xml:space="preserve"> of Computer and Information Systems, 2018-2020</w:t>
-      </w:r>
-    </w:p>
-    <w:p/>
+          <w:rFonts w:asciiTheme="majorHAnsi" w:hAnsiTheme="majorHAnsi" w:cstheme="majorHAnsi"/>
+        </w:rPr>
+      </w:pPr>
+      <w:r>
+        <w:rPr>
+          <w:rFonts w:asciiTheme="majorHAnsi" w:hAnsiTheme="majorHAnsi" w:cstheme="majorHAnsi"/>
+        </w:rPr>
+        <w:t>Created a CI/CD using Jenkins within our Kubernetes Cluster.</w:t>
+      </w:r>
+    </w:p>
     <w:p>
       <w:pPr>
         <w:pStyle w:val="NormalWeb"/>
@@ -2623,20 +1369,14 @@
         <w:spacing w:before="0" w:beforeAutospacing="0" w:after="0" w:afterAutospacing="0" w:line="276" w:lineRule="auto"/>
         <w:textAlignment w:val="baseline"/>
         <w:rPr>
-          <w:rFonts w:ascii="Noto Sans Symbols" w:hAnsi="Noto Sans Symbols"/>
-          <w:color w:val="000000"/>
-          <w:sz w:val="22"/>
-          <w:szCs w:val="22"/>
-        </w:rPr>
-      </w:pPr>
-      <w:r>
-        <w:rPr>
-          <w:rFonts w:ascii="Georgia" w:hAnsi="Georgia"/>
-          <w:color w:val="000000"/>
-          <w:sz w:val="22"/>
-          <w:szCs w:val="22"/>
-        </w:rPr>
-        <w:t>Created a project in Node.js for creating goals for stocks investment</w:t>
+          <w:rFonts w:asciiTheme="majorHAnsi" w:hAnsiTheme="majorHAnsi" w:cstheme="majorHAnsi"/>
+        </w:rPr>
+      </w:pPr>
+      <w:r>
+        <w:rPr>
+          <w:rFonts w:asciiTheme="majorHAnsi" w:hAnsiTheme="majorHAnsi" w:cstheme="majorHAnsi"/>
+        </w:rPr>
+        <w:t>Used docker to compose images to our Rails Application and Jenkins.</w:t>
       </w:r>
     </w:p>
     <w:p>
@@ -2649,38 +1389,14 @@
         <w:spacing w:before="0" w:beforeAutospacing="0" w:after="0" w:afterAutospacing="0" w:line="276" w:lineRule="auto"/>
         <w:textAlignment w:val="baseline"/>
         <w:rPr>
-          <w:rFonts w:ascii="Noto Sans Symbols" w:hAnsi="Noto Sans Symbols"/>
-          <w:color w:val="000000"/>
-          <w:sz w:val="22"/>
-          <w:szCs w:val="22"/>
-        </w:rPr>
-      </w:pPr>
-      <w:r>
-        <w:rPr>
-          <w:rFonts w:ascii="Georgia" w:hAnsi="Georgia"/>
-          <w:color w:val="000000"/>
-          <w:sz w:val="22"/>
-          <w:szCs w:val="22"/>
-        </w:rPr>
-        <w:t>U</w:t>
-      </w:r>
-      <w:r>
-        <w:rPr>
-          <w:rFonts w:ascii="Georgia" w:hAnsi="Georgia"/>
-          <w:color w:val="000000"/>
-          <w:sz w:val="22"/>
-          <w:szCs w:val="22"/>
-        </w:rPr>
-        <w:t xml:space="preserve">sed Alpha Vantage API </w:t>
-      </w:r>
-      <w:r>
-        <w:rPr>
-          <w:rFonts w:ascii="Georgia" w:hAnsi="Georgia"/>
-          <w:color w:val="000000"/>
-          <w:sz w:val="22"/>
-          <w:szCs w:val="22"/>
-        </w:rPr>
-        <w:t>to collect stocks information.</w:t>
+          <w:rFonts w:asciiTheme="majorHAnsi" w:hAnsiTheme="majorHAnsi" w:cstheme="majorHAnsi"/>
+        </w:rPr>
+      </w:pPr>
+      <w:r>
+        <w:rPr>
+          <w:rFonts w:asciiTheme="majorHAnsi" w:hAnsiTheme="majorHAnsi" w:cstheme="majorHAnsi"/>
+        </w:rPr>
+        <w:t>Mixed a bootstrap template in a Vue project.</w:t>
       </w:r>
     </w:p>
     <w:p>
@@ -2693,20 +1409,26 @@
         <w:spacing w:before="0" w:beforeAutospacing="0" w:after="0" w:afterAutospacing="0" w:line="276" w:lineRule="auto"/>
         <w:textAlignment w:val="baseline"/>
         <w:rPr>
-          <w:rFonts w:ascii="Noto Sans Symbols" w:hAnsi="Noto Sans Symbols"/>
-          <w:color w:val="000000"/>
-          <w:sz w:val="22"/>
-          <w:szCs w:val="22"/>
-        </w:rPr>
-      </w:pPr>
-      <w:r>
-        <w:rPr>
-          <w:rFonts w:ascii="Georgia" w:hAnsi="Georgia"/>
-          <w:color w:val="000000"/>
-          <w:sz w:val="22"/>
-          <w:szCs w:val="22"/>
-        </w:rPr>
-        <w:t>Created component logic for logged and unlogged users in React.</w:t>
+          <w:rFonts w:asciiTheme="majorHAnsi" w:hAnsiTheme="majorHAnsi" w:cstheme="majorHAnsi"/>
+        </w:rPr>
+      </w:pPr>
+      <w:r>
+        <w:rPr>
+          <w:rFonts w:asciiTheme="majorHAnsi" w:hAnsiTheme="majorHAnsi" w:cstheme="majorHAnsi"/>
+        </w:rPr>
+        <w:t xml:space="preserve">Used Vue </w:t>
+      </w:r>
+      <w:r>
+        <w:rPr>
+          <w:rFonts w:asciiTheme="majorHAnsi" w:hAnsiTheme="majorHAnsi" w:cstheme="majorHAnsi"/>
+        </w:rPr>
+        <w:t>directives</w:t>
+      </w:r>
+      <w:r>
+        <w:rPr>
+          <w:rFonts w:asciiTheme="majorHAnsi" w:hAnsiTheme="majorHAnsi" w:cstheme="majorHAnsi"/>
+        </w:rPr>
+        <w:t xml:space="preserve"> to create general purpose functions.</w:t>
       </w:r>
     </w:p>
     <w:p>
@@ -2719,21 +1441,126 @@
         <w:spacing w:before="0" w:beforeAutospacing="0" w:after="0" w:afterAutospacing="0" w:line="276" w:lineRule="auto"/>
         <w:textAlignment w:val="baseline"/>
         <w:rPr>
-          <w:rFonts w:ascii="Noto Sans Symbols" w:hAnsi="Noto Sans Symbols"/>
-          <w:color w:val="000000"/>
-          <w:sz w:val="22"/>
-          <w:szCs w:val="22"/>
-        </w:rPr>
-      </w:pPr>
-      <w:r>
-        <w:rPr>
-          <w:rFonts w:ascii="Georgia" w:hAnsi="Georgia"/>
-          <w:color w:val="000000"/>
-          <w:sz w:val="22"/>
-          <w:szCs w:val="22"/>
-        </w:rPr>
-        <w:t>Created project in Java Swing for Post Tracking services.</w:t>
-      </w:r>
+          <w:rFonts w:asciiTheme="majorHAnsi" w:hAnsiTheme="majorHAnsi" w:cstheme="majorHAnsi"/>
+        </w:rPr>
+      </w:pPr>
+      <w:r>
+        <w:rPr>
+          <w:rFonts w:asciiTheme="majorHAnsi" w:hAnsiTheme="majorHAnsi" w:cstheme="majorHAnsi"/>
+        </w:rPr>
+        <w:t>Used global mixin to store the state of our navbar</w:t>
+      </w:r>
+    </w:p>
+    <w:p>
+      <w:pPr>
+        <w:pStyle w:val="NormalWeb"/>
+        <w:spacing w:before="0" w:beforeAutospacing="0" w:after="0" w:afterAutospacing="0" w:line="276" w:lineRule="auto"/>
+        <w:textAlignment w:val="baseline"/>
+        <w:rPr>
+          <w:rFonts w:asciiTheme="majorHAnsi" w:hAnsiTheme="majorHAnsi" w:cstheme="majorHAnsi"/>
+        </w:rPr>
+      </w:pPr>
+    </w:p>
+    <w:p>
+      <w:pPr>
+        <w:pStyle w:val="Heading1"/>
+        <w:spacing w:before="0" w:after="120"/>
+        <w:rPr>
+          <w:rFonts w:asciiTheme="majorHAnsi" w:hAnsiTheme="majorHAnsi" w:cstheme="majorHAnsi"/>
+          <w:b w:val="0"/>
+          <w:color w:val="auto"/>
+          <w:sz w:val="24"/>
+          <w:szCs w:val="24"/>
+        </w:rPr>
+      </w:pPr>
+      <w:r>
+        <w:rPr>
+          <w:rFonts w:asciiTheme="majorHAnsi" w:hAnsiTheme="majorHAnsi" w:cstheme="majorHAnsi"/>
+          <w:b w:val="0"/>
+          <w:color w:val="auto"/>
+          <w:sz w:val="24"/>
+          <w:szCs w:val="24"/>
+        </w:rPr>
+        <w:t>EDUCATIONAL Experience</w:t>
+      </w:r>
+    </w:p>
+    <w:p>
+      <w:pPr>
+        <w:pStyle w:val="Heading2"/>
+        <w:rPr>
+          <w:rFonts w:asciiTheme="majorHAnsi" w:hAnsiTheme="majorHAnsi" w:cstheme="majorHAnsi"/>
+          <w:b w:val="0"/>
+          <w:sz w:val="24"/>
+          <w:szCs w:val="24"/>
+          <w:lang w:eastAsia="zh-TW"/>
+        </w:rPr>
+      </w:pPr>
+      <w:r>
+        <w:rPr>
+          <w:rFonts w:asciiTheme="majorHAnsi" w:hAnsiTheme="majorHAnsi" w:cstheme="majorHAnsi"/>
+          <w:b w:val="0"/>
+          <w:smallCaps/>
+          <w:sz w:val="24"/>
+          <w:szCs w:val="24"/>
+        </w:rPr>
+        <w:t>Douglas College</w:t>
+      </w:r>
+      <w:r>
+        <w:rPr>
+          <w:rFonts w:asciiTheme="majorHAnsi" w:hAnsiTheme="majorHAnsi" w:cstheme="majorHAnsi"/>
+          <w:b w:val="0"/>
+          <w:sz w:val="24"/>
+          <w:szCs w:val="24"/>
+        </w:rPr>
+        <w:t>, New Westminster BC</w:t>
+      </w:r>
+    </w:p>
+    <w:p>
+      <w:pPr>
+        <w:pStyle w:val="Heading2"/>
+        <w:rPr>
+          <w:rFonts w:asciiTheme="majorHAnsi" w:hAnsiTheme="majorHAnsi" w:cstheme="majorHAnsi"/>
+          <w:b w:val="0"/>
+          <w:sz w:val="24"/>
+          <w:szCs w:val="24"/>
+        </w:rPr>
+      </w:pPr>
+      <w:r>
+        <w:rPr>
+          <w:rFonts w:asciiTheme="majorHAnsi" w:hAnsiTheme="majorHAnsi" w:cstheme="majorHAnsi"/>
+          <w:b w:val="0"/>
+          <w:sz w:val="24"/>
+          <w:szCs w:val="24"/>
+        </w:rPr>
+        <w:t xml:space="preserve">Post </w:t>
+      </w:r>
+      <w:r>
+        <w:rPr>
+          <w:rFonts w:asciiTheme="majorHAnsi" w:hAnsiTheme="majorHAnsi" w:cstheme="majorHAnsi"/>
+          <w:b w:val="0"/>
+          <w:sz w:val="24"/>
+          <w:szCs w:val="24"/>
+        </w:rPr>
+        <w:t>Baccalaureate</w:t>
+      </w:r>
+      <w:r>
+        <w:rPr>
+          <w:rFonts w:asciiTheme="majorHAnsi" w:hAnsiTheme="majorHAnsi" w:cstheme="majorHAnsi"/>
+          <w:b w:val="0"/>
+          <w:sz w:val="24"/>
+          <w:szCs w:val="24"/>
+        </w:rPr>
+        <w:t xml:space="preserve"> of Computer and Information Systems, 2018-2020</w:t>
+      </w:r>
+    </w:p>
+    <w:p>
+      <w:pPr>
+        <w:rPr>
+          <w:rFonts w:asciiTheme="majorHAnsi" w:hAnsiTheme="majorHAnsi" w:cstheme="majorHAnsi"/>
+          <w:sz w:val="24"/>
+          <w:szCs w:val="24"/>
+        </w:rPr>
+      </w:pPr>
     </w:p>
     <w:p>
       <w:pPr>
@@ -2745,20 +1572,20 @@
         <w:spacing w:before="0" w:beforeAutospacing="0" w:after="0" w:afterAutospacing="0" w:line="276" w:lineRule="auto"/>
         <w:textAlignment w:val="baseline"/>
         <w:rPr>
-          <w:rFonts w:ascii="Noto Sans Symbols" w:hAnsi="Noto Sans Symbols"/>
-          <w:color w:val="000000"/>
-          <w:sz w:val="22"/>
-          <w:szCs w:val="22"/>
-        </w:rPr>
-      </w:pPr>
-      <w:r>
-        <w:rPr>
-          <w:rFonts w:ascii="Georgia" w:hAnsi="Georgia"/>
-          <w:color w:val="000000"/>
-          <w:sz w:val="22"/>
-          <w:szCs w:val="22"/>
-        </w:rPr>
-        <w:t>Used Node.js with Mongoose to create NoSQL models.</w:t>
+          <w:rFonts w:asciiTheme="majorHAnsi" w:hAnsiTheme="majorHAnsi" w:cstheme="majorHAnsi"/>
+        </w:rPr>
+      </w:pPr>
+      <w:r>
+        <w:rPr>
+          <w:rFonts w:asciiTheme="majorHAnsi" w:hAnsiTheme="majorHAnsi" w:cstheme="majorHAnsi"/>
+        </w:rPr>
+        <w:t>Created a project in Node for creating goals for stocks investment</w:t>
+      </w:r>
+      <w:r>
+        <w:rPr>
+          <w:rFonts w:asciiTheme="majorHAnsi" w:hAnsiTheme="majorHAnsi" w:cstheme="majorHAnsi"/>
+        </w:rPr>
+        <w:t>.</w:t>
       </w:r>
     </w:p>
     <w:p>
@@ -2771,18 +1598,228 @@
         <w:spacing w:before="0" w:beforeAutospacing="0" w:after="0" w:afterAutospacing="0" w:line="276" w:lineRule="auto"/>
         <w:textAlignment w:val="baseline"/>
         <w:rPr>
-          <w:rFonts w:ascii="Noto Sans Symbols" w:hAnsi="Noto Sans Symbols"/>
-          <w:color w:val="000000"/>
-          <w:sz w:val="22"/>
-          <w:szCs w:val="22"/>
-        </w:rPr>
-      </w:pPr>
-      <w:r>
-        <w:rPr>
-          <w:rFonts w:ascii="Georgia" w:hAnsi="Georgia"/>
-          <w:color w:val="000000"/>
-          <w:sz w:val="22"/>
-          <w:szCs w:val="22"/>
+          <w:rFonts w:asciiTheme="majorHAnsi" w:hAnsiTheme="majorHAnsi" w:cstheme="majorHAnsi"/>
+        </w:rPr>
+      </w:pPr>
+      <w:r>
+        <w:rPr>
+          <w:rFonts w:asciiTheme="majorHAnsi" w:hAnsiTheme="majorHAnsi" w:cstheme="majorHAnsi"/>
+        </w:rPr>
+        <w:t>Configured express.js framework for Node.</w:t>
+      </w:r>
+    </w:p>
+    <w:p>
+      <w:pPr>
+        <w:pStyle w:val="NormalWeb"/>
+        <w:numPr>
+          <w:ilvl w:val="0"/>
+          <w:numId w:val="11"/>
+        </w:numPr>
+        <w:spacing w:before="0" w:beforeAutospacing="0" w:after="0" w:afterAutospacing="0" w:line="276" w:lineRule="auto"/>
+        <w:textAlignment w:val="baseline"/>
+        <w:rPr>
+          <w:rFonts w:asciiTheme="majorHAnsi" w:hAnsiTheme="majorHAnsi" w:cstheme="majorHAnsi"/>
+        </w:rPr>
+      </w:pPr>
+      <w:r>
+        <w:rPr>
+          <w:rFonts w:asciiTheme="majorHAnsi" w:hAnsiTheme="majorHAnsi" w:cstheme="majorHAnsi"/>
+        </w:rPr>
+        <w:t>Made an authentication system using JWT.</w:t>
+      </w:r>
+    </w:p>
+    <w:p>
+      <w:pPr>
+        <w:pStyle w:val="NormalWeb"/>
+        <w:numPr>
+          <w:ilvl w:val="0"/>
+          <w:numId w:val="11"/>
+        </w:numPr>
+        <w:spacing w:before="0" w:beforeAutospacing="0" w:after="0" w:afterAutospacing="0" w:line="276" w:lineRule="auto"/>
+        <w:textAlignment w:val="baseline"/>
+        <w:rPr>
+          <w:rFonts w:asciiTheme="majorHAnsi" w:hAnsiTheme="majorHAnsi" w:cstheme="majorHAnsi"/>
+        </w:rPr>
+      </w:pPr>
+      <w:r>
+        <w:rPr>
+          <w:rFonts w:asciiTheme="majorHAnsi" w:hAnsiTheme="majorHAnsi" w:cstheme="majorHAnsi"/>
+        </w:rPr>
+        <w:t>Used Node.js with Mongoose to create NoSQL models.</w:t>
+      </w:r>
+    </w:p>
+    <w:p>
+      <w:pPr>
+        <w:pStyle w:val="NormalWeb"/>
+        <w:numPr>
+          <w:ilvl w:val="0"/>
+          <w:numId w:val="11"/>
+        </w:numPr>
+        <w:spacing w:before="0" w:beforeAutospacing="0" w:after="0" w:afterAutospacing="0" w:line="276" w:lineRule="auto"/>
+        <w:textAlignment w:val="baseline"/>
+        <w:rPr>
+          <w:rFonts w:asciiTheme="majorHAnsi" w:hAnsiTheme="majorHAnsi" w:cstheme="majorHAnsi"/>
+        </w:rPr>
+      </w:pPr>
+      <w:r>
+        <w:rPr>
+          <w:rFonts w:asciiTheme="majorHAnsi" w:hAnsiTheme="majorHAnsi" w:cstheme="majorHAnsi"/>
+        </w:rPr>
+        <w:t>Used deep linking to provide authentication in an app.</w:t>
+      </w:r>
+    </w:p>
+    <w:p>
+      <w:pPr>
+        <w:pStyle w:val="NormalWeb"/>
+        <w:numPr>
+          <w:ilvl w:val="0"/>
+          <w:numId w:val="11"/>
+        </w:numPr>
+        <w:spacing w:before="0" w:beforeAutospacing="0" w:after="0" w:afterAutospacing="0" w:line="276" w:lineRule="auto"/>
+        <w:textAlignment w:val="baseline"/>
+        <w:rPr>
+          <w:rFonts w:asciiTheme="majorHAnsi" w:hAnsiTheme="majorHAnsi" w:cstheme="majorHAnsi"/>
+        </w:rPr>
+      </w:pPr>
+      <w:r>
+        <w:rPr>
+          <w:rFonts w:asciiTheme="majorHAnsi" w:hAnsiTheme="majorHAnsi" w:cstheme="majorHAnsi"/>
+        </w:rPr>
+        <w:t>Made the frontend using React.</w:t>
+      </w:r>
+    </w:p>
+    <w:p>
+      <w:pPr>
+        <w:pStyle w:val="NormalWeb"/>
+        <w:numPr>
+          <w:ilvl w:val="0"/>
+          <w:numId w:val="11"/>
+        </w:numPr>
+        <w:spacing w:before="0" w:beforeAutospacing="0" w:after="0" w:afterAutospacing="0" w:line="276" w:lineRule="auto"/>
+        <w:textAlignment w:val="baseline"/>
+        <w:rPr>
+          <w:rFonts w:asciiTheme="majorHAnsi" w:hAnsiTheme="majorHAnsi" w:cstheme="majorHAnsi"/>
+        </w:rPr>
+      </w:pPr>
+      <w:r>
+        <w:rPr>
+          <w:rFonts w:asciiTheme="majorHAnsi" w:hAnsiTheme="majorHAnsi" w:cstheme="majorHAnsi"/>
+        </w:rPr>
+        <w:t>Build an authentication logic in React with JWT.</w:t>
+      </w:r>
+    </w:p>
+    <w:p>
+      <w:pPr>
+        <w:pStyle w:val="NormalWeb"/>
+        <w:numPr>
+          <w:ilvl w:val="0"/>
+          <w:numId w:val="11"/>
+        </w:numPr>
+        <w:spacing w:before="0" w:beforeAutospacing="0" w:after="0" w:afterAutospacing="0" w:line="276" w:lineRule="auto"/>
+        <w:textAlignment w:val="baseline"/>
+        <w:rPr>
+          <w:rFonts w:asciiTheme="majorHAnsi" w:hAnsiTheme="majorHAnsi" w:cstheme="majorHAnsi"/>
+        </w:rPr>
+      </w:pPr>
+      <w:r>
+        <w:rPr>
+          <w:rFonts w:asciiTheme="majorHAnsi" w:hAnsiTheme="majorHAnsi" w:cstheme="majorHAnsi"/>
+        </w:rPr>
+        <w:t>Used React Router to create routing in the frontend.</w:t>
+      </w:r>
+    </w:p>
+    <w:p>
+      <w:pPr>
+        <w:pStyle w:val="NormalWeb"/>
+        <w:numPr>
+          <w:ilvl w:val="0"/>
+          <w:numId w:val="11"/>
+        </w:numPr>
+        <w:spacing w:before="0" w:beforeAutospacing="0" w:after="0" w:afterAutospacing="0" w:line="276" w:lineRule="auto"/>
+        <w:textAlignment w:val="baseline"/>
+        <w:rPr>
+          <w:rFonts w:asciiTheme="majorHAnsi" w:hAnsiTheme="majorHAnsi" w:cstheme="majorHAnsi"/>
+        </w:rPr>
+      </w:pPr>
+      <w:r>
+        <w:rPr>
+          <w:rFonts w:asciiTheme="majorHAnsi" w:hAnsiTheme="majorHAnsi" w:cstheme="majorHAnsi"/>
+        </w:rPr>
+        <w:t>U</w:t>
+      </w:r>
+      <w:r>
+        <w:rPr>
+          <w:rFonts w:asciiTheme="majorHAnsi" w:hAnsiTheme="majorHAnsi" w:cstheme="majorHAnsi"/>
+        </w:rPr>
+        <w:t xml:space="preserve">sed Alpha Vantage API </w:t>
+      </w:r>
+      <w:r>
+        <w:rPr>
+          <w:rFonts w:asciiTheme="majorHAnsi" w:hAnsiTheme="majorHAnsi" w:cstheme="majorHAnsi"/>
+        </w:rPr>
+        <w:t>to collect stocks information.</w:t>
+      </w:r>
+    </w:p>
+    <w:p>
+      <w:pPr>
+        <w:pStyle w:val="NormalWeb"/>
+        <w:numPr>
+          <w:ilvl w:val="0"/>
+          <w:numId w:val="11"/>
+        </w:numPr>
+        <w:spacing w:before="0" w:beforeAutospacing="0" w:after="0" w:afterAutospacing="0" w:line="276" w:lineRule="auto"/>
+        <w:textAlignment w:val="baseline"/>
+        <w:rPr>
+          <w:rFonts w:asciiTheme="majorHAnsi" w:hAnsiTheme="majorHAnsi" w:cstheme="majorHAnsi"/>
+        </w:rPr>
+      </w:pPr>
+      <w:r>
+        <w:rPr>
+          <w:rFonts w:asciiTheme="majorHAnsi" w:hAnsiTheme="majorHAnsi" w:cstheme="majorHAnsi"/>
+        </w:rPr>
+        <w:t xml:space="preserve">Created project in Java Swing for </w:t>
+      </w:r>
+      <w:r>
+        <w:rPr>
+          <w:rFonts w:asciiTheme="majorHAnsi" w:hAnsiTheme="majorHAnsi" w:cstheme="majorHAnsi"/>
+        </w:rPr>
+        <w:t>p</w:t>
+      </w:r>
+      <w:r>
+        <w:rPr>
+          <w:rFonts w:asciiTheme="majorHAnsi" w:hAnsiTheme="majorHAnsi" w:cstheme="majorHAnsi"/>
+        </w:rPr>
+        <w:t xml:space="preserve">ost </w:t>
+      </w:r>
+      <w:r>
+        <w:rPr>
+          <w:rFonts w:asciiTheme="majorHAnsi" w:hAnsiTheme="majorHAnsi" w:cstheme="majorHAnsi"/>
+        </w:rPr>
+        <w:t>t</w:t>
+      </w:r>
+      <w:r>
+        <w:rPr>
+          <w:rFonts w:asciiTheme="majorHAnsi" w:hAnsiTheme="majorHAnsi" w:cstheme="majorHAnsi"/>
+        </w:rPr>
+        <w:t>racking services.</w:t>
+      </w:r>
+    </w:p>
+    <w:p>
+      <w:pPr>
+        <w:pStyle w:val="NormalWeb"/>
+        <w:numPr>
+          <w:ilvl w:val="0"/>
+          <w:numId w:val="11"/>
+        </w:numPr>
+        <w:spacing w:before="0" w:beforeAutospacing="0" w:after="0" w:afterAutospacing="0" w:line="276" w:lineRule="auto"/>
+        <w:textAlignment w:val="baseline"/>
+        <w:rPr>
+          <w:rFonts w:asciiTheme="majorHAnsi" w:hAnsiTheme="majorHAnsi" w:cstheme="majorHAnsi"/>
+        </w:rPr>
+      </w:pPr>
+      <w:r>
+        <w:rPr>
+          <w:rFonts w:asciiTheme="majorHAnsi" w:hAnsiTheme="majorHAnsi" w:cstheme="majorHAnsi"/>
         </w:rPr>
         <w:t>Used NPM to download bootstrap for React to help design the websites.</w:t>
       </w:r>
@@ -2790,30 +1827,52 @@
     <w:p>
       <w:pPr>
         <w:pStyle w:val="NormalWeb"/>
+        <w:numPr>
+          <w:ilvl w:val="0"/>
+          <w:numId w:val="11"/>
+        </w:numPr>
         <w:spacing w:before="0" w:beforeAutospacing="0" w:after="0" w:afterAutospacing="0" w:line="276" w:lineRule="auto"/>
         <w:textAlignment w:val="baseline"/>
         <w:rPr>
-          <w:rFonts w:ascii="Noto Sans Symbols" w:hAnsi="Noto Sans Symbols"/>
-          <w:color w:val="000000"/>
-          <w:sz w:val="22"/>
-          <w:szCs w:val="22"/>
-        </w:rPr>
-      </w:pPr>
-    </w:p>
-    <w:p>
-      <w:pPr>
-        <w:rPr>
-          <w:sz w:val="24"/>
-          <w:szCs w:val="24"/>
-        </w:rPr>
-      </w:pPr>
+          <w:rFonts w:asciiTheme="majorHAnsi" w:hAnsiTheme="majorHAnsi" w:cstheme="majorHAnsi"/>
+        </w:rPr>
+      </w:pPr>
+      <w:r>
+        <w:rPr>
+          <w:rFonts w:asciiTheme="majorHAnsi" w:hAnsiTheme="majorHAnsi" w:cstheme="majorHAnsi"/>
+        </w:rPr>
+        <w:t>Build an Android app with 3 context, Company, Warehouse and Client.</w:t>
+      </w:r>
+    </w:p>
+    <w:p>
+      <w:pPr>
+        <w:pStyle w:val="NormalWeb"/>
+        <w:numPr>
+          <w:ilvl w:val="0"/>
+          <w:numId w:val="11"/>
+        </w:numPr>
+        <w:spacing w:before="0" w:beforeAutospacing="0" w:after="0" w:afterAutospacing="0" w:line="276" w:lineRule="auto"/>
+        <w:textAlignment w:val="baseline"/>
+        <w:rPr>
+          <w:rFonts w:asciiTheme="majorHAnsi" w:hAnsiTheme="majorHAnsi" w:cstheme="majorHAnsi"/>
+        </w:rPr>
+      </w:pPr>
+      <w:r>
+        <w:rPr>
+          <w:rFonts w:asciiTheme="majorHAnsi" w:hAnsiTheme="majorHAnsi" w:cstheme="majorHAnsi"/>
+        </w:rPr>
+        <w:t>Used Dagger 2 to help with dependencies trough the project.</w:t>
+      </w:r>
     </w:p>
     <w:p>
       <w:pPr>
         <w:pStyle w:val="Body"/>
         <w:spacing w:after="0" w:line="240" w:lineRule="exact"/>
         <w:rPr>
-          <w:rFonts w:ascii="Georgia" w:hAnsi="Georgia" w:cs="Courier New"/>
+          <w:rFonts w:asciiTheme="majorHAnsi" w:hAnsiTheme="majorHAnsi" w:cstheme="majorHAnsi"/>
+          <w:color w:val="auto"/>
+          <w:sz w:val="24"/>
+          <w:szCs w:val="24"/>
         </w:rPr>
       </w:pPr>
     </w:p>
@@ -2822,18 +1881,20 @@
         <w:pStyle w:val="Heading1"/>
         <w:spacing w:before="0" w:after="120"/>
         <w:rPr>
-          <w:rFonts w:ascii="Georgia" w:hAnsi="Georgia" w:cs="Courier New"/>
-          <w:color w:val="16355D"/>
-          <w:sz w:val="26"/>
-          <w:szCs w:val="26"/>
-        </w:rPr>
-      </w:pPr>
-      <w:r>
-        <w:rPr>
-          <w:rFonts w:ascii="Georgia" w:hAnsi="Georgia" w:cs="Courier New"/>
-          <w:color w:val="16355D"/>
-          <w:sz w:val="26"/>
-          <w:szCs w:val="26"/>
+          <w:rFonts w:asciiTheme="majorHAnsi" w:hAnsiTheme="majorHAnsi" w:cstheme="majorHAnsi"/>
+          <w:b w:val="0"/>
+          <w:color w:val="auto"/>
+          <w:sz w:val="24"/>
+          <w:szCs w:val="24"/>
+        </w:rPr>
+      </w:pPr>
+      <w:r>
+        <w:rPr>
+          <w:rFonts w:asciiTheme="majorHAnsi" w:hAnsiTheme="majorHAnsi" w:cstheme="majorHAnsi"/>
+          <w:b w:val="0"/>
+          <w:color w:val="auto"/>
+          <w:sz w:val="24"/>
+          <w:szCs w:val="24"/>
         </w:rPr>
         <w:t>Education</w:t>
       </w:r>
@@ -2843,161 +1904,110 @@
         <w:pStyle w:val="Heading2"/>
         <w:spacing w:line="276" w:lineRule="auto"/>
         <w:rPr>
+          <w:rFonts w:asciiTheme="majorHAnsi" w:hAnsiTheme="majorHAnsi" w:cstheme="majorHAnsi"/>
+          <w:b w:val="0"/>
+          <w:sz w:val="24"/>
+          <w:szCs w:val="24"/>
           <w:lang w:eastAsia="zh-TW"/>
         </w:rPr>
       </w:pPr>
       <w:r>
         <w:rPr>
-          <w:rFonts w:ascii="Georgia" w:hAnsi="Georgia"/>
-          <w:color w:val="000000"/>
-          <w:sz w:val="22"/>
-          <w:szCs w:val="22"/>
+          <w:rFonts w:asciiTheme="majorHAnsi" w:hAnsiTheme="majorHAnsi" w:cstheme="majorHAnsi"/>
+          <w:b w:val="0"/>
+          <w:sz w:val="24"/>
+          <w:szCs w:val="24"/>
         </w:rPr>
         <w:t>POSITIVO</w:t>
       </w:r>
       <w:r>
         <w:rPr>
-          <w:rFonts w:ascii="Georgia" w:hAnsi="Georgia"/>
-          <w:color w:val="000000"/>
-          <w:sz w:val="22"/>
-          <w:szCs w:val="22"/>
+          <w:rFonts w:asciiTheme="majorHAnsi" w:hAnsiTheme="majorHAnsi" w:cstheme="majorHAnsi"/>
+          <w:b w:val="0"/>
+          <w:sz w:val="24"/>
+          <w:szCs w:val="24"/>
         </w:rPr>
         <w:t xml:space="preserve"> UNIVERSITY, </w:t>
       </w:r>
       <w:r>
         <w:rPr>
-          <w:rFonts w:ascii="Georgia" w:hAnsi="Georgia"/>
-          <w:color w:val="000000"/>
-          <w:sz w:val="22"/>
-          <w:szCs w:val="22"/>
+          <w:rFonts w:asciiTheme="majorHAnsi" w:hAnsiTheme="majorHAnsi" w:cstheme="majorHAnsi"/>
+          <w:b w:val="0"/>
+          <w:sz w:val="24"/>
+          <w:szCs w:val="24"/>
         </w:rPr>
         <w:t>Parana - Curitiba</w:t>
       </w:r>
       <w:r>
         <w:rPr>
-          <w:rFonts w:ascii="Georgia" w:hAnsi="Georgia"/>
-          <w:color w:val="000000"/>
-          <w:sz w:val="22"/>
-          <w:szCs w:val="22"/>
+          <w:rFonts w:asciiTheme="majorHAnsi" w:hAnsiTheme="majorHAnsi" w:cstheme="majorHAnsi"/>
+          <w:b w:val="0"/>
+          <w:sz w:val="24"/>
+          <w:szCs w:val="24"/>
         </w:rPr>
         <w:t xml:space="preserve">, </w:t>
       </w:r>
       <w:r>
         <w:rPr>
-          <w:rFonts w:ascii="Georgia" w:hAnsi="Georgia"/>
-          <w:color w:val="000000"/>
-          <w:sz w:val="22"/>
-          <w:szCs w:val="22"/>
-        </w:rPr>
-        <w:t>BR</w:t>
-      </w:r>
-    </w:p>
-    <w:p>
-      <w:pPr>
-        <w:pStyle w:val="NormalWeb"/>
-        <w:spacing w:before="0" w:beforeAutospacing="0" w:after="0" w:afterAutospacing="0" w:line="276" w:lineRule="auto"/>
-        <w:rPr>
-          <w:rFonts w:ascii="Georgia" w:hAnsi="Georgia"/>
-          <w:i/>
-          <w:iCs/>
-          <w:color w:val="000000"/>
-          <w:sz w:val="22"/>
-          <w:szCs w:val="22"/>
-        </w:rPr>
-      </w:pPr>
-      <w:r>
-        <w:rPr>
-          <w:rFonts w:ascii="Georgia" w:hAnsi="Georgia"/>
-          <w:i/>
-          <w:iCs/>
-          <w:color w:val="000000"/>
-          <w:sz w:val="22"/>
-          <w:szCs w:val="22"/>
+          <w:rFonts w:asciiTheme="majorHAnsi" w:hAnsiTheme="majorHAnsi" w:cstheme="majorHAnsi"/>
+          <w:b w:val="0"/>
+          <w:sz w:val="24"/>
+          <w:szCs w:val="24"/>
+        </w:rPr>
+        <w:t>B</w:t>
+      </w:r>
+      <w:r>
+        <w:rPr>
+          <w:rFonts w:asciiTheme="majorHAnsi" w:hAnsiTheme="majorHAnsi" w:cstheme="majorHAnsi"/>
+          <w:b w:val="0"/>
+          <w:sz w:val="24"/>
+          <w:szCs w:val="24"/>
+        </w:rPr>
+        <w:t>razil</w:t>
+      </w:r>
+    </w:p>
+    <w:p>
+      <w:pPr>
+        <w:pStyle w:val="NormalWeb"/>
+        <w:spacing w:before="0" w:beforeAutospacing="0" w:after="0" w:afterAutospacing="0" w:line="276" w:lineRule="auto"/>
+        <w:rPr>
+          <w:rFonts w:asciiTheme="majorHAnsi" w:hAnsiTheme="majorHAnsi" w:cstheme="majorHAnsi"/>
+        </w:rPr>
+      </w:pPr>
+      <w:r>
+        <w:rPr>
+          <w:rFonts w:asciiTheme="majorHAnsi" w:hAnsiTheme="majorHAnsi" w:cstheme="majorHAnsi"/>
         </w:rPr>
         <w:t xml:space="preserve">Bachelor of </w:t>
       </w:r>
       <w:r>
         <w:rPr>
-          <w:rFonts w:ascii="Georgia" w:hAnsi="Georgia"/>
-          <w:i/>
-          <w:iCs/>
-          <w:color w:val="000000"/>
-          <w:sz w:val="22"/>
-          <w:szCs w:val="22"/>
+          <w:rFonts w:asciiTheme="majorHAnsi" w:hAnsiTheme="majorHAnsi" w:cstheme="majorHAnsi"/>
         </w:rPr>
         <w:t>Computer Engineer</w:t>
       </w:r>
       <w:r>
         <w:rPr>
-          <w:rFonts w:ascii="Georgia" w:hAnsi="Georgia"/>
-          <w:i/>
-          <w:iCs/>
-          <w:color w:val="000000"/>
-          <w:sz w:val="22"/>
-          <w:szCs w:val="22"/>
+          <w:rFonts w:asciiTheme="majorHAnsi" w:hAnsiTheme="majorHAnsi" w:cstheme="majorHAnsi"/>
         </w:rPr>
         <w:t xml:space="preserve">, </w:t>
       </w:r>
       <w:r>
         <w:rPr>
-          <w:rFonts w:ascii="Georgia" w:hAnsi="Georgia"/>
-          <w:i/>
-          <w:iCs/>
-          <w:color w:val="000000"/>
-          <w:sz w:val="22"/>
-          <w:szCs w:val="22"/>
+          <w:rFonts w:asciiTheme="majorHAnsi" w:hAnsiTheme="majorHAnsi" w:cstheme="majorHAnsi"/>
         </w:rPr>
         <w:t>2010-2016</w:t>
-      </w:r>
-    </w:p>
-    <w:p>
-      <w:pPr>
-        <w:pStyle w:val="NormalWeb"/>
-        <w:spacing w:before="0" w:beforeAutospacing="0" w:after="0" w:afterAutospacing="0" w:line="276" w:lineRule="auto"/>
-        <w:rPr>
-          <w:b/>
-          <w:bCs/>
-        </w:rPr>
-      </w:pPr>
-      <w:r>
-        <w:rPr>
-          <w:b/>
-          <w:bCs/>
-        </w:rPr>
-        <w:t>Douglas College, New Westminster – BC, Canada</w:t>
-      </w:r>
-    </w:p>
-    <w:p>
-      <w:pPr>
-        <w:pStyle w:val="NormalWeb"/>
-        <w:spacing w:before="0" w:beforeAutospacing="0" w:after="0" w:afterAutospacing="0" w:line="276" w:lineRule="auto"/>
-        <w:rPr>
-          <w:i/>
-          <w:iCs/>
-        </w:rPr>
-      </w:pPr>
-      <w:r>
-        <w:rPr>
-          <w:i/>
-          <w:iCs/>
-        </w:rPr>
-        <w:t>Post Baccalaureate of Computer and Information Systems</w:t>
-      </w:r>
-      <w:r>
-        <w:rPr>
-          <w:i/>
-          <w:iCs/>
-        </w:rPr>
-        <w:t>, 2018-2020</w:t>
       </w:r>
     </w:p>
     <w:p>
       <w:pPr>
         <w:pStyle w:val="Body"/>
         <w:spacing w:after="0" w:line="240" w:lineRule="exact"/>
-        <w:ind w:left="360"/>
-        <w:rPr>
+        <w:rPr>
+          <w:rFonts w:asciiTheme="majorHAnsi" w:hAnsiTheme="majorHAnsi" w:cstheme="majorHAnsi"/>
           <w:color w:val="auto"/>
+          <w:sz w:val="24"/>
+          <w:szCs w:val="24"/>
         </w:rPr>
       </w:pPr>
     </w:p>
@@ -3006,18 +2016,20 @@
         <w:pStyle w:val="Heading1"/>
         <w:spacing w:before="0" w:after="120"/>
         <w:rPr>
-          <w:rFonts w:ascii="Georgia" w:hAnsi="Georgia" w:cs="Courier New"/>
-          <w:color w:val="16355D"/>
-          <w:sz w:val="26"/>
-          <w:szCs w:val="26"/>
-        </w:rPr>
-      </w:pPr>
-      <w:r>
-        <w:rPr>
-          <w:rFonts w:ascii="Georgia" w:hAnsi="Georgia" w:cs="Courier New"/>
-          <w:color w:val="16355D"/>
-          <w:sz w:val="26"/>
-          <w:szCs w:val="26"/>
+          <w:rFonts w:asciiTheme="majorHAnsi" w:hAnsiTheme="majorHAnsi" w:cstheme="majorHAnsi"/>
+          <w:b w:val="0"/>
+          <w:color w:val="auto"/>
+          <w:sz w:val="24"/>
+          <w:szCs w:val="24"/>
+        </w:rPr>
+      </w:pPr>
+      <w:r>
+        <w:rPr>
+          <w:rFonts w:asciiTheme="majorHAnsi" w:hAnsiTheme="majorHAnsi" w:cstheme="majorHAnsi"/>
+          <w:b w:val="0"/>
+          <w:color w:val="auto"/>
+          <w:sz w:val="24"/>
+          <w:szCs w:val="24"/>
         </w:rPr>
         <w:t>Additional Skills</w:t>
       </w:r>
@@ -3032,60 +2044,20 @@
         <w:spacing w:before="0" w:beforeAutospacing="0" w:after="0" w:afterAutospacing="0" w:line="276" w:lineRule="auto"/>
         <w:textAlignment w:val="baseline"/>
         <w:rPr>
-          <w:rFonts w:ascii="Noto Sans Symbols" w:hAnsi="Noto Sans Symbols"/>
-          <w:color w:val="000000"/>
-          <w:sz w:val="22"/>
-          <w:szCs w:val="22"/>
-        </w:rPr>
-      </w:pPr>
-      <w:r>
-        <w:rPr>
-          <w:rFonts w:ascii="Georgia" w:hAnsi="Georgia"/>
-          <w:b/>
-          <w:bCs/>
-          <w:color w:val="000000"/>
-          <w:sz w:val="22"/>
-          <w:szCs w:val="22"/>
-        </w:rPr>
-        <w:t>Programming:</w:t>
-      </w:r>
-      <w:r>
-        <w:rPr>
-          <w:rFonts w:ascii="Georgia" w:hAnsi="Georgia"/>
-          <w:color w:val="000000"/>
-          <w:sz w:val="22"/>
-          <w:szCs w:val="22"/>
-        </w:rPr>
-        <w:t xml:space="preserve"> C#, C, C++, ASP.Net, Python, PHP</w:t>
-      </w:r>
-      <w:r>
-        <w:rPr>
-          <w:rFonts w:ascii="Georgia" w:hAnsi="Georgia"/>
-          <w:color w:val="000000"/>
-          <w:sz w:val="22"/>
-          <w:szCs w:val="22"/>
-        </w:rPr>
-        <w:t xml:space="preserve">, </w:t>
-      </w:r>
-      <w:proofErr w:type="spellStart"/>
-      <w:r>
-        <w:rPr>
-          <w:rFonts w:ascii="Georgia" w:hAnsi="Georgia"/>
-          <w:color w:val="000000"/>
-          <w:sz w:val="22"/>
-          <w:szCs w:val="22"/>
-        </w:rPr>
-        <w:t>Ruby&amp;Rails</w:t>
-      </w:r>
-      <w:proofErr w:type="spellEnd"/>
-      <w:r>
-        <w:rPr>
-          <w:rFonts w:ascii="Georgia" w:hAnsi="Georgia"/>
-          <w:color w:val="000000"/>
-          <w:sz w:val="22"/>
-          <w:szCs w:val="22"/>
-        </w:rPr>
-        <w:t>, React, Vue</w:t>
+          <w:rFonts w:asciiTheme="majorHAnsi" w:hAnsiTheme="majorHAnsi" w:cstheme="majorHAnsi"/>
+        </w:rPr>
+      </w:pPr>
+      <w:r>
+        <w:rPr>
+          <w:rFonts w:asciiTheme="majorHAnsi" w:hAnsiTheme="majorHAnsi" w:cstheme="majorHAnsi"/>
+        </w:rPr>
+        <w:t>Programming: C#, C, C++, ASP.Net, Python, PHP</w:t>
+      </w:r>
+      <w:r>
+        <w:rPr>
+          <w:rFonts w:asciiTheme="majorHAnsi" w:hAnsiTheme="majorHAnsi" w:cstheme="majorHAnsi"/>
+        </w:rPr>
+        <w:t>, Ruby&amp;Rails, React, Vue</w:t>
       </w:r>
     </w:p>
     <w:p>
@@ -3098,71 +2070,20 @@
         <w:spacing w:before="0" w:beforeAutospacing="0" w:after="0" w:afterAutospacing="0" w:line="276" w:lineRule="auto"/>
         <w:textAlignment w:val="baseline"/>
         <w:rPr>
-          <w:rFonts w:ascii="Noto Sans Symbols" w:hAnsi="Noto Sans Symbols"/>
-          <w:color w:val="000000"/>
-          <w:sz w:val="22"/>
-          <w:szCs w:val="22"/>
-        </w:rPr>
-      </w:pPr>
-      <w:r>
-        <w:rPr>
-          <w:rFonts w:ascii="Georgia" w:hAnsi="Georgia"/>
-          <w:b/>
-          <w:bCs/>
-          <w:color w:val="000000"/>
-          <w:sz w:val="22"/>
-          <w:szCs w:val="22"/>
+          <w:rFonts w:asciiTheme="majorHAnsi" w:hAnsiTheme="majorHAnsi" w:cstheme="majorHAnsi"/>
+        </w:rPr>
+      </w:pPr>
+      <w:r>
+        <w:rPr>
+          <w:rFonts w:asciiTheme="majorHAnsi" w:hAnsiTheme="majorHAnsi" w:cstheme="majorHAnsi"/>
         </w:rPr>
         <w:t>DBMS:</w:t>
       </w:r>
       <w:r>
         <w:rPr>
-          <w:rFonts w:ascii="Georgia" w:hAnsi="Georgia"/>
-          <w:color w:val="000000"/>
-          <w:sz w:val="22"/>
-          <w:szCs w:val="22"/>
-        </w:rPr>
-        <w:t xml:space="preserve"> LINQ, </w:t>
-      </w:r>
-      <w:proofErr w:type="spellStart"/>
-      <w:r>
-        <w:rPr>
-          <w:rFonts w:ascii="Georgia" w:hAnsi="Georgia"/>
-          <w:color w:val="000000"/>
-          <w:sz w:val="22"/>
-          <w:szCs w:val="22"/>
-        </w:rPr>
-        <w:t>ActiveRecord</w:t>
-      </w:r>
-      <w:proofErr w:type="spellEnd"/>
-      <w:r>
-        <w:rPr>
-          <w:rFonts w:ascii="Georgia" w:hAnsi="Georgia"/>
-          <w:color w:val="000000"/>
-          <w:sz w:val="22"/>
-          <w:szCs w:val="22"/>
-        </w:rPr>
-        <w:t xml:space="preserve">, </w:t>
-      </w:r>
-      <w:proofErr w:type="spellStart"/>
-      <w:r>
-        <w:rPr>
-          <w:rFonts w:ascii="Georgia" w:hAnsi="Georgia"/>
-          <w:color w:val="000000"/>
-          <w:sz w:val="22"/>
-          <w:szCs w:val="22"/>
-        </w:rPr>
-        <w:t>PostGres</w:t>
-      </w:r>
-      <w:proofErr w:type="spellEnd"/>
-      <w:r>
-        <w:rPr>
-          <w:rFonts w:ascii="Georgia" w:hAnsi="Georgia"/>
-          <w:color w:val="000000"/>
-          <w:sz w:val="22"/>
-          <w:szCs w:val="22"/>
-        </w:rPr>
-        <w:t>, MySQL, MongoDB</w:t>
+          <w:rFonts w:asciiTheme="majorHAnsi" w:hAnsiTheme="majorHAnsi" w:cstheme="majorHAnsi"/>
+        </w:rPr>
+        <w:t xml:space="preserve"> PostGres, MySQL, MongoDB</w:t>
       </w:r>
     </w:p>
     <w:p>
@@ -3175,31 +2096,20 @@
         <w:spacing w:before="0" w:beforeAutospacing="0" w:after="0" w:afterAutospacing="0" w:line="276" w:lineRule="auto"/>
         <w:textAlignment w:val="baseline"/>
         <w:rPr>
-          <w:rFonts w:ascii="Noto Sans Symbols" w:hAnsi="Noto Sans Symbols"/>
-          <w:color w:val="000000"/>
-          <w:sz w:val="22"/>
-          <w:szCs w:val="22"/>
-        </w:rPr>
-      </w:pPr>
-      <w:r>
-        <w:rPr>
-          <w:rFonts w:ascii="Georgia" w:hAnsi="Georgia"/>
-          <w:b/>
-          <w:bCs/>
-          <w:color w:val="000000"/>
-          <w:sz w:val="22"/>
-          <w:szCs w:val="22"/>
-        </w:rPr>
-        <w:t>OS:</w:t>
-      </w:r>
-      <w:r>
-        <w:rPr>
-          <w:rFonts w:ascii="Georgia" w:hAnsi="Georgia"/>
-          <w:color w:val="000000"/>
-          <w:sz w:val="22"/>
-          <w:szCs w:val="22"/>
-        </w:rPr>
-        <w:t xml:space="preserve"> Windows Server 2016, Linux/Unix, Mac OS X</w:t>
+          <w:rFonts w:asciiTheme="majorHAnsi" w:hAnsiTheme="majorHAnsi" w:cstheme="majorHAnsi"/>
+        </w:rPr>
+      </w:pPr>
+      <w:r>
+        <w:rPr>
+          <w:rFonts w:asciiTheme="majorHAnsi" w:hAnsiTheme="majorHAnsi" w:cstheme="majorHAnsi"/>
+        </w:rPr>
+        <w:t>OS: Linux/Unix, Mac OS X</w:t>
+      </w:r>
+      <w:r>
+        <w:rPr>
+          <w:rFonts w:asciiTheme="majorHAnsi" w:hAnsiTheme="majorHAnsi" w:cstheme="majorHAnsi"/>
+        </w:rPr>
+        <w:t>, Windows 10</w:t>
       </w:r>
     </w:p>
     <w:p>
@@ -3208,21 +2118,7 @@
         <w:spacing w:before="0" w:beforeAutospacing="0" w:after="0" w:afterAutospacing="0" w:line="276" w:lineRule="auto"/>
         <w:textAlignment w:val="baseline"/>
         <w:rPr>
-          <w:rFonts w:ascii="Noto Sans Symbols" w:hAnsi="Noto Sans Symbols"/>
-          <w:sz w:val="22"/>
-          <w:szCs w:val="22"/>
-        </w:rPr>
-      </w:pPr>
-    </w:p>
-    <w:p>
-      <w:pPr>
-        <w:pStyle w:val="NormalWeb"/>
-        <w:spacing w:before="0" w:beforeAutospacing="0" w:after="0" w:afterAutospacing="0" w:line="276" w:lineRule="auto"/>
-        <w:textAlignment w:val="baseline"/>
-        <w:rPr>
-          <w:rFonts w:ascii="Noto Sans Symbols" w:hAnsi="Noto Sans Symbols"/>
-          <w:sz w:val="22"/>
-          <w:szCs w:val="22"/>
+          <w:rFonts w:asciiTheme="majorHAnsi" w:hAnsiTheme="majorHAnsi" w:cstheme="majorHAnsi"/>
         </w:rPr>
       </w:pPr>
     </w:p>
@@ -3231,18 +2127,20 @@
         <w:pStyle w:val="Heading1"/>
         <w:spacing w:before="0" w:after="120"/>
         <w:rPr>
-          <w:rFonts w:ascii="Georgia" w:hAnsi="Georgia" w:cs="Courier New"/>
-          <w:color w:val="16355D"/>
-          <w:sz w:val="26"/>
-          <w:szCs w:val="26"/>
-        </w:rPr>
-      </w:pPr>
-      <w:r>
-        <w:rPr>
-          <w:rFonts w:ascii="Georgia" w:hAnsi="Georgia" w:cs="Courier New"/>
-          <w:color w:val="16355D"/>
-          <w:sz w:val="26"/>
-          <w:szCs w:val="26"/>
+          <w:rFonts w:asciiTheme="majorHAnsi" w:hAnsiTheme="majorHAnsi" w:cstheme="majorHAnsi"/>
+          <w:b w:val="0"/>
+          <w:color w:val="auto"/>
+          <w:sz w:val="24"/>
+          <w:szCs w:val="24"/>
+        </w:rPr>
+      </w:pPr>
+      <w:r>
+        <w:rPr>
+          <w:rFonts w:asciiTheme="majorHAnsi" w:hAnsiTheme="majorHAnsi" w:cstheme="majorHAnsi"/>
+          <w:b w:val="0"/>
+          <w:color w:val="auto"/>
+          <w:sz w:val="24"/>
+          <w:szCs w:val="24"/>
         </w:rPr>
         <w:t>LINKS</w:t>
       </w:r>
@@ -3251,146 +2149,145 @@
       <w:pPr>
         <w:pStyle w:val="Heading2"/>
         <w:rPr>
-          <w:rFonts w:ascii="Georgia" w:hAnsi="Georgia"/>
+          <w:rStyle w:val="Hyperlink"/>
+          <w:rFonts w:asciiTheme="majorHAnsi" w:hAnsiTheme="majorHAnsi" w:cstheme="majorHAnsi"/>
           <w:b w:val="0"/>
-          <w:color w:val="000000"/>
-          <w:sz w:val="22"/>
-          <w:szCs w:val="22"/>
+          <w:color w:val="auto"/>
+          <w:sz w:val="24"/>
+          <w:szCs w:val="24"/>
           <w:lang w:eastAsia="zh-TW"/>
         </w:rPr>
       </w:pPr>
       <w:r>
         <w:rPr>
-          <w:rFonts w:ascii="Georgia" w:hAnsi="Georgia"/>
-          <w:bCs/>
-          <w:color w:val="000000"/>
-          <w:sz w:val="22"/>
-          <w:szCs w:val="22"/>
+          <w:rFonts w:asciiTheme="majorHAnsi" w:hAnsiTheme="majorHAnsi" w:cstheme="majorHAnsi"/>
+          <w:b w:val="0"/>
+          <w:sz w:val="24"/>
+          <w:szCs w:val="24"/>
           <w:lang w:eastAsia="zh-TW"/>
         </w:rPr>
-        <w:t>Main GitHub:</w:t>
-      </w:r>
-      <w:r>
-        <w:rPr>
-          <w:rFonts w:ascii="Georgia" w:hAnsi="Georgia"/>
+        <w:t xml:space="preserve">GitHub: </w:t>
+      </w:r>
+      <w:hyperlink r:id="rId7" w:history="1">
+        <w:r>
+          <w:rPr>
+            <w:rStyle w:val="Hyperlink"/>
+            <w:rFonts w:asciiTheme="majorHAnsi" w:hAnsiTheme="majorHAnsi" w:cstheme="majorHAnsi"/>
+            <w:b w:val="0"/>
+            <w:color w:val="auto"/>
+            <w:sz w:val="24"/>
+            <w:szCs w:val="24"/>
+            <w:lang w:eastAsia="zh-TW"/>
+          </w:rPr>
+          <w:t>github.com/marcosmarangoni</w:t>
+        </w:r>
+      </w:hyperlink>
+    </w:p>
+    <w:p>
+      <w:pPr>
+        <w:rPr>
+          <w:rFonts w:asciiTheme="majorHAnsi" w:hAnsiTheme="majorHAnsi" w:cstheme="majorHAnsi"/>
+          <w:sz w:val="24"/>
+          <w:szCs w:val="24"/>
+          <w:lang w:eastAsia="zh-TW"/>
+        </w:rPr>
+      </w:pPr>
+      <w:r>
+        <w:rPr>
+          <w:rFonts w:asciiTheme="majorHAnsi" w:hAnsiTheme="majorHAnsi" w:cstheme="majorHAnsi"/>
+          <w:sz w:val="24"/>
+          <w:szCs w:val="24"/>
+          <w:lang w:eastAsia="zh-TW"/>
+        </w:rPr>
+        <w:t xml:space="preserve">Educational GitHub: </w:t>
+      </w:r>
+      <w:hyperlink r:id="rId8" w:history="1">
+        <w:r>
+          <w:rPr>
+            <w:rStyle w:val="Hyperlink"/>
+            <w:rFonts w:asciiTheme="majorHAnsi" w:hAnsiTheme="majorHAnsi" w:cstheme="majorHAnsi"/>
+            <w:color w:val="auto"/>
+            <w:sz w:val="24"/>
+            <w:szCs w:val="24"/>
+            <w:lang w:eastAsia="zh-TW"/>
+          </w:rPr>
+          <w:t>github.com/MarcosMarangoniDouglas</w:t>
+        </w:r>
+      </w:hyperlink>
+    </w:p>
+    <w:p>
+      <w:pPr>
+        <w:pStyle w:val="Heading2"/>
+        <w:rPr>
+          <w:rStyle w:val="Hyperlink"/>
+          <w:rFonts w:asciiTheme="majorHAnsi" w:hAnsiTheme="majorHAnsi" w:cstheme="majorHAnsi"/>
           <w:b w:val="0"/>
-          <w:color w:val="000000"/>
-          <w:sz w:val="22"/>
-          <w:szCs w:val="22"/>
+          <w:color w:val="auto"/>
+          <w:sz w:val="24"/>
+          <w:szCs w:val="24"/>
           <w:lang w:eastAsia="zh-TW"/>
         </w:rPr>
-        <w:t xml:space="preserve"> https://github.com/marcosmarangoni</w:t>
-      </w:r>
-    </w:p>
-    <w:p>
-      <w:pPr>
-        <w:pStyle w:val="Heading2"/>
-        <w:rPr>
-          <w:rFonts w:ascii="Georgia" w:hAnsi="Georgia"/>
+      </w:pPr>
+      <w:r>
+        <w:rPr>
+          <w:rFonts w:asciiTheme="majorHAnsi" w:hAnsiTheme="majorHAnsi" w:cstheme="majorHAnsi"/>
           <w:b w:val="0"/>
-          <w:color w:val="000000"/>
-          <w:sz w:val="22"/>
-          <w:szCs w:val="22"/>
+          <w:sz w:val="24"/>
+          <w:szCs w:val="24"/>
           <w:lang w:eastAsia="zh-TW"/>
         </w:rPr>
-      </w:pPr>
-      <w:r>
-        <w:rPr>
-          <w:rFonts w:ascii="Georgia" w:hAnsi="Georgia"/>
-          <w:bCs/>
-          <w:color w:val="000000"/>
-          <w:sz w:val="22"/>
-          <w:szCs w:val="22"/>
+        <w:t xml:space="preserve">LinkedIn: </w:t>
+      </w:r>
+      <w:hyperlink r:id="rId9" w:history="1">
+        <w:r>
+          <w:rPr>
+            <w:rStyle w:val="Hyperlink"/>
+            <w:rFonts w:asciiTheme="majorHAnsi" w:hAnsiTheme="majorHAnsi" w:cstheme="majorHAnsi"/>
+            <w:b w:val="0"/>
+            <w:color w:val="auto"/>
+            <w:sz w:val="24"/>
+            <w:szCs w:val="24"/>
+            <w:lang w:eastAsia="zh-TW"/>
+          </w:rPr>
+          <w:t>www.linkedin.com/in/marcos-eduardo-marangoni-6927318b/</w:t>
+        </w:r>
+      </w:hyperlink>
+    </w:p>
+    <w:p>
+      <w:pPr>
+        <w:rPr>
+          <w:rFonts w:asciiTheme="majorHAnsi" w:hAnsiTheme="majorHAnsi" w:cstheme="majorHAnsi"/>
+          <w:sz w:val="24"/>
+          <w:szCs w:val="24"/>
           <w:lang w:eastAsia="zh-TW"/>
         </w:rPr>
-        <w:t>Educational GitHub:</w:t>
-      </w:r>
-      <w:r>
-        <w:rPr>
-          <w:rFonts w:ascii="Georgia" w:hAnsi="Georgia"/>
-          <w:b w:val="0"/>
-          <w:color w:val="000000"/>
-          <w:sz w:val="22"/>
-          <w:szCs w:val="22"/>
+      </w:pPr>
+      <w:r>
+        <w:rPr>
+          <w:rFonts w:asciiTheme="majorHAnsi" w:hAnsiTheme="majorHAnsi" w:cstheme="majorHAnsi"/>
+          <w:sz w:val="24"/>
+          <w:szCs w:val="24"/>
           <w:lang w:eastAsia="zh-TW"/>
         </w:rPr>
-        <w:t xml:space="preserve"> https://github.com/MarcosMarangoniDouglas</w:t>
-      </w:r>
-    </w:p>
-    <w:p>
-      <w:pPr>
-        <w:pStyle w:val="Heading2"/>
-        <w:rPr>
-          <w:rFonts w:ascii="Georgia" w:hAnsi="Georgia"/>
-          <w:b w:val="0"/>
-          <w:color w:val="000000"/>
-          <w:sz w:val="22"/>
-          <w:szCs w:val="22"/>
-          <w:lang w:eastAsia="zh-TW"/>
-        </w:rPr>
-      </w:pPr>
-      <w:r>
-        <w:rPr>
-          <w:rFonts w:ascii="Georgia" w:hAnsi="Georgia"/>
-          <w:bCs/>
-          <w:color w:val="000000"/>
-          <w:sz w:val="22"/>
-          <w:szCs w:val="22"/>
-          <w:lang w:eastAsia="zh-TW"/>
-        </w:rPr>
-        <w:t>LinkedIn:</w:t>
-      </w:r>
-      <w:r>
-        <w:rPr>
-          <w:rFonts w:ascii="Georgia" w:hAnsi="Georgia"/>
-          <w:b w:val="0"/>
-          <w:color w:val="000000"/>
-          <w:sz w:val="22"/>
-          <w:szCs w:val="22"/>
-          <w:lang w:eastAsia="zh-TW"/>
-        </w:rPr>
-        <w:t xml:space="preserve"> https://www.linkedin.com/in/marcos-eduardo-marangoni-6927318b/</w:t>
-      </w:r>
-    </w:p>
-    <w:p>
-      <w:pPr>
-        <w:pStyle w:val="Heading1"/>
-        <w:spacing w:before="0" w:after="120"/>
-        <w:rPr>
-          <w:rFonts w:ascii="Georgia" w:hAnsi="Georgia" w:cs="Courier New"/>
-          <w:color w:val="16355D"/>
-          <w:sz w:val="26"/>
-          <w:szCs w:val="26"/>
-        </w:rPr>
-      </w:pPr>
-    </w:p>
-    <w:p>
-      <w:pPr>
-        <w:pStyle w:val="Heading1"/>
-        <w:spacing w:before="0" w:after="120"/>
-        <w:rPr>
-          <w:rFonts w:ascii="Georgia" w:hAnsi="Georgia" w:cs="Courier New"/>
-          <w:color w:val="16355D"/>
-          <w:sz w:val="26"/>
-          <w:szCs w:val="26"/>
-        </w:rPr>
-      </w:pPr>
-    </w:p>
-    <w:p>
-      <w:pPr>
-        <w:pStyle w:val="NormalWeb"/>
-        <w:spacing w:before="0" w:beforeAutospacing="0" w:after="0" w:afterAutospacing="0" w:line="276" w:lineRule="auto"/>
-        <w:textAlignment w:val="baseline"/>
-        <w:rPr>
-          <w:rFonts w:ascii="Noto Sans Symbols" w:hAnsi="Noto Sans Symbols"/>
-          <w:color w:val="000000"/>
-          <w:sz w:val="22"/>
-          <w:szCs w:val="22"/>
-        </w:rPr>
-      </w:pPr>
+        <w:t xml:space="preserve">HackerRank: </w:t>
+      </w:r>
+      <w:hyperlink r:id="rId10" w:history="1">
+        <w:r>
+          <w:rPr>
+            <w:rStyle w:val="Hyperlink"/>
+            <w:rFonts w:asciiTheme="majorHAnsi" w:hAnsiTheme="majorHAnsi" w:cstheme="majorHAnsi"/>
+            <w:color w:val="auto"/>
+            <w:sz w:val="24"/>
+            <w:szCs w:val="24"/>
+            <w:lang w:eastAsia="zh-TW"/>
+          </w:rPr>
+          <w:t>www.hackerrank.com/morangus2</w:t>
+        </w:r>
+      </w:hyperlink>
     </w:p>
     <w:sectPr>
-      <w:footerReference w:type="default" r:id="rId7"/>
+      <w:footerReference w:type="even" r:id="rId11"/>
+      <w:footerReference w:type="default" r:id="rId12"/>
       <w:pgSz w:w="12240" w:h="15840"/>
       <w:pgMar w:top="720" w:right="1440" w:bottom="1440" w:left="1440" w:header="720" w:footer="720" w:gutter="0"/>
       <w:cols w:space="720"/>
@@ -3421,9 +2318,125 @@
 
 <file path=word/footer1.xml><?xml version="1.0" encoding="utf-8"?>
 <w:ftr xmlns:wpc="http://schemas.microsoft.com/office/word/2010/wordprocessingCanvas" xmlns:cx="http://schemas.microsoft.com/office/drawing/2014/chartex" xmlns:cx1="http://schemas.microsoft.com/office/drawing/2015/9/8/chartex" xmlns:cx2="http://schemas.microsoft.com/office/drawing/2015/10/21/chartex" xmlns:cx3="http://schemas.microsoft.com/office/drawing/2016/5/9/chartex" xmlns:cx4="http://schemas.microsoft.com/office/drawing/2016/5/10/chartex" xmlns:cx5="http://schemas.microsoft.com/office/drawing/2016/5/11/chartex" xmlns:cx6="http://schemas.microsoft.com/office/drawing/2016/5/12/chartex" xmlns:cx7="http://schemas.microsoft.com/office/drawing/2016/5/13/chartex" xmlns:cx8="http://schemas.microsoft.com/office/drawing/2016/5/14/chartex" xmlns:mc="http://schemas.openxmlformats.org/markup-compatibility/2006" xmlns:aink="http://schemas.microsoft.com/office/drawing/2016/ink" xmlns:am3d="http://schemas.microsoft.com/office/drawing/2017/model3d" xmlns:o="urn:schemas-microsoft-com:office:office" xmlns:r="http://schemas.openxmlformats.org/officeDocument/2006/relationships" xmlns:m="http://schemas.openxmlformats.org/officeDocument/2006/math" xmlns:v="urn:schemas-microsoft-com:vml" xmlns:wp14="http://schemas.microsoft.com/office/word/2010/wordprocessingDrawing" xmlns:wp="http://schemas.openxmlformats.org/drawingml/2006/wordprocessingDrawing" xmlns:w10="urn:schemas-microsoft-com:office:word" xmlns:w="http://schemas.openxmlformats.org/wordprocessingml/2006/main" xmlns:w14="http://schemas.microsoft.com/office/word/2010/wordml" xmlns:w15="http://schemas.microsoft.com/office/word/2012/wordml" xmlns:w16cex="http://schemas.microsoft.com/office/word/2018/wordml/cex" xmlns:w16cid="http://schemas.microsoft.com/office/word/2016/wordml/cid" xmlns:w16="http://schemas.microsoft.com/office/word/2018/wordml" xmlns:w16se="http://schemas.microsoft.com/office/word/2015/wordml/symex" xmlns:wpg="http://schemas.microsoft.com/office/word/2010/wordprocessingGroup" xmlns:wpi="http://schemas.microsoft.com/office/word/2010/wordprocessingInk" xmlns:wne="http://schemas.microsoft.com/office/word/2006/wordml" xmlns:wps="http://schemas.microsoft.com/office/word/2010/wordprocessingShape" mc:Ignorable="w14 w15 w16se w16cid w16 w16cex wp14">
+  <w:sdt>
+    <w:sdtPr>
+      <w:rPr>
+        <w:rStyle w:val="PageNumber"/>
+      </w:rPr>
+      <w:id w:val="1121496024"/>
+      <w:docPartObj>
+        <w:docPartGallery w:val="Page Numbers (Bottom of Page)"/>
+        <w:docPartUnique/>
+      </w:docPartObj>
+    </w:sdtPr>
+    <w:sdtEndPr>
+      <w:rPr>
+        <w:rStyle w:val="PageNumber"/>
+      </w:rPr>
+    </w:sdtEndPr>
+    <w:sdtContent>
+      <w:p>
+        <w:pPr>
+          <w:pStyle w:val="Footer"/>
+          <w:framePr w:wrap="none" w:vAnchor="text" w:hAnchor="margin" w:xAlign="right" w:y="1"/>
+          <w:rPr>
+            <w:rStyle w:val="PageNumber"/>
+          </w:rPr>
+        </w:pPr>
+        <w:r>
+          <w:rPr>
+            <w:rStyle w:val="PageNumber"/>
+          </w:rPr>
+          <w:fldChar w:fldCharType="begin"/>
+        </w:r>
+        <w:r>
+          <w:rPr>
+            <w:rStyle w:val="PageNumber"/>
+          </w:rPr>
+          <w:instrText xml:space="preserve"> PAGE </w:instrText>
+        </w:r>
+        <w:r>
+          <w:rPr>
+            <w:rStyle w:val="PageNumber"/>
+          </w:rPr>
+          <w:fldChar w:fldCharType="end"/>
+        </w:r>
+      </w:p>
+    </w:sdtContent>
+  </w:sdt>
   <w:p>
     <w:pPr>
-      <w:ind w:left="360"/>
+      <w:pStyle w:val="Footer"/>
+      <w:ind w:right="360"/>
+    </w:pPr>
+  </w:p>
+</w:ftr>
+</file>
+
+<file path=word/footer2.xml><?xml version="1.0" encoding="utf-8"?>
+<w:ftr xmlns:wpc="http://schemas.microsoft.com/office/word/2010/wordprocessingCanvas" xmlns:cx="http://schemas.microsoft.com/office/drawing/2014/chartex" xmlns:cx1="http://schemas.microsoft.com/office/drawing/2015/9/8/chartex" xmlns:cx2="http://schemas.microsoft.com/office/drawing/2015/10/21/chartex" xmlns:cx3="http://schemas.microsoft.com/office/drawing/2016/5/9/chartex" xmlns:cx4="http://schemas.microsoft.com/office/drawing/2016/5/10/chartex" xmlns:cx5="http://schemas.microsoft.com/office/drawing/2016/5/11/chartex" xmlns:cx6="http://schemas.microsoft.com/office/drawing/2016/5/12/chartex" xmlns:cx7="http://schemas.microsoft.com/office/drawing/2016/5/13/chartex" xmlns:cx8="http://schemas.microsoft.com/office/drawing/2016/5/14/chartex" xmlns:mc="http://schemas.openxmlformats.org/markup-compatibility/2006" xmlns:aink="http://schemas.microsoft.com/office/drawing/2016/ink" xmlns:am3d="http://schemas.microsoft.com/office/drawing/2017/model3d" xmlns:o="urn:schemas-microsoft-com:office:office" xmlns:r="http://schemas.openxmlformats.org/officeDocument/2006/relationships" xmlns:m="http://schemas.openxmlformats.org/officeDocument/2006/math" xmlns:v="urn:schemas-microsoft-com:vml" xmlns:wp14="http://schemas.microsoft.com/office/word/2010/wordprocessingDrawing" xmlns:wp="http://schemas.openxmlformats.org/drawingml/2006/wordprocessingDrawing" xmlns:w10="urn:schemas-microsoft-com:office:word" xmlns:w="http://schemas.openxmlformats.org/wordprocessingml/2006/main" xmlns:w14="http://schemas.microsoft.com/office/word/2010/wordml" xmlns:w15="http://schemas.microsoft.com/office/word/2012/wordml" xmlns:w16cex="http://schemas.microsoft.com/office/word/2018/wordml/cex" xmlns:w16cid="http://schemas.microsoft.com/office/word/2016/wordml/cid" xmlns:w16="http://schemas.microsoft.com/office/word/2018/wordml" xmlns:w16se="http://schemas.microsoft.com/office/word/2015/wordml/symex" xmlns:wpg="http://schemas.microsoft.com/office/word/2010/wordprocessingGroup" xmlns:wpi="http://schemas.microsoft.com/office/word/2010/wordprocessingInk" xmlns:wne="http://schemas.microsoft.com/office/word/2006/wordml" xmlns:wps="http://schemas.microsoft.com/office/word/2010/wordprocessingShape" mc:Ignorable="w14 w15 w16se w16cid w16 w16cex wp14">
+  <w:sdt>
+    <w:sdtPr>
+      <w:rPr>
+        <w:rStyle w:val="PageNumber"/>
+      </w:rPr>
+      <w:id w:val="-1333601620"/>
+      <w:docPartObj>
+        <w:docPartGallery w:val="Page Numbers (Bottom of Page)"/>
+        <w:docPartUnique/>
+      </w:docPartObj>
+    </w:sdtPr>
+    <w:sdtEndPr>
+      <w:rPr>
+        <w:rStyle w:val="PageNumber"/>
+      </w:rPr>
+    </w:sdtEndPr>
+    <w:sdtContent>
+      <w:p>
+        <w:pPr>
+          <w:pStyle w:val="Footer"/>
+          <w:framePr w:wrap="none" w:vAnchor="text" w:hAnchor="margin" w:xAlign="right" w:y="1"/>
+          <w:rPr>
+            <w:rStyle w:val="PageNumber"/>
+          </w:rPr>
+        </w:pPr>
+        <w:r>
+          <w:rPr>
+            <w:rStyle w:val="PageNumber"/>
+          </w:rPr>
+          <w:fldChar w:fldCharType="begin"/>
+        </w:r>
+        <w:r>
+          <w:rPr>
+            <w:rStyle w:val="PageNumber"/>
+          </w:rPr>
+          <w:instrText xml:space="preserve"> PAGE </w:instrText>
+        </w:r>
+        <w:r>
+          <w:rPr>
+            <w:rStyle w:val="PageNumber"/>
+          </w:rPr>
+          <w:fldChar w:fldCharType="separate"/>
+        </w:r>
+        <w:r>
+          <w:rPr>
+            <w:rStyle w:val="PageNumber"/>
+            <w:noProof/>
+          </w:rPr>
+          <w:t>1</w:t>
+        </w:r>
+        <w:r>
+          <w:rPr>
+            <w:rStyle w:val="PageNumber"/>
+          </w:rPr>
+          <w:fldChar w:fldCharType="end"/>
+        </w:r>
+      </w:p>
+    </w:sdtContent>
+  </w:sdt>
+  <w:p>
+    <w:pPr>
+      <w:ind w:left="360" w:right="360"/>
       <w:jc w:val="center"/>
       <w:rPr>
         <w:sz w:val="16"/>
@@ -3435,51 +2448,7 @@
         <w:sz w:val="16"/>
         <w:szCs w:val="16"/>
       </w:rPr>
-      <w:t>306</w:t>
-    </w:r>
-    <w:r>
-      <w:rPr>
-        <w:sz w:val="16"/>
-        <w:szCs w:val="16"/>
-      </w:rPr>
-      <w:t xml:space="preserve"> </w:t>
-    </w:r>
-    <w:r>
-      <w:rPr>
-        <w:sz w:val="16"/>
-        <w:szCs w:val="16"/>
-      </w:rPr>
-      <w:t>McGillivray, New Westminster - BC</w:t>
-    </w:r>
-    <w:r>
-      <w:rPr>
-        <w:sz w:val="16"/>
-        <w:szCs w:val="16"/>
-      </w:rPr>
-      <w:t xml:space="preserve">, </w:t>
-    </w:r>
-    <w:r>
-      <w:rPr>
-        <w:sz w:val="16"/>
-        <w:szCs w:val="16"/>
-      </w:rPr>
-      <w:t xml:space="preserve">V3M6R7 </w:t>
-    </w:r>
-    <w:proofErr w:type="gramStart"/>
-    <w:r>
-      <w:rPr>
-        <w:sz w:val="16"/>
-        <w:szCs w:val="16"/>
-      </w:rPr>
-      <w:t xml:space="preserve">   (</w:t>
-    </w:r>
-    <w:proofErr w:type="gramEnd"/>
-    <w:r>
-      <w:rPr>
-        <w:sz w:val="16"/>
-        <w:szCs w:val="16"/>
-      </w:rPr>
-      <w:t>236</w:t>
+      <w:t xml:space="preserve"> (236</w:t>
     </w:r>
     <w:r>
       <w:rPr>
@@ -5807,6 +4776,14 @@
       <w:lang w:eastAsia="zh-TW"/>
     </w:rPr>
   </w:style>
+  <w:style w:type="character" w:styleId="PageNumber">
+    <w:name w:val="page number"/>
+    <w:basedOn w:val="DefaultParagraphFont"/>
+    <w:uiPriority w:val="99"/>
+    <w:semiHidden/>
+    <w:unhideWhenUsed/>
+    <w:rsid w:val="00982F65"/>
+  </w:style>
 </w:styles>
 </file>
 

</xml_diff>